<commit_message>
task add serialize implement
</commit_message>
<xml_diff>
--- a/Docs/RESTfulAPI/Exam.docx
+++ b/Docs/RESTfulAPI/Exam.docx
@@ -1083,14 +1083,7 @@
           <w:rStyle w:val="HTMLCode"/>
           <w:color w:val="111111"/>
         </w:rPr>
-        <w:t>": "05-04-</w:t>
-      </w:r>
-      <w:r>
-        <w:rPr>
-          <w:rStyle w:val="HTMLCode"/>
-          <w:color w:val="111111"/>
-        </w:rPr>
-        <w:t>2015",</w:t>
+        <w:t>": "05-04-2015",</w:t>
       </w:r>
     </w:p>
     <w:p>
@@ -2176,14 +2169,7 @@
           <w:rStyle w:val="HTMLCode"/>
           <w:color w:val="111111"/>
         </w:rPr>
-        <w:t>crea</w:t>
-      </w:r>
-      <w:r>
-        <w:rPr>
-          <w:rStyle w:val="HTMLCode"/>
-          <w:color w:val="111111"/>
-        </w:rPr>
-        <w:t>tionTime</w:t>
+        <w:t>creationTime</w:t>
       </w:r>
       <w:proofErr w:type="spellEnd"/>
       <w:proofErr w:type="gramEnd"/>
@@ -2864,14 +2850,7 @@
           <w:rStyle w:val="HTMLCode"/>
           <w:color w:val="111111"/>
         </w:rPr>
-        <w:t xml:space="preserve">  </w:t>
-      </w:r>
-      <w:r>
-        <w:rPr>
-          <w:rStyle w:val="HTMLCode"/>
-          <w:color w:val="111111"/>
-        </w:rPr>
-        <w:t xml:space="preserve">          "</w:t>
+        <w:t xml:space="preserve">            "</w:t>
       </w:r>
       <w:proofErr w:type="spellStart"/>
       <w:proofErr w:type="gramStart"/>
@@ -3986,14 +3965,7 @@
           <w:rStyle w:val="HTMLCode"/>
           <w:color w:val="111111"/>
         </w:rPr>
-        <w:t xml:space="preserve">     </w:t>
-      </w:r>
-      <w:r>
-        <w:rPr>
-          <w:rStyle w:val="HTMLCode"/>
-          <w:color w:val="111111"/>
-        </w:rPr>
-        <w:t xml:space="preserve">               "</w:t>
+        <w:t xml:space="preserve">                    "</w:t>
       </w:r>
       <w:proofErr w:type="spellStart"/>
       <w:proofErr w:type="gramStart"/>
@@ -4284,14 +4256,7 @@
           <w:rStyle w:val="HTMLCode"/>
           <w:color w:val="111111"/>
         </w:rPr>
-        <w:t xml:space="preserve">": </w:t>
-      </w:r>
-      <w:r>
-        <w:rPr>
-          <w:rStyle w:val="HTMLCode"/>
-          <w:color w:val="111111"/>
-        </w:rPr>
-        <w:t>"D",</w:t>
+        <w:t>": "D",</w:t>
       </w:r>
     </w:p>
     <w:p>
@@ -5394,14 +5359,7 @@
           <w:rStyle w:val="HTMLCode"/>
           <w:color w:val="111111"/>
         </w:rPr>
-        <w:t>t</w:t>
-      </w:r>
-      <w:r>
-        <w:rPr>
-          <w:rStyle w:val="HTMLCode"/>
-          <w:color w:val="111111"/>
-        </w:rPr>
-        <w:t>ag</w:t>
+        <w:t>tag</w:t>
       </w:r>
       <w:proofErr w:type="gramEnd"/>
       <w:r>
@@ -7153,14 +7111,7 @@
           <w:rStyle w:val="HTMLCode"/>
           <w:color w:val="111111"/>
         </w:rPr>
-        <w:t>t</w:t>
-      </w:r>
-      <w:r>
-        <w:rPr>
-          <w:rStyle w:val="HTMLCode"/>
-          <w:color w:val="111111"/>
-        </w:rPr>
-        <w:t>ag</w:t>
+        <w:t>tag</w:t>
       </w:r>
       <w:proofErr w:type="gramEnd"/>
       <w:r>
@@ -8334,14 +8285,7 @@
           <w:rStyle w:val="HTMLCode"/>
           <w:color w:val="111111"/>
         </w:rPr>
-        <w:t>cre</w:t>
-      </w:r>
-      <w:r>
-        <w:rPr>
-          <w:rStyle w:val="HTMLCode"/>
-          <w:color w:val="111111"/>
-        </w:rPr>
-        <w:t>ationTime</w:t>
+        <w:t>creationTime</w:t>
       </w:r>
       <w:proofErr w:type="spellEnd"/>
       <w:proofErr w:type="gramEnd"/>
@@ -8662,14 +8606,7 @@
           <w:rStyle w:val="HTMLCode"/>
           <w:color w:val="111111"/>
         </w:rPr>
-        <w:t xml:space="preserve">             </w:t>
-      </w:r>
-      <w:r>
-        <w:rPr>
-          <w:rStyle w:val="HTMLCode"/>
-          <w:color w:val="111111"/>
-        </w:rPr>
-        <w:t xml:space="preserve">       "</w:t>
+        <w:t xml:space="preserve">                    "</w:t>
       </w:r>
       <w:proofErr w:type="gramStart"/>
       <w:r>
@@ -9904,16 +9841,7 @@
           <w:sz w:val="23"/>
           <w:szCs w:val="23"/>
         </w:rPr>
-        <w:t>Example of create a review</w:t>
-      </w:r>
-      <w:r>
-        <w:rPr>
-          <w:rFonts w:ascii="宋体" w:eastAsia="宋体" w:hAnsi="宋体" w:cs="宋体"/>
-          <w:color w:val="111111"/>
-          <w:sz w:val="23"/>
-          <w:szCs w:val="23"/>
-        </w:rPr>
-        <w:t>：</w:t>
+        <w:t>Example of create a review：</w:t>
       </w:r>
     </w:p>
     <w:p>
@@ -11155,16 +11083,7 @@
           <w:sz w:val="23"/>
           <w:szCs w:val="23"/>
         </w:rPr>
-        <w:t>Example of create a review</w:t>
-      </w:r>
-      <w:r>
-        <w:rPr>
-          <w:rFonts w:ascii="宋体" w:eastAsia="宋体" w:hAnsi="宋体" w:cs="宋体"/>
-          <w:color w:val="111111"/>
-          <w:sz w:val="23"/>
-          <w:szCs w:val="23"/>
-        </w:rPr>
-        <w:t>：</w:t>
+        <w:t>Example of create a review：</w:t>
       </w:r>
     </w:p>
     <w:p>
@@ -12406,16 +12325,7 @@
           <w:sz w:val="23"/>
           <w:szCs w:val="23"/>
         </w:rPr>
-        <w:t>Example of create a review</w:t>
-      </w:r>
-      <w:r>
-        <w:rPr>
-          <w:rFonts w:ascii="宋体" w:eastAsia="宋体" w:hAnsi="宋体" w:cs="宋体"/>
-          <w:color w:val="111111"/>
-          <w:sz w:val="23"/>
-          <w:szCs w:val="23"/>
-        </w:rPr>
-        <w:t>：</w:t>
+        <w:t>Example of create a review：</w:t>
       </w:r>
     </w:p>
     <w:p>
@@ -14260,13 +14170,7 @@
         <w:t>]</w:t>
       </w:r>
     </w:p>
-    <w:p>
-      <w:pPr>
-        <w:rPr>
-          <w:rFonts w:hint="eastAsia"/>
-        </w:rPr>
-      </w:pPr>
-    </w:p>
+    <w:p/>
     <w:p>
       <w:pPr>
         <w:pStyle w:val="1"/>
@@ -14335,17 +14239,23 @@
           <w:sz w:val="20"/>
         </w:rPr>
       </w:pPr>
-      <w:proofErr w:type="gramStart"/>
+      <w:r>
+        <w:rPr>
+          <w:rFonts w:ascii="Liberation Mono" w:eastAsiaTheme="minorEastAsia" w:hAnsi="Liberation Mono" w:cs="Liberation Mono" w:hint="eastAsia"/>
+          <w:color w:val="111111"/>
+          <w:sz w:val="20"/>
+        </w:rPr>
+        <w:t>GET</w:t>
+      </w:r>
       <w:r>
         <w:rPr>
           <w:rFonts w:ascii="Liberation Mono" w:eastAsia="DejaVu Serif" w:hAnsi="Liberation Mono" w:cs="Liberation Mono"/>
           <w:color w:val="111111"/>
           <w:sz w:val="20"/>
         </w:rPr>
-        <w:t>POST  /</w:t>
+        <w:t xml:space="preserve"> /</w:t>
       </w:r>
       <w:proofErr w:type="spellStart"/>
-      <w:proofErr w:type="gramEnd"/>
       <w:r>
         <w:rPr>
           <w:rFonts w:ascii="Liberation Mono" w:eastAsia="DejaVu Serif" w:hAnsi="Liberation Mono" w:cs="Liberation Mono"/>
@@ -14361,7 +14271,15 @@
           <w:color w:val="111111"/>
           <w:sz w:val="20"/>
         </w:rPr>
-        <w:t>/exam/</w:t>
+        <w:t xml:space="preserve"> </w:t>
+      </w:r>
+      <w:r>
+        <w:rPr>
+          <w:rFonts w:ascii="Liberation Mono" w:eastAsia="DejaVu Serif" w:hAnsi="Liberation Mono" w:cs="Liberation Mono"/>
+          <w:color w:val="111111"/>
+          <w:sz w:val="20"/>
+        </w:rPr>
+        <w:t>/</w:t>
       </w:r>
       <w:proofErr w:type="spellStart"/>
       <w:r>
@@ -14406,7 +14324,7 @@
         <w:shd w:val="clear" w:color="auto" w:fill="FFFFFF"/>
         <w:spacing w:before="251" w:beforeAutospacing="0" w:after="251" w:afterAutospacing="0" w:line="375" w:lineRule="atLeast"/>
         <w:rPr>
-          <w:rFonts w:ascii="宋体" w:eastAsia="宋体" w:hAnsi="宋体" w:cs="宋体" w:hint="eastAsia"/>
+          <w:rFonts w:ascii="宋体" w:eastAsia="宋体" w:hAnsi="宋体" w:cs="宋体"/>
           <w:color w:val="111111"/>
           <w:sz w:val="23"/>
           <w:szCs w:val="23"/>
@@ -14455,6 +14373,238 @@
         <w:spacing w:line="318" w:lineRule="atLeast"/>
         <w:rPr>
           <w:rStyle w:val="HTMLCode"/>
+          <w:rFonts w:eastAsiaTheme="minorEastAsia"/>
+          <w:color w:val="111111"/>
+        </w:rPr>
+      </w:pPr>
+      <w:r>
+        <w:rPr>
+          <w:rStyle w:val="HTMLCode"/>
+          <w:rFonts w:eastAsiaTheme="minorEastAsia"/>
+          <w:color w:val="111111"/>
+        </w:rPr>
+        <w:t>{</w:t>
+      </w:r>
+    </w:p>
+    <w:p>
+      <w:pPr>
+        <w:pStyle w:val="HTMLPreformatted"/>
+        <w:pBdr>
+          <w:top w:val="single" w:sz="6" w:space="5" w:color="CCCCCC"/>
+          <w:left w:val="single" w:sz="6" w:space="8" w:color="CCCCCC"/>
+          <w:bottom w:val="single" w:sz="6" w:space="5" w:color="CCCCCC"/>
+          <w:right w:val="single" w:sz="6" w:space="8" w:color="CCCCCC"/>
+        </w:pBdr>
+        <w:shd w:val="clear" w:color="auto" w:fill="F8F8F8"/>
+        <w:spacing w:line="318" w:lineRule="atLeast"/>
+        <w:rPr>
+          <w:rStyle w:val="HTMLCode"/>
+          <w:rFonts w:eastAsiaTheme="minorEastAsia"/>
+          <w:color w:val="111111"/>
+        </w:rPr>
+      </w:pPr>
+      <w:r>
+        <w:rPr>
+          <w:rStyle w:val="HTMLCode"/>
+          <w:rFonts w:eastAsiaTheme="minorEastAsia"/>
+          <w:color w:val="111111"/>
+        </w:rPr>
+        <w:t xml:space="preserve">    "</w:t>
+      </w:r>
+      <w:proofErr w:type="spellStart"/>
+      <w:proofErr w:type="gramStart"/>
+      <w:r>
+        <w:rPr>
+          <w:rStyle w:val="HTMLCode"/>
+          <w:rFonts w:eastAsiaTheme="minorEastAsia"/>
+          <w:color w:val="111111"/>
+        </w:rPr>
+        <w:t>examDTOs</w:t>
+      </w:r>
+      <w:proofErr w:type="spellEnd"/>
+      <w:proofErr w:type="gramEnd"/>
+      <w:r>
+        <w:rPr>
+          <w:rStyle w:val="HTMLCode"/>
+          <w:rFonts w:eastAsiaTheme="minorEastAsia"/>
+          <w:color w:val="111111"/>
+        </w:rPr>
+        <w:t>": [</w:t>
+      </w:r>
+    </w:p>
+    <w:p>
+      <w:pPr>
+        <w:pStyle w:val="HTMLPreformatted"/>
+        <w:pBdr>
+          <w:top w:val="single" w:sz="6" w:space="5" w:color="CCCCCC"/>
+          <w:left w:val="single" w:sz="6" w:space="8" w:color="CCCCCC"/>
+          <w:bottom w:val="single" w:sz="6" w:space="5" w:color="CCCCCC"/>
+          <w:right w:val="single" w:sz="6" w:space="8" w:color="CCCCCC"/>
+        </w:pBdr>
+        <w:shd w:val="clear" w:color="auto" w:fill="F8F8F8"/>
+        <w:spacing w:line="318" w:lineRule="atLeast"/>
+        <w:rPr>
+          <w:rStyle w:val="HTMLCode"/>
+          <w:rFonts w:eastAsiaTheme="minorEastAsia"/>
+          <w:color w:val="111111"/>
+        </w:rPr>
+      </w:pPr>
+      <w:r>
+        <w:rPr>
+          <w:rStyle w:val="HTMLCode"/>
+          <w:rFonts w:eastAsiaTheme="minorEastAsia"/>
+          <w:color w:val="111111"/>
+        </w:rPr>
+        <w:t xml:space="preserve">        {</w:t>
+      </w:r>
+    </w:p>
+    <w:p>
+      <w:pPr>
+        <w:pStyle w:val="HTMLPreformatted"/>
+        <w:pBdr>
+          <w:top w:val="single" w:sz="6" w:space="5" w:color="CCCCCC"/>
+          <w:left w:val="single" w:sz="6" w:space="8" w:color="CCCCCC"/>
+          <w:bottom w:val="single" w:sz="6" w:space="5" w:color="CCCCCC"/>
+          <w:right w:val="single" w:sz="6" w:space="8" w:color="CCCCCC"/>
+        </w:pBdr>
+        <w:shd w:val="clear" w:color="auto" w:fill="F8F8F8"/>
+        <w:spacing w:line="318" w:lineRule="atLeast"/>
+        <w:rPr>
+          <w:rStyle w:val="HTMLCode"/>
+          <w:rFonts w:eastAsiaTheme="minorEastAsia"/>
+          <w:color w:val="111111"/>
+        </w:rPr>
+      </w:pPr>
+      <w:r>
+        <w:rPr>
+          <w:rStyle w:val="HTMLCode"/>
+          <w:rFonts w:eastAsiaTheme="minorEastAsia"/>
+          <w:color w:val="111111"/>
+        </w:rPr>
+        <w:t xml:space="preserve">            "</w:t>
+      </w:r>
+      <w:proofErr w:type="gramStart"/>
+      <w:r>
+        <w:rPr>
+          <w:rStyle w:val="HTMLCode"/>
+          <w:rFonts w:eastAsiaTheme="minorEastAsia"/>
+          <w:color w:val="111111"/>
+        </w:rPr>
+        <w:t>id</w:t>
+      </w:r>
+      <w:proofErr w:type="gramEnd"/>
+      <w:r>
+        <w:rPr>
+          <w:rStyle w:val="HTMLCode"/>
+          <w:rFonts w:eastAsiaTheme="minorEastAsia"/>
+          <w:color w:val="111111"/>
+        </w:rPr>
+        <w:t>": 1,</w:t>
+      </w:r>
+    </w:p>
+    <w:p>
+      <w:pPr>
+        <w:pStyle w:val="HTMLPreformatted"/>
+        <w:pBdr>
+          <w:top w:val="single" w:sz="6" w:space="5" w:color="CCCCCC"/>
+          <w:left w:val="single" w:sz="6" w:space="8" w:color="CCCCCC"/>
+          <w:bottom w:val="single" w:sz="6" w:space="5" w:color="CCCCCC"/>
+          <w:right w:val="single" w:sz="6" w:space="8" w:color="CCCCCC"/>
+        </w:pBdr>
+        <w:shd w:val="clear" w:color="auto" w:fill="F8F8F8"/>
+        <w:spacing w:line="318" w:lineRule="atLeast"/>
+        <w:rPr>
+          <w:rStyle w:val="HTMLCode"/>
+          <w:rFonts w:eastAsiaTheme="minorEastAsia"/>
+          <w:color w:val="111111"/>
+        </w:rPr>
+      </w:pPr>
+      <w:r>
+        <w:rPr>
+          <w:rStyle w:val="HTMLCode"/>
+          <w:rFonts w:eastAsiaTheme="minorEastAsia"/>
+          <w:color w:val="111111"/>
+        </w:rPr>
+        <w:t xml:space="preserve">            "</w:t>
+      </w:r>
+      <w:proofErr w:type="gramStart"/>
+      <w:r>
+        <w:rPr>
+          <w:rStyle w:val="HTMLCode"/>
+          <w:rFonts w:eastAsiaTheme="minorEastAsia"/>
+          <w:color w:val="111111"/>
+        </w:rPr>
+        <w:t>questions</w:t>
+      </w:r>
+      <w:proofErr w:type="gramEnd"/>
+      <w:r>
+        <w:rPr>
+          <w:rStyle w:val="HTMLCode"/>
+          <w:rFonts w:eastAsiaTheme="minorEastAsia"/>
+          <w:color w:val="111111"/>
+        </w:rPr>
+        <w:t>": [],</w:t>
+      </w:r>
+    </w:p>
+    <w:p>
+      <w:pPr>
+        <w:pStyle w:val="HTMLPreformatted"/>
+        <w:pBdr>
+          <w:top w:val="single" w:sz="6" w:space="5" w:color="CCCCCC"/>
+          <w:left w:val="single" w:sz="6" w:space="8" w:color="CCCCCC"/>
+          <w:bottom w:val="single" w:sz="6" w:space="5" w:color="CCCCCC"/>
+          <w:right w:val="single" w:sz="6" w:space="8" w:color="CCCCCC"/>
+        </w:pBdr>
+        <w:shd w:val="clear" w:color="auto" w:fill="F8F8F8"/>
+        <w:spacing w:line="318" w:lineRule="atLeast"/>
+        <w:rPr>
+          <w:rStyle w:val="HTMLCode"/>
+          <w:rFonts w:eastAsiaTheme="minorEastAsia"/>
+          <w:color w:val="111111"/>
+        </w:rPr>
+      </w:pPr>
+      <w:r>
+        <w:rPr>
+          <w:rStyle w:val="HTMLCode"/>
+          <w:rFonts w:eastAsiaTheme="minorEastAsia"/>
+          <w:color w:val="111111"/>
+        </w:rPr>
+        <w:t xml:space="preserve">            "</w:t>
+      </w:r>
+      <w:proofErr w:type="spellStart"/>
+      <w:proofErr w:type="gramStart"/>
+      <w:r>
+        <w:rPr>
+          <w:rStyle w:val="HTMLCode"/>
+          <w:rFonts w:eastAsiaTheme="minorEastAsia"/>
+          <w:color w:val="111111"/>
+        </w:rPr>
+        <w:t>bookId</w:t>
+      </w:r>
+      <w:proofErr w:type="spellEnd"/>
+      <w:proofErr w:type="gramEnd"/>
+      <w:r>
+        <w:rPr>
+          <w:rStyle w:val="HTMLCode"/>
+          <w:rFonts w:eastAsiaTheme="minorEastAsia"/>
+          <w:color w:val="111111"/>
+        </w:rPr>
+        <w:t>": 1,</w:t>
+      </w:r>
+    </w:p>
+    <w:p>
+      <w:pPr>
+        <w:pStyle w:val="HTMLPreformatted"/>
+        <w:pBdr>
+          <w:top w:val="single" w:sz="6" w:space="5" w:color="CCCCCC"/>
+          <w:left w:val="single" w:sz="6" w:space="8" w:color="CCCCCC"/>
+          <w:bottom w:val="single" w:sz="6" w:space="5" w:color="CCCCCC"/>
+          <w:right w:val="single" w:sz="6" w:space="8" w:color="CCCCCC"/>
+        </w:pBdr>
+        <w:shd w:val="clear" w:color="auto" w:fill="F8F8F8"/>
+        <w:spacing w:line="318" w:lineRule="atLeast"/>
+        <w:rPr>
+          <w:rStyle w:val="HTMLCode"/>
           <w:rFonts w:eastAsiaTheme="minorEastAsia" w:hint="eastAsia"/>
           <w:color w:val="111111"/>
         </w:rPr>
@@ -14465,1763 +14615,2480 @@
           <w:rFonts w:eastAsiaTheme="minorEastAsia" w:hint="eastAsia"/>
           <w:color w:val="111111"/>
         </w:rPr>
-        <w:t>{</w:t>
-      </w:r>
-      <w:r>
-        <w:rPr>
-          <w:color w:val="111111"/>
-        </w:rPr>
-        <w:t>"</w:t>
+        <w:t xml:space="preserve">            "</w:t>
+      </w:r>
+      <w:proofErr w:type="gramStart"/>
+      <w:r>
+        <w:rPr>
+          <w:rStyle w:val="HTMLCode"/>
+          <w:rFonts w:eastAsiaTheme="minorEastAsia" w:hint="eastAsia"/>
+          <w:color w:val="111111"/>
+        </w:rPr>
+        <w:t>name</w:t>
+      </w:r>
+      <w:proofErr w:type="gramEnd"/>
+      <w:r>
+        <w:rPr>
+          <w:rStyle w:val="HTMLCode"/>
+          <w:rFonts w:eastAsiaTheme="minorEastAsia" w:hint="eastAsia"/>
+          <w:color w:val="111111"/>
+        </w:rPr>
+        <w:t>": "</w:t>
+      </w:r>
+      <w:r>
+        <w:rPr>
+          <w:rStyle w:val="HTMLCode"/>
+          <w:rFonts w:eastAsiaTheme="minorEastAsia" w:hint="eastAsia"/>
+          <w:color w:val="111111"/>
+        </w:rPr>
+        <w:t>宝宝快乐涂色（套装共</w:t>
+      </w:r>
+      <w:r>
+        <w:rPr>
+          <w:rStyle w:val="HTMLCode"/>
+          <w:rFonts w:eastAsiaTheme="minorEastAsia" w:hint="eastAsia"/>
+          <w:color w:val="111111"/>
+        </w:rPr>
+        <w:t>4</w:t>
+      </w:r>
+      <w:r>
+        <w:rPr>
+          <w:rStyle w:val="HTMLCode"/>
+          <w:rFonts w:eastAsiaTheme="minorEastAsia" w:hint="eastAsia"/>
+          <w:color w:val="111111"/>
+        </w:rPr>
+        <w:t>册）</w:t>
+      </w:r>
+      <w:r>
+        <w:rPr>
+          <w:rStyle w:val="HTMLCode"/>
+          <w:rFonts w:eastAsiaTheme="minorEastAsia" w:hint="eastAsia"/>
+          <w:color w:val="111111"/>
+        </w:rPr>
+        <w:t>",</w:t>
+      </w:r>
+    </w:p>
+    <w:p>
+      <w:pPr>
+        <w:pStyle w:val="HTMLPreformatted"/>
+        <w:pBdr>
+          <w:top w:val="single" w:sz="6" w:space="5" w:color="CCCCCC"/>
+          <w:left w:val="single" w:sz="6" w:space="8" w:color="CCCCCC"/>
+          <w:bottom w:val="single" w:sz="6" w:space="5" w:color="CCCCCC"/>
+          <w:right w:val="single" w:sz="6" w:space="8" w:color="CCCCCC"/>
+        </w:pBdr>
+        <w:shd w:val="clear" w:color="auto" w:fill="F8F8F8"/>
+        <w:spacing w:line="318" w:lineRule="atLeast"/>
+        <w:rPr>
+          <w:rStyle w:val="HTMLCode"/>
+          <w:rFonts w:eastAsiaTheme="minorEastAsia"/>
+          <w:color w:val="111111"/>
+        </w:rPr>
+      </w:pPr>
+      <w:r>
+        <w:rPr>
+          <w:rStyle w:val="HTMLCode"/>
+          <w:rFonts w:eastAsiaTheme="minorEastAsia"/>
+          <w:color w:val="111111"/>
+        </w:rPr>
+        <w:lastRenderedPageBreak/>
+        <w:t xml:space="preserve">            "</w:t>
       </w:r>
       <w:proofErr w:type="spellStart"/>
-      <w:r>
-        <w:rPr>
+      <w:proofErr w:type="gramStart"/>
+      <w:r>
+        <w:rPr>
+          <w:rStyle w:val="HTMLCode"/>
+          <w:rFonts w:eastAsiaTheme="minorEastAsia"/>
+          <w:color w:val="111111"/>
+        </w:rPr>
+        <w:t>creationTime</w:t>
+      </w:r>
+      <w:proofErr w:type="spellEnd"/>
+      <w:proofErr w:type="gramEnd"/>
+      <w:r>
+        <w:rPr>
+          <w:rStyle w:val="HTMLCode"/>
+          <w:rFonts w:eastAsiaTheme="minorEastAsia"/>
+          <w:color w:val="111111"/>
+        </w:rPr>
+        <w:t>": 1428451020000,</w:t>
+      </w:r>
+    </w:p>
+    <w:p>
+      <w:pPr>
+        <w:pStyle w:val="HTMLPreformatted"/>
+        <w:pBdr>
+          <w:top w:val="single" w:sz="6" w:space="5" w:color="CCCCCC"/>
+          <w:left w:val="single" w:sz="6" w:space="8" w:color="CCCCCC"/>
+          <w:bottom w:val="single" w:sz="6" w:space="5" w:color="CCCCCC"/>
+          <w:right w:val="single" w:sz="6" w:space="8" w:color="CCCCCC"/>
+        </w:pBdr>
+        <w:shd w:val="clear" w:color="auto" w:fill="F8F8F8"/>
+        <w:spacing w:line="318" w:lineRule="atLeast"/>
+        <w:rPr>
+          <w:rStyle w:val="HTMLCode"/>
+          <w:rFonts w:eastAsiaTheme="minorEastAsia"/>
+          <w:color w:val="111111"/>
+        </w:rPr>
+      </w:pPr>
+      <w:r>
+        <w:rPr>
+          <w:rStyle w:val="HTMLCode"/>
+          <w:rFonts w:eastAsiaTheme="minorEastAsia"/>
+          <w:color w:val="111111"/>
+        </w:rPr>
+        <w:t xml:space="preserve">            "</w:t>
+      </w:r>
+      <w:proofErr w:type="spellStart"/>
+      <w:proofErr w:type="gramStart"/>
+      <w:r>
+        <w:rPr>
+          <w:rStyle w:val="HTMLCode"/>
+          <w:rFonts w:eastAsiaTheme="minorEastAsia"/>
+          <w:color w:val="111111"/>
+        </w:rPr>
+        <w:t>pictureUrl</w:t>
+      </w:r>
+      <w:proofErr w:type="spellEnd"/>
+      <w:proofErr w:type="gramEnd"/>
+      <w:r>
+        <w:rPr>
+          <w:rStyle w:val="HTMLCode"/>
+          <w:rFonts w:eastAsiaTheme="minorEastAsia"/>
+          <w:color w:val="111111"/>
+        </w:rPr>
+        <w:t>": "http://img10.360buyimg.com/n1/g10/M00/07/1E/rBEQWFE2o7YIAAAAAALoqsWcnlUAABjYwL0pDIAAujC695.jpg",</w:t>
+      </w:r>
+    </w:p>
+    <w:p>
+      <w:pPr>
+        <w:pStyle w:val="HTMLPreformatted"/>
+        <w:pBdr>
+          <w:top w:val="single" w:sz="6" w:space="5" w:color="CCCCCC"/>
+          <w:left w:val="single" w:sz="6" w:space="8" w:color="CCCCCC"/>
+          <w:bottom w:val="single" w:sz="6" w:space="5" w:color="CCCCCC"/>
+          <w:right w:val="single" w:sz="6" w:space="8" w:color="CCCCCC"/>
+        </w:pBdr>
+        <w:shd w:val="clear" w:color="auto" w:fill="F8F8F8"/>
+        <w:spacing w:line="318" w:lineRule="atLeast"/>
+        <w:rPr>
+          <w:rStyle w:val="HTMLCode"/>
+          <w:rFonts w:eastAsiaTheme="minorEastAsia"/>
+          <w:color w:val="111111"/>
+        </w:rPr>
+      </w:pPr>
+      <w:r>
+        <w:rPr>
+          <w:rStyle w:val="HTMLCode"/>
+          <w:rFonts w:eastAsiaTheme="minorEastAsia"/>
+          <w:color w:val="111111"/>
+        </w:rPr>
+        <w:t xml:space="preserve">            "</w:t>
+      </w:r>
+      <w:proofErr w:type="spellStart"/>
+      <w:proofErr w:type="gramStart"/>
+      <w:r>
+        <w:rPr>
+          <w:rStyle w:val="HTMLCode"/>
+          <w:rFonts w:eastAsiaTheme="minorEastAsia"/>
+          <w:color w:val="111111"/>
+        </w:rPr>
+        <w:t>studentId</w:t>
+      </w:r>
+      <w:proofErr w:type="spellEnd"/>
+      <w:proofErr w:type="gramEnd"/>
+      <w:r>
+        <w:rPr>
+          <w:rStyle w:val="HTMLCode"/>
+          <w:rFonts w:eastAsiaTheme="minorEastAsia"/>
+          <w:color w:val="111111"/>
+        </w:rPr>
+        <w:t>": 1,</w:t>
+      </w:r>
+    </w:p>
+    <w:p>
+      <w:pPr>
+        <w:pStyle w:val="HTMLPreformatted"/>
+        <w:pBdr>
+          <w:top w:val="single" w:sz="6" w:space="5" w:color="CCCCCC"/>
+          <w:left w:val="single" w:sz="6" w:space="8" w:color="CCCCCC"/>
+          <w:bottom w:val="single" w:sz="6" w:space="5" w:color="CCCCCC"/>
+          <w:right w:val="single" w:sz="6" w:space="8" w:color="CCCCCC"/>
+        </w:pBdr>
+        <w:shd w:val="clear" w:color="auto" w:fill="F8F8F8"/>
+        <w:spacing w:line="318" w:lineRule="atLeast"/>
+        <w:rPr>
+          <w:rStyle w:val="HTMLCode"/>
+          <w:rFonts w:eastAsiaTheme="minorEastAsia"/>
+          <w:color w:val="111111"/>
+        </w:rPr>
+      </w:pPr>
+      <w:r>
+        <w:rPr>
+          <w:rStyle w:val="HTMLCode"/>
+          <w:rFonts w:eastAsiaTheme="minorEastAsia"/>
+          <w:color w:val="111111"/>
+        </w:rPr>
+        <w:t xml:space="preserve">            "</w:t>
+      </w:r>
+      <w:proofErr w:type="spellStart"/>
+      <w:proofErr w:type="gramStart"/>
+      <w:r>
+        <w:rPr>
+          <w:rStyle w:val="HTMLCode"/>
+          <w:rFonts w:eastAsiaTheme="minorEastAsia"/>
+          <w:color w:val="111111"/>
+        </w:rPr>
+        <w:t>examType</w:t>
+      </w:r>
+      <w:proofErr w:type="spellEnd"/>
+      <w:proofErr w:type="gramEnd"/>
+      <w:r>
+        <w:rPr>
+          <w:rStyle w:val="HTMLCode"/>
+          <w:rFonts w:eastAsiaTheme="minorEastAsia"/>
+          <w:color w:val="111111"/>
+        </w:rPr>
+        <w:t>": "VERIFY",</w:t>
+      </w:r>
+    </w:p>
+    <w:p>
+      <w:pPr>
+        <w:pStyle w:val="HTMLPreformatted"/>
+        <w:pBdr>
+          <w:top w:val="single" w:sz="6" w:space="5" w:color="CCCCCC"/>
+          <w:left w:val="single" w:sz="6" w:space="8" w:color="CCCCCC"/>
+          <w:bottom w:val="single" w:sz="6" w:space="5" w:color="CCCCCC"/>
+          <w:right w:val="single" w:sz="6" w:space="8" w:color="CCCCCC"/>
+        </w:pBdr>
+        <w:shd w:val="clear" w:color="auto" w:fill="F8F8F8"/>
+        <w:spacing w:line="318" w:lineRule="atLeast"/>
+        <w:rPr>
+          <w:rStyle w:val="HTMLCode"/>
+          <w:rFonts w:eastAsiaTheme="minorEastAsia"/>
+          <w:color w:val="111111"/>
+        </w:rPr>
+      </w:pPr>
+      <w:r>
+        <w:rPr>
+          <w:rStyle w:val="HTMLCode"/>
+          <w:rFonts w:eastAsiaTheme="minorEastAsia"/>
+          <w:color w:val="111111"/>
+        </w:rPr>
+        <w:t xml:space="preserve">            "</w:t>
+      </w:r>
+      <w:proofErr w:type="spellStart"/>
+      <w:proofErr w:type="gramStart"/>
+      <w:r>
+        <w:rPr>
+          <w:rStyle w:val="HTMLCode"/>
+          <w:rFonts w:eastAsiaTheme="minorEastAsia"/>
+          <w:color w:val="111111"/>
+        </w:rPr>
+        <w:t>examScore</w:t>
+      </w:r>
+      <w:proofErr w:type="spellEnd"/>
+      <w:proofErr w:type="gramEnd"/>
+      <w:r>
+        <w:rPr>
+          <w:rStyle w:val="HTMLCode"/>
+          <w:rFonts w:eastAsiaTheme="minorEastAsia"/>
+          <w:color w:val="111111"/>
+        </w:rPr>
+        <w:t>": 90,</w:t>
+      </w:r>
+    </w:p>
+    <w:p>
+      <w:pPr>
+        <w:pStyle w:val="HTMLPreformatted"/>
+        <w:pBdr>
+          <w:top w:val="single" w:sz="6" w:space="5" w:color="CCCCCC"/>
+          <w:left w:val="single" w:sz="6" w:space="8" w:color="CCCCCC"/>
+          <w:bottom w:val="single" w:sz="6" w:space="5" w:color="CCCCCC"/>
+          <w:right w:val="single" w:sz="6" w:space="8" w:color="CCCCCC"/>
+        </w:pBdr>
+        <w:shd w:val="clear" w:color="auto" w:fill="F8F8F8"/>
+        <w:spacing w:line="318" w:lineRule="atLeast"/>
+        <w:rPr>
+          <w:rStyle w:val="HTMLCode"/>
+          <w:rFonts w:eastAsiaTheme="minorEastAsia"/>
+          <w:color w:val="111111"/>
+        </w:rPr>
+      </w:pPr>
+      <w:r>
+        <w:rPr>
+          <w:rStyle w:val="HTMLCode"/>
+          <w:rFonts w:eastAsiaTheme="minorEastAsia"/>
+          <w:color w:val="111111"/>
+        </w:rPr>
+        <w:t xml:space="preserve">            "</w:t>
+      </w:r>
+      <w:proofErr w:type="spellStart"/>
+      <w:proofErr w:type="gramStart"/>
+      <w:r>
+        <w:rPr>
+          <w:rStyle w:val="HTMLCode"/>
+          <w:rFonts w:eastAsiaTheme="minorEastAsia"/>
+          <w:color w:val="111111"/>
+        </w:rPr>
+        <w:t>passCount</w:t>
+      </w:r>
+      <w:proofErr w:type="spellEnd"/>
+      <w:proofErr w:type="gramEnd"/>
+      <w:r>
+        <w:rPr>
+          <w:rStyle w:val="HTMLCode"/>
+          <w:rFonts w:eastAsiaTheme="minorEastAsia"/>
+          <w:color w:val="111111"/>
+        </w:rPr>
+        <w:t>": 9,</w:t>
+      </w:r>
+    </w:p>
+    <w:p>
+      <w:pPr>
+        <w:pStyle w:val="HTMLPreformatted"/>
+        <w:pBdr>
+          <w:top w:val="single" w:sz="6" w:space="5" w:color="CCCCCC"/>
+          <w:left w:val="single" w:sz="6" w:space="8" w:color="CCCCCC"/>
+          <w:bottom w:val="single" w:sz="6" w:space="5" w:color="CCCCCC"/>
+          <w:right w:val="single" w:sz="6" w:space="8" w:color="CCCCCC"/>
+        </w:pBdr>
+        <w:shd w:val="clear" w:color="auto" w:fill="F8F8F8"/>
+        <w:spacing w:line="318" w:lineRule="atLeast"/>
+        <w:rPr>
+          <w:rStyle w:val="HTMLCode"/>
+          <w:rFonts w:eastAsiaTheme="minorEastAsia"/>
+          <w:color w:val="111111"/>
+        </w:rPr>
+      </w:pPr>
+      <w:r>
+        <w:rPr>
+          <w:rStyle w:val="HTMLCode"/>
+          <w:rFonts w:eastAsiaTheme="minorEastAsia"/>
+          <w:color w:val="111111"/>
+        </w:rPr>
+        <w:t xml:space="preserve">            "</w:t>
+      </w:r>
+      <w:proofErr w:type="spellStart"/>
+      <w:proofErr w:type="gramStart"/>
+      <w:r>
+        <w:rPr>
+          <w:rStyle w:val="HTMLCode"/>
+          <w:rFonts w:eastAsiaTheme="minorEastAsia"/>
+          <w:color w:val="111111"/>
+        </w:rPr>
+        <w:t>failCount</w:t>
+      </w:r>
+      <w:proofErr w:type="spellEnd"/>
+      <w:proofErr w:type="gramEnd"/>
+      <w:r>
+        <w:rPr>
+          <w:rStyle w:val="HTMLCode"/>
+          <w:rFonts w:eastAsiaTheme="minorEastAsia"/>
+          <w:color w:val="111111"/>
+        </w:rPr>
+        <w:t>": 1,</w:t>
+      </w:r>
+    </w:p>
+    <w:p>
+      <w:pPr>
+        <w:pStyle w:val="HTMLPreformatted"/>
+        <w:pBdr>
+          <w:top w:val="single" w:sz="6" w:space="5" w:color="CCCCCC"/>
+          <w:left w:val="single" w:sz="6" w:space="8" w:color="CCCCCC"/>
+          <w:bottom w:val="single" w:sz="6" w:space="5" w:color="CCCCCC"/>
+          <w:right w:val="single" w:sz="6" w:space="8" w:color="CCCCCC"/>
+        </w:pBdr>
+        <w:shd w:val="clear" w:color="auto" w:fill="F8F8F8"/>
+        <w:spacing w:line="318" w:lineRule="atLeast"/>
+        <w:rPr>
+          <w:rStyle w:val="HTMLCode"/>
+          <w:rFonts w:eastAsiaTheme="minorEastAsia"/>
+          <w:color w:val="111111"/>
+        </w:rPr>
+      </w:pPr>
+      <w:r>
+        <w:rPr>
+          <w:rStyle w:val="HTMLCode"/>
+          <w:rFonts w:eastAsiaTheme="minorEastAsia"/>
+          <w:color w:val="111111"/>
+        </w:rPr>
+        <w:t xml:space="preserve">            "</w:t>
+      </w:r>
+      <w:proofErr w:type="spellStart"/>
+      <w:proofErr w:type="gramStart"/>
+      <w:r>
+        <w:rPr>
+          <w:rStyle w:val="HTMLCode"/>
+          <w:rFonts w:eastAsiaTheme="minorEastAsia"/>
+          <w:color w:val="111111"/>
+        </w:rPr>
+        <w:t>questionNum</w:t>
+      </w:r>
+      <w:proofErr w:type="spellEnd"/>
+      <w:proofErr w:type="gramEnd"/>
+      <w:r>
+        <w:rPr>
+          <w:rStyle w:val="HTMLCode"/>
+          <w:rFonts w:eastAsiaTheme="minorEastAsia"/>
+          <w:color w:val="111111"/>
+        </w:rPr>
+        <w:t>": 10,</w:t>
+      </w:r>
+    </w:p>
+    <w:p>
+      <w:pPr>
+        <w:pStyle w:val="HTMLPreformatted"/>
+        <w:pBdr>
+          <w:top w:val="single" w:sz="6" w:space="5" w:color="CCCCCC"/>
+          <w:left w:val="single" w:sz="6" w:space="8" w:color="CCCCCC"/>
+          <w:bottom w:val="single" w:sz="6" w:space="5" w:color="CCCCCC"/>
+          <w:right w:val="single" w:sz="6" w:space="8" w:color="CCCCCC"/>
+        </w:pBdr>
+        <w:shd w:val="clear" w:color="auto" w:fill="F8F8F8"/>
+        <w:spacing w:line="318" w:lineRule="atLeast"/>
+        <w:rPr>
+          <w:rStyle w:val="HTMLCode"/>
+          <w:rFonts w:eastAsiaTheme="minorEastAsia"/>
+          <w:color w:val="111111"/>
+        </w:rPr>
+      </w:pPr>
+      <w:r>
+        <w:rPr>
+          <w:rStyle w:val="HTMLCode"/>
+          <w:rFonts w:eastAsiaTheme="minorEastAsia"/>
+          <w:color w:val="111111"/>
+        </w:rPr>
+        <w:t xml:space="preserve">            "</w:t>
+      </w:r>
+      <w:proofErr w:type="gramStart"/>
+      <w:r>
+        <w:rPr>
+          <w:rStyle w:val="HTMLCode"/>
+          <w:rFonts w:eastAsiaTheme="minorEastAsia"/>
+          <w:color w:val="111111"/>
+        </w:rPr>
+        <w:t>answers</w:t>
+      </w:r>
+      <w:proofErr w:type="gramEnd"/>
+      <w:r>
+        <w:rPr>
+          <w:rStyle w:val="HTMLCode"/>
+          <w:rFonts w:eastAsiaTheme="minorEastAsia"/>
+          <w:color w:val="111111"/>
+        </w:rPr>
+        <w:t>": [],</w:t>
+      </w:r>
+    </w:p>
+    <w:p>
+      <w:pPr>
+        <w:pStyle w:val="HTMLPreformatted"/>
+        <w:pBdr>
+          <w:top w:val="single" w:sz="6" w:space="5" w:color="CCCCCC"/>
+          <w:left w:val="single" w:sz="6" w:space="8" w:color="CCCCCC"/>
+          <w:bottom w:val="single" w:sz="6" w:space="5" w:color="CCCCCC"/>
+          <w:right w:val="single" w:sz="6" w:space="8" w:color="CCCCCC"/>
+        </w:pBdr>
+        <w:shd w:val="clear" w:color="auto" w:fill="F8F8F8"/>
+        <w:spacing w:line="318" w:lineRule="atLeast"/>
+        <w:rPr>
+          <w:rStyle w:val="HTMLCode"/>
+          <w:rFonts w:eastAsiaTheme="minorEastAsia"/>
+          <w:color w:val="111111"/>
+        </w:rPr>
+      </w:pPr>
+      <w:r>
+        <w:rPr>
+          <w:rStyle w:val="HTMLCode"/>
+          <w:rFonts w:eastAsiaTheme="minorEastAsia"/>
+          <w:color w:val="111111"/>
+        </w:rPr>
+        <w:t xml:space="preserve">            "</w:t>
+      </w:r>
+      <w:proofErr w:type="gramStart"/>
+      <w:r>
+        <w:rPr>
+          <w:rStyle w:val="HTMLCode"/>
+          <w:rFonts w:eastAsiaTheme="minorEastAsia"/>
+          <w:color w:val="111111"/>
+        </w:rPr>
+        <w:t>version</w:t>
+      </w:r>
+      <w:proofErr w:type="gramEnd"/>
+      <w:r>
+        <w:rPr>
+          <w:rStyle w:val="HTMLCode"/>
+          <w:rFonts w:eastAsiaTheme="minorEastAsia"/>
+          <w:color w:val="111111"/>
+        </w:rPr>
+        <w:t>": 1,</w:t>
+      </w:r>
+    </w:p>
+    <w:p>
+      <w:pPr>
+        <w:pStyle w:val="HTMLPreformatted"/>
+        <w:pBdr>
+          <w:top w:val="single" w:sz="6" w:space="5" w:color="CCCCCC"/>
+          <w:left w:val="single" w:sz="6" w:space="8" w:color="CCCCCC"/>
+          <w:bottom w:val="single" w:sz="6" w:space="5" w:color="CCCCCC"/>
+          <w:right w:val="single" w:sz="6" w:space="8" w:color="CCCCCC"/>
+        </w:pBdr>
+        <w:shd w:val="clear" w:color="auto" w:fill="F8F8F8"/>
+        <w:spacing w:line="318" w:lineRule="atLeast"/>
+        <w:rPr>
+          <w:rStyle w:val="HTMLCode"/>
+          <w:rFonts w:eastAsiaTheme="minorEastAsia"/>
+          <w:color w:val="111111"/>
+        </w:rPr>
+      </w:pPr>
+      <w:r>
+        <w:rPr>
+          <w:rStyle w:val="HTMLCode"/>
+          <w:rFonts w:eastAsiaTheme="minorEastAsia"/>
+          <w:color w:val="111111"/>
+        </w:rPr>
+        <w:t xml:space="preserve">            "</w:t>
+      </w:r>
+      <w:proofErr w:type="spellStart"/>
+      <w:proofErr w:type="gramStart"/>
+      <w:r>
+        <w:rPr>
+          <w:rStyle w:val="HTMLCode"/>
+          <w:rFonts w:eastAsiaTheme="minorEastAsia"/>
+          <w:color w:val="111111"/>
+        </w:rPr>
+        <w:t>createionTime</w:t>
+      </w:r>
+      <w:proofErr w:type="spellEnd"/>
+      <w:proofErr w:type="gramEnd"/>
+      <w:r>
+        <w:rPr>
+          <w:rStyle w:val="HTMLCode"/>
+          <w:rFonts w:eastAsiaTheme="minorEastAsia"/>
+          <w:color w:val="111111"/>
+        </w:rPr>
+        <w:t>": 1428451020000,</w:t>
+      </w:r>
+    </w:p>
+    <w:p>
+      <w:pPr>
+        <w:pStyle w:val="HTMLPreformatted"/>
+        <w:pBdr>
+          <w:top w:val="single" w:sz="6" w:space="5" w:color="CCCCCC"/>
+          <w:left w:val="single" w:sz="6" w:space="8" w:color="CCCCCC"/>
+          <w:bottom w:val="single" w:sz="6" w:space="5" w:color="CCCCCC"/>
+          <w:right w:val="single" w:sz="6" w:space="8" w:color="CCCCCC"/>
+        </w:pBdr>
+        <w:shd w:val="clear" w:color="auto" w:fill="F8F8F8"/>
+        <w:spacing w:line="318" w:lineRule="atLeast"/>
+        <w:rPr>
+          <w:rStyle w:val="HTMLCode"/>
+          <w:rFonts w:eastAsiaTheme="minorEastAsia"/>
+          <w:color w:val="111111"/>
+        </w:rPr>
+      </w:pPr>
+      <w:r>
+        <w:rPr>
+          <w:rStyle w:val="HTMLCode"/>
+          <w:rFonts w:eastAsiaTheme="minorEastAsia"/>
+          <w:color w:val="111111"/>
+        </w:rPr>
+        <w:t xml:space="preserve">            "</w:t>
+      </w:r>
+      <w:proofErr w:type="gramStart"/>
+      <w:r>
+        <w:rPr>
+          <w:rStyle w:val="HTMLCode"/>
+          <w:rFonts w:eastAsiaTheme="minorEastAsia"/>
+          <w:color w:val="111111"/>
+        </w:rPr>
+        <w:t>pass</w:t>
+      </w:r>
+      <w:proofErr w:type="gramEnd"/>
+      <w:r>
+        <w:rPr>
+          <w:rStyle w:val="HTMLCode"/>
+          <w:rFonts w:eastAsiaTheme="minorEastAsia"/>
+          <w:color w:val="111111"/>
+        </w:rPr>
+        <w:t>": true,</w:t>
+      </w:r>
+    </w:p>
+    <w:p>
+      <w:pPr>
+        <w:pStyle w:val="HTMLPreformatted"/>
+        <w:pBdr>
+          <w:top w:val="single" w:sz="6" w:space="5" w:color="CCCCCC"/>
+          <w:left w:val="single" w:sz="6" w:space="8" w:color="CCCCCC"/>
+          <w:bottom w:val="single" w:sz="6" w:space="5" w:color="CCCCCC"/>
+          <w:right w:val="single" w:sz="6" w:space="8" w:color="CCCCCC"/>
+        </w:pBdr>
+        <w:shd w:val="clear" w:color="auto" w:fill="F8F8F8"/>
+        <w:spacing w:line="318" w:lineRule="atLeast"/>
+        <w:rPr>
+          <w:rStyle w:val="HTMLCode"/>
+          <w:rFonts w:eastAsiaTheme="minorEastAsia"/>
+          <w:color w:val="111111"/>
+        </w:rPr>
+      </w:pPr>
+      <w:r>
+        <w:rPr>
+          <w:rStyle w:val="HTMLCode"/>
+          <w:rFonts w:eastAsiaTheme="minorEastAsia"/>
+          <w:color w:val="111111"/>
+        </w:rPr>
+        <w:t xml:space="preserve">            "</w:t>
+      </w:r>
+      <w:proofErr w:type="spellStart"/>
+      <w:proofErr w:type="gramStart"/>
+      <w:r>
+        <w:rPr>
+          <w:rStyle w:val="HTMLCode"/>
+          <w:rFonts w:eastAsiaTheme="minorEastAsia"/>
+          <w:color w:val="111111"/>
+        </w:rPr>
+        <w:t>subjectiveAnswers</w:t>
+      </w:r>
+      <w:proofErr w:type="spellEnd"/>
+      <w:proofErr w:type="gramEnd"/>
+      <w:r>
+        <w:rPr>
+          <w:rStyle w:val="HTMLCode"/>
+          <w:rFonts w:eastAsiaTheme="minorEastAsia"/>
+          <w:color w:val="111111"/>
+        </w:rPr>
+        <w:t>": []</w:t>
+      </w:r>
+    </w:p>
+    <w:p>
+      <w:pPr>
+        <w:pStyle w:val="HTMLPreformatted"/>
+        <w:pBdr>
+          <w:top w:val="single" w:sz="6" w:space="5" w:color="CCCCCC"/>
+          <w:left w:val="single" w:sz="6" w:space="8" w:color="CCCCCC"/>
+          <w:bottom w:val="single" w:sz="6" w:space="5" w:color="CCCCCC"/>
+          <w:right w:val="single" w:sz="6" w:space="8" w:color="CCCCCC"/>
+        </w:pBdr>
+        <w:shd w:val="clear" w:color="auto" w:fill="F8F8F8"/>
+        <w:spacing w:line="318" w:lineRule="atLeast"/>
+        <w:rPr>
+          <w:rStyle w:val="HTMLCode"/>
+          <w:rFonts w:eastAsiaTheme="minorEastAsia"/>
+          <w:color w:val="111111"/>
+        </w:rPr>
+      </w:pPr>
+      <w:r>
+        <w:rPr>
+          <w:rStyle w:val="HTMLCode"/>
+          <w:rFonts w:eastAsiaTheme="minorEastAsia"/>
+          <w:color w:val="111111"/>
+        </w:rPr>
+        <w:t xml:space="preserve">        },</w:t>
+      </w:r>
+    </w:p>
+    <w:p>
+      <w:pPr>
+        <w:pStyle w:val="HTMLPreformatted"/>
+        <w:pBdr>
+          <w:top w:val="single" w:sz="6" w:space="5" w:color="CCCCCC"/>
+          <w:left w:val="single" w:sz="6" w:space="8" w:color="CCCCCC"/>
+          <w:bottom w:val="single" w:sz="6" w:space="5" w:color="CCCCCC"/>
+          <w:right w:val="single" w:sz="6" w:space="8" w:color="CCCCCC"/>
+        </w:pBdr>
+        <w:shd w:val="clear" w:color="auto" w:fill="F8F8F8"/>
+        <w:spacing w:line="318" w:lineRule="atLeast"/>
+        <w:rPr>
+          <w:rStyle w:val="HTMLCode"/>
+          <w:rFonts w:eastAsiaTheme="minorEastAsia"/>
+          <w:color w:val="111111"/>
+        </w:rPr>
+      </w:pPr>
+      <w:r>
+        <w:rPr>
+          <w:rStyle w:val="HTMLCode"/>
+          <w:rFonts w:eastAsiaTheme="minorEastAsia"/>
+          <w:color w:val="111111"/>
+        </w:rPr>
+        <w:t xml:space="preserve">        {</w:t>
+      </w:r>
+    </w:p>
+    <w:p>
+      <w:pPr>
+        <w:pStyle w:val="HTMLPreformatted"/>
+        <w:pBdr>
+          <w:top w:val="single" w:sz="6" w:space="5" w:color="CCCCCC"/>
+          <w:left w:val="single" w:sz="6" w:space="8" w:color="CCCCCC"/>
+          <w:bottom w:val="single" w:sz="6" w:space="5" w:color="CCCCCC"/>
+          <w:right w:val="single" w:sz="6" w:space="8" w:color="CCCCCC"/>
+        </w:pBdr>
+        <w:shd w:val="clear" w:color="auto" w:fill="F8F8F8"/>
+        <w:spacing w:line="318" w:lineRule="atLeast"/>
+        <w:rPr>
+          <w:rStyle w:val="HTMLCode"/>
+          <w:rFonts w:eastAsiaTheme="minorEastAsia"/>
+          <w:color w:val="111111"/>
+        </w:rPr>
+      </w:pPr>
+      <w:r>
+        <w:rPr>
+          <w:rStyle w:val="HTMLCode"/>
+          <w:rFonts w:eastAsiaTheme="minorEastAsia"/>
+          <w:color w:val="111111"/>
+        </w:rPr>
+        <w:t xml:space="preserve">            "</w:t>
+      </w:r>
+      <w:proofErr w:type="gramStart"/>
+      <w:r>
+        <w:rPr>
+          <w:rStyle w:val="HTMLCode"/>
+          <w:rFonts w:eastAsiaTheme="minorEastAsia"/>
+          <w:color w:val="111111"/>
+        </w:rPr>
+        <w:t>id</w:t>
+      </w:r>
+      <w:proofErr w:type="gramEnd"/>
+      <w:r>
+        <w:rPr>
+          <w:rStyle w:val="HTMLCode"/>
+          <w:rFonts w:eastAsiaTheme="minorEastAsia"/>
+          <w:color w:val="111111"/>
+        </w:rPr>
+        <w:t>": 2,</w:t>
+      </w:r>
+    </w:p>
+    <w:p>
+      <w:pPr>
+        <w:pStyle w:val="HTMLPreformatted"/>
+        <w:pBdr>
+          <w:top w:val="single" w:sz="6" w:space="5" w:color="CCCCCC"/>
+          <w:left w:val="single" w:sz="6" w:space="8" w:color="CCCCCC"/>
+          <w:bottom w:val="single" w:sz="6" w:space="5" w:color="CCCCCC"/>
+          <w:right w:val="single" w:sz="6" w:space="8" w:color="CCCCCC"/>
+        </w:pBdr>
+        <w:shd w:val="clear" w:color="auto" w:fill="F8F8F8"/>
+        <w:spacing w:line="318" w:lineRule="atLeast"/>
+        <w:rPr>
+          <w:rStyle w:val="HTMLCode"/>
+          <w:rFonts w:eastAsiaTheme="minorEastAsia"/>
+          <w:color w:val="111111"/>
+        </w:rPr>
+      </w:pPr>
+      <w:r>
+        <w:rPr>
+          <w:rStyle w:val="HTMLCode"/>
+          <w:rFonts w:eastAsiaTheme="minorEastAsia"/>
+          <w:color w:val="111111"/>
+        </w:rPr>
+        <w:t xml:space="preserve">            "</w:t>
+      </w:r>
+      <w:proofErr w:type="gramStart"/>
+      <w:r>
+        <w:rPr>
+          <w:rStyle w:val="HTMLCode"/>
+          <w:rFonts w:eastAsiaTheme="minorEastAsia"/>
+          <w:color w:val="111111"/>
+        </w:rPr>
+        <w:t>questions</w:t>
+      </w:r>
+      <w:proofErr w:type="gramEnd"/>
+      <w:r>
+        <w:rPr>
+          <w:rStyle w:val="HTMLCode"/>
+          <w:rFonts w:eastAsiaTheme="minorEastAsia"/>
+          <w:color w:val="111111"/>
+        </w:rPr>
+        <w:t>": [],</w:t>
+      </w:r>
+    </w:p>
+    <w:p>
+      <w:pPr>
+        <w:pStyle w:val="HTMLPreformatted"/>
+        <w:pBdr>
+          <w:top w:val="single" w:sz="6" w:space="5" w:color="CCCCCC"/>
+          <w:left w:val="single" w:sz="6" w:space="8" w:color="CCCCCC"/>
+          <w:bottom w:val="single" w:sz="6" w:space="5" w:color="CCCCCC"/>
+          <w:right w:val="single" w:sz="6" w:space="8" w:color="CCCCCC"/>
+        </w:pBdr>
+        <w:shd w:val="clear" w:color="auto" w:fill="F8F8F8"/>
+        <w:spacing w:line="318" w:lineRule="atLeast"/>
+        <w:rPr>
+          <w:rStyle w:val="HTMLCode"/>
+          <w:rFonts w:eastAsiaTheme="minorEastAsia"/>
+          <w:color w:val="111111"/>
+        </w:rPr>
+      </w:pPr>
+      <w:r>
+        <w:rPr>
+          <w:rStyle w:val="HTMLCode"/>
+          <w:rFonts w:eastAsiaTheme="minorEastAsia"/>
+          <w:color w:val="111111"/>
+        </w:rPr>
+        <w:t xml:space="preserve">            "</w:t>
+      </w:r>
+      <w:proofErr w:type="spellStart"/>
+      <w:proofErr w:type="gramStart"/>
+      <w:r>
+        <w:rPr>
+          <w:rStyle w:val="HTMLCode"/>
+          <w:rFonts w:eastAsiaTheme="minorEastAsia"/>
+          <w:color w:val="111111"/>
+        </w:rPr>
+        <w:t>bookId</w:t>
+      </w:r>
+      <w:proofErr w:type="spellEnd"/>
+      <w:proofErr w:type="gramEnd"/>
+      <w:r>
+        <w:rPr>
+          <w:rStyle w:val="HTMLCode"/>
+          <w:rFonts w:eastAsiaTheme="minorEastAsia"/>
+          <w:color w:val="111111"/>
+        </w:rPr>
+        <w:t>": 2,</w:t>
+      </w:r>
+    </w:p>
+    <w:p>
+      <w:pPr>
+        <w:pStyle w:val="HTMLPreformatted"/>
+        <w:pBdr>
+          <w:top w:val="single" w:sz="6" w:space="5" w:color="CCCCCC"/>
+          <w:left w:val="single" w:sz="6" w:space="8" w:color="CCCCCC"/>
+          <w:bottom w:val="single" w:sz="6" w:space="5" w:color="CCCCCC"/>
+          <w:right w:val="single" w:sz="6" w:space="8" w:color="CCCCCC"/>
+        </w:pBdr>
+        <w:shd w:val="clear" w:color="auto" w:fill="F8F8F8"/>
+        <w:spacing w:line="318" w:lineRule="atLeast"/>
+        <w:rPr>
+          <w:rStyle w:val="HTMLCode"/>
           <w:rFonts w:eastAsiaTheme="minorEastAsia" w:hint="eastAsia"/>
           <w:color w:val="111111"/>
         </w:rPr>
+      </w:pPr>
+      <w:r>
+        <w:rPr>
+          <w:rStyle w:val="HTMLCode"/>
+          <w:rFonts w:eastAsiaTheme="minorEastAsia" w:hint="eastAsia"/>
+          <w:color w:val="111111"/>
+        </w:rPr>
+        <w:t xml:space="preserve">            "</w:t>
+      </w:r>
+      <w:proofErr w:type="gramStart"/>
+      <w:r>
+        <w:rPr>
+          <w:rStyle w:val="HTMLCode"/>
+          <w:rFonts w:eastAsiaTheme="minorEastAsia" w:hint="eastAsia"/>
+          <w:color w:val="111111"/>
+        </w:rPr>
+        <w:t>name</w:t>
+      </w:r>
+      <w:proofErr w:type="gramEnd"/>
+      <w:r>
+        <w:rPr>
+          <w:rStyle w:val="HTMLCode"/>
+          <w:rFonts w:eastAsiaTheme="minorEastAsia" w:hint="eastAsia"/>
+          <w:color w:val="111111"/>
+        </w:rPr>
+        <w:t>": "</w:t>
+      </w:r>
+      <w:r>
+        <w:rPr>
+          <w:rStyle w:val="HTMLCode"/>
+          <w:rFonts w:eastAsiaTheme="minorEastAsia" w:hint="eastAsia"/>
+          <w:color w:val="111111"/>
+        </w:rPr>
+        <w:t>宝宝快乐涂色（套装共</w:t>
+      </w:r>
+      <w:r>
+        <w:rPr>
+          <w:rStyle w:val="HTMLCode"/>
+          <w:rFonts w:eastAsiaTheme="minorEastAsia" w:hint="eastAsia"/>
+          <w:color w:val="111111"/>
+        </w:rPr>
+        <w:t>4</w:t>
+      </w:r>
+      <w:r>
+        <w:rPr>
+          <w:rStyle w:val="HTMLCode"/>
+          <w:rFonts w:eastAsiaTheme="minorEastAsia" w:hint="eastAsia"/>
+          <w:color w:val="111111"/>
+        </w:rPr>
+        <w:t>册）</w:t>
+      </w:r>
+      <w:r>
+        <w:rPr>
+          <w:rStyle w:val="HTMLCode"/>
+          <w:rFonts w:eastAsiaTheme="minorEastAsia" w:hint="eastAsia"/>
+          <w:color w:val="111111"/>
+        </w:rPr>
+        <w:t>",</w:t>
+      </w:r>
+    </w:p>
+    <w:p>
+      <w:pPr>
+        <w:pStyle w:val="HTMLPreformatted"/>
+        <w:pBdr>
+          <w:top w:val="single" w:sz="6" w:space="5" w:color="CCCCCC"/>
+          <w:left w:val="single" w:sz="6" w:space="8" w:color="CCCCCC"/>
+          <w:bottom w:val="single" w:sz="6" w:space="5" w:color="CCCCCC"/>
+          <w:right w:val="single" w:sz="6" w:space="8" w:color="CCCCCC"/>
+        </w:pBdr>
+        <w:shd w:val="clear" w:color="auto" w:fill="F8F8F8"/>
+        <w:spacing w:line="318" w:lineRule="atLeast"/>
+        <w:rPr>
+          <w:rStyle w:val="HTMLCode"/>
+          <w:rFonts w:eastAsiaTheme="minorEastAsia"/>
+          <w:color w:val="111111"/>
+        </w:rPr>
+      </w:pPr>
+      <w:r>
+        <w:rPr>
+          <w:rStyle w:val="HTMLCode"/>
+          <w:rFonts w:eastAsiaTheme="minorEastAsia"/>
+          <w:color w:val="111111"/>
+        </w:rPr>
+        <w:t xml:space="preserve">            "</w:t>
+      </w:r>
+      <w:proofErr w:type="spellStart"/>
+      <w:proofErr w:type="gramStart"/>
+      <w:r>
+        <w:rPr>
+          <w:rStyle w:val="HTMLCode"/>
+          <w:rFonts w:eastAsiaTheme="minorEastAsia"/>
+          <w:color w:val="111111"/>
+        </w:rPr>
+        <w:t>creationTime</w:t>
+      </w:r>
+      <w:proofErr w:type="spellEnd"/>
+      <w:proofErr w:type="gramEnd"/>
+      <w:r>
+        <w:rPr>
+          <w:rStyle w:val="HTMLCode"/>
+          <w:rFonts w:eastAsiaTheme="minorEastAsia"/>
+          <w:color w:val="111111"/>
+        </w:rPr>
+        <w:t>": 1428509375000,</w:t>
+      </w:r>
+    </w:p>
+    <w:p>
+      <w:pPr>
+        <w:pStyle w:val="HTMLPreformatted"/>
+        <w:pBdr>
+          <w:top w:val="single" w:sz="6" w:space="5" w:color="CCCCCC"/>
+          <w:left w:val="single" w:sz="6" w:space="8" w:color="CCCCCC"/>
+          <w:bottom w:val="single" w:sz="6" w:space="5" w:color="CCCCCC"/>
+          <w:right w:val="single" w:sz="6" w:space="8" w:color="CCCCCC"/>
+        </w:pBdr>
+        <w:shd w:val="clear" w:color="auto" w:fill="F8F8F8"/>
+        <w:spacing w:line="318" w:lineRule="atLeast"/>
+        <w:rPr>
+          <w:rStyle w:val="HTMLCode"/>
+          <w:rFonts w:eastAsiaTheme="minorEastAsia"/>
+          <w:color w:val="111111"/>
+        </w:rPr>
+      </w:pPr>
+      <w:r>
+        <w:rPr>
+          <w:rStyle w:val="HTMLCode"/>
+          <w:rFonts w:eastAsiaTheme="minorEastAsia"/>
+          <w:color w:val="111111"/>
+        </w:rPr>
+        <w:t xml:space="preserve">            "</w:t>
+      </w:r>
+      <w:proofErr w:type="spellStart"/>
+      <w:proofErr w:type="gramStart"/>
+      <w:r>
+        <w:rPr>
+          <w:rStyle w:val="HTMLCode"/>
+          <w:rFonts w:eastAsiaTheme="minorEastAsia"/>
+          <w:color w:val="111111"/>
+        </w:rPr>
+        <w:t>pictureUrl</w:t>
+      </w:r>
+      <w:proofErr w:type="spellEnd"/>
+      <w:proofErr w:type="gramEnd"/>
+      <w:r>
+        <w:rPr>
+          <w:rStyle w:val="HTMLCode"/>
+          <w:rFonts w:eastAsiaTheme="minorEastAsia"/>
+          <w:color w:val="111111"/>
+        </w:rPr>
+        <w:t>": "http://img11.360buyimg.com/n1/g14/M09/0E/00/rBEhVlIkRAkIAAAAAASXne6jNiMAACvDQFqHdgABJe1997.jpg",</w:t>
+      </w:r>
+    </w:p>
+    <w:p>
+      <w:pPr>
+        <w:pStyle w:val="HTMLPreformatted"/>
+        <w:pBdr>
+          <w:top w:val="single" w:sz="6" w:space="5" w:color="CCCCCC"/>
+          <w:left w:val="single" w:sz="6" w:space="8" w:color="CCCCCC"/>
+          <w:bottom w:val="single" w:sz="6" w:space="5" w:color="CCCCCC"/>
+          <w:right w:val="single" w:sz="6" w:space="8" w:color="CCCCCC"/>
+        </w:pBdr>
+        <w:shd w:val="clear" w:color="auto" w:fill="F8F8F8"/>
+        <w:spacing w:line="318" w:lineRule="atLeast"/>
+        <w:rPr>
+          <w:rStyle w:val="HTMLCode"/>
+          <w:rFonts w:eastAsiaTheme="minorEastAsia"/>
+          <w:color w:val="111111"/>
+        </w:rPr>
+      </w:pPr>
+      <w:r>
+        <w:rPr>
+          <w:rStyle w:val="HTMLCode"/>
+          <w:rFonts w:eastAsiaTheme="minorEastAsia"/>
+          <w:color w:val="111111"/>
+        </w:rPr>
+        <w:t xml:space="preserve">            "</w:t>
+      </w:r>
+      <w:proofErr w:type="spellStart"/>
+      <w:proofErr w:type="gramStart"/>
+      <w:r>
+        <w:rPr>
+          <w:rStyle w:val="HTMLCode"/>
+          <w:rFonts w:eastAsiaTheme="minorEastAsia"/>
+          <w:color w:val="111111"/>
+        </w:rPr>
+        <w:t>studentId</w:t>
+      </w:r>
+      <w:proofErr w:type="spellEnd"/>
+      <w:proofErr w:type="gramEnd"/>
+      <w:r>
+        <w:rPr>
+          <w:rStyle w:val="HTMLCode"/>
+          <w:rFonts w:eastAsiaTheme="minorEastAsia"/>
+          <w:color w:val="111111"/>
+        </w:rPr>
+        <w:t>": 1,</w:t>
+      </w:r>
+    </w:p>
+    <w:p>
+      <w:pPr>
+        <w:pStyle w:val="HTMLPreformatted"/>
+        <w:pBdr>
+          <w:top w:val="single" w:sz="6" w:space="5" w:color="CCCCCC"/>
+          <w:left w:val="single" w:sz="6" w:space="8" w:color="CCCCCC"/>
+          <w:bottom w:val="single" w:sz="6" w:space="5" w:color="CCCCCC"/>
+          <w:right w:val="single" w:sz="6" w:space="8" w:color="CCCCCC"/>
+        </w:pBdr>
+        <w:shd w:val="clear" w:color="auto" w:fill="F8F8F8"/>
+        <w:spacing w:line="318" w:lineRule="atLeast"/>
+        <w:rPr>
+          <w:rStyle w:val="HTMLCode"/>
+          <w:rFonts w:eastAsiaTheme="minorEastAsia"/>
+          <w:color w:val="111111"/>
+        </w:rPr>
+      </w:pPr>
+      <w:r>
+        <w:rPr>
+          <w:rStyle w:val="HTMLCode"/>
+          <w:rFonts w:eastAsiaTheme="minorEastAsia"/>
+          <w:color w:val="111111"/>
+        </w:rPr>
+        <w:t xml:space="preserve">            "</w:t>
+      </w:r>
+      <w:proofErr w:type="spellStart"/>
+      <w:proofErr w:type="gramStart"/>
+      <w:r>
+        <w:rPr>
+          <w:rStyle w:val="HTMLCode"/>
+          <w:rFonts w:eastAsiaTheme="minorEastAsia"/>
+          <w:color w:val="111111"/>
+        </w:rPr>
+        <w:t>examType</w:t>
+      </w:r>
+      <w:proofErr w:type="spellEnd"/>
+      <w:proofErr w:type="gramEnd"/>
+      <w:r>
+        <w:rPr>
+          <w:rStyle w:val="HTMLCode"/>
+          <w:rFonts w:eastAsiaTheme="minorEastAsia"/>
+          <w:color w:val="111111"/>
+        </w:rPr>
+        <w:t>": "VERIFY",</w:t>
+      </w:r>
+    </w:p>
+    <w:p>
+      <w:pPr>
+        <w:pStyle w:val="HTMLPreformatted"/>
+        <w:pBdr>
+          <w:top w:val="single" w:sz="6" w:space="5" w:color="CCCCCC"/>
+          <w:left w:val="single" w:sz="6" w:space="8" w:color="CCCCCC"/>
+          <w:bottom w:val="single" w:sz="6" w:space="5" w:color="CCCCCC"/>
+          <w:right w:val="single" w:sz="6" w:space="8" w:color="CCCCCC"/>
+        </w:pBdr>
+        <w:shd w:val="clear" w:color="auto" w:fill="F8F8F8"/>
+        <w:spacing w:line="318" w:lineRule="atLeast"/>
+        <w:rPr>
+          <w:rStyle w:val="HTMLCode"/>
+          <w:rFonts w:eastAsiaTheme="minorEastAsia"/>
+          <w:color w:val="111111"/>
+        </w:rPr>
+      </w:pPr>
+      <w:r>
+        <w:rPr>
+          <w:rStyle w:val="HTMLCode"/>
+          <w:rFonts w:eastAsiaTheme="minorEastAsia"/>
+          <w:color w:val="111111"/>
+        </w:rPr>
+        <w:t xml:space="preserve">            "</w:t>
+      </w:r>
+      <w:proofErr w:type="spellStart"/>
+      <w:proofErr w:type="gramStart"/>
+      <w:r>
+        <w:rPr>
+          <w:rStyle w:val="HTMLCode"/>
+          <w:rFonts w:eastAsiaTheme="minorEastAsia"/>
+          <w:color w:val="111111"/>
+        </w:rPr>
+        <w:t>examScore</w:t>
+      </w:r>
+      <w:proofErr w:type="spellEnd"/>
+      <w:proofErr w:type="gramEnd"/>
+      <w:r>
+        <w:rPr>
+          <w:rStyle w:val="HTMLCode"/>
+          <w:rFonts w:eastAsiaTheme="minorEastAsia"/>
+          <w:color w:val="111111"/>
+        </w:rPr>
+        <w:t>": 80,</w:t>
+      </w:r>
+    </w:p>
+    <w:p>
+      <w:pPr>
+        <w:pStyle w:val="HTMLPreformatted"/>
+        <w:pBdr>
+          <w:top w:val="single" w:sz="6" w:space="5" w:color="CCCCCC"/>
+          <w:left w:val="single" w:sz="6" w:space="8" w:color="CCCCCC"/>
+          <w:bottom w:val="single" w:sz="6" w:space="5" w:color="CCCCCC"/>
+          <w:right w:val="single" w:sz="6" w:space="8" w:color="CCCCCC"/>
+        </w:pBdr>
+        <w:shd w:val="clear" w:color="auto" w:fill="F8F8F8"/>
+        <w:spacing w:line="318" w:lineRule="atLeast"/>
+        <w:rPr>
+          <w:rStyle w:val="HTMLCode"/>
+          <w:rFonts w:eastAsiaTheme="minorEastAsia"/>
+          <w:color w:val="111111"/>
+        </w:rPr>
+      </w:pPr>
+      <w:r>
+        <w:rPr>
+          <w:rStyle w:val="HTMLCode"/>
+          <w:rFonts w:eastAsiaTheme="minorEastAsia"/>
+          <w:color w:val="111111"/>
+        </w:rPr>
+        <w:t xml:space="preserve">            "</w:t>
+      </w:r>
+      <w:proofErr w:type="spellStart"/>
+      <w:proofErr w:type="gramStart"/>
+      <w:r>
+        <w:rPr>
+          <w:rStyle w:val="HTMLCode"/>
+          <w:rFonts w:eastAsiaTheme="minorEastAsia"/>
+          <w:color w:val="111111"/>
+        </w:rPr>
+        <w:t>passCount</w:t>
+      </w:r>
+      <w:proofErr w:type="spellEnd"/>
+      <w:proofErr w:type="gramEnd"/>
+      <w:r>
+        <w:rPr>
+          <w:rStyle w:val="HTMLCode"/>
+          <w:rFonts w:eastAsiaTheme="minorEastAsia"/>
+          <w:color w:val="111111"/>
+        </w:rPr>
+        <w:t>": 8,</w:t>
+      </w:r>
+    </w:p>
+    <w:p>
+      <w:pPr>
+        <w:pStyle w:val="HTMLPreformatted"/>
+        <w:pBdr>
+          <w:top w:val="single" w:sz="6" w:space="5" w:color="CCCCCC"/>
+          <w:left w:val="single" w:sz="6" w:space="8" w:color="CCCCCC"/>
+          <w:bottom w:val="single" w:sz="6" w:space="5" w:color="CCCCCC"/>
+          <w:right w:val="single" w:sz="6" w:space="8" w:color="CCCCCC"/>
+        </w:pBdr>
+        <w:shd w:val="clear" w:color="auto" w:fill="F8F8F8"/>
+        <w:spacing w:line="318" w:lineRule="atLeast"/>
+        <w:rPr>
+          <w:rStyle w:val="HTMLCode"/>
+          <w:rFonts w:eastAsiaTheme="minorEastAsia"/>
+          <w:color w:val="111111"/>
+        </w:rPr>
+      </w:pPr>
+      <w:r>
+        <w:rPr>
+          <w:rStyle w:val="HTMLCode"/>
+          <w:rFonts w:eastAsiaTheme="minorEastAsia"/>
+          <w:color w:val="111111"/>
+        </w:rPr>
+        <w:t xml:space="preserve">            "</w:t>
+      </w:r>
+      <w:proofErr w:type="spellStart"/>
+      <w:proofErr w:type="gramStart"/>
+      <w:r>
+        <w:rPr>
+          <w:rStyle w:val="HTMLCode"/>
+          <w:rFonts w:eastAsiaTheme="minorEastAsia"/>
+          <w:color w:val="111111"/>
+        </w:rPr>
+        <w:t>failCount</w:t>
+      </w:r>
+      <w:proofErr w:type="spellEnd"/>
+      <w:proofErr w:type="gramEnd"/>
+      <w:r>
+        <w:rPr>
+          <w:rStyle w:val="HTMLCode"/>
+          <w:rFonts w:eastAsiaTheme="minorEastAsia"/>
+          <w:color w:val="111111"/>
+        </w:rPr>
+        <w:t>": 2,</w:t>
+      </w:r>
+    </w:p>
+    <w:p>
+      <w:pPr>
+        <w:pStyle w:val="HTMLPreformatted"/>
+        <w:pBdr>
+          <w:top w:val="single" w:sz="6" w:space="5" w:color="CCCCCC"/>
+          <w:left w:val="single" w:sz="6" w:space="8" w:color="CCCCCC"/>
+          <w:bottom w:val="single" w:sz="6" w:space="5" w:color="CCCCCC"/>
+          <w:right w:val="single" w:sz="6" w:space="8" w:color="CCCCCC"/>
+        </w:pBdr>
+        <w:shd w:val="clear" w:color="auto" w:fill="F8F8F8"/>
+        <w:spacing w:line="318" w:lineRule="atLeast"/>
+        <w:rPr>
+          <w:rStyle w:val="HTMLCode"/>
+          <w:rFonts w:eastAsiaTheme="minorEastAsia"/>
+          <w:color w:val="111111"/>
+        </w:rPr>
+      </w:pPr>
+      <w:r>
+        <w:rPr>
+          <w:rStyle w:val="HTMLCode"/>
+          <w:rFonts w:eastAsiaTheme="minorEastAsia"/>
+          <w:color w:val="111111"/>
+        </w:rPr>
+        <w:t xml:space="preserve">            "</w:t>
+      </w:r>
+      <w:proofErr w:type="spellStart"/>
+      <w:proofErr w:type="gramStart"/>
+      <w:r>
+        <w:rPr>
+          <w:rStyle w:val="HTMLCode"/>
+          <w:rFonts w:eastAsiaTheme="minorEastAsia"/>
+          <w:color w:val="111111"/>
+        </w:rPr>
+        <w:t>questionNum</w:t>
+      </w:r>
+      <w:proofErr w:type="spellEnd"/>
+      <w:proofErr w:type="gramEnd"/>
+      <w:r>
+        <w:rPr>
+          <w:rStyle w:val="HTMLCode"/>
+          <w:rFonts w:eastAsiaTheme="minorEastAsia"/>
+          <w:color w:val="111111"/>
+        </w:rPr>
+        <w:t>": 10,</w:t>
+      </w:r>
+    </w:p>
+    <w:p>
+      <w:pPr>
+        <w:pStyle w:val="HTMLPreformatted"/>
+        <w:pBdr>
+          <w:top w:val="single" w:sz="6" w:space="5" w:color="CCCCCC"/>
+          <w:left w:val="single" w:sz="6" w:space="8" w:color="CCCCCC"/>
+          <w:bottom w:val="single" w:sz="6" w:space="5" w:color="CCCCCC"/>
+          <w:right w:val="single" w:sz="6" w:space="8" w:color="CCCCCC"/>
+        </w:pBdr>
+        <w:shd w:val="clear" w:color="auto" w:fill="F8F8F8"/>
+        <w:spacing w:line="318" w:lineRule="atLeast"/>
+        <w:rPr>
+          <w:rStyle w:val="HTMLCode"/>
+          <w:rFonts w:eastAsiaTheme="minorEastAsia"/>
+          <w:color w:val="111111"/>
+        </w:rPr>
+      </w:pPr>
+      <w:r>
+        <w:rPr>
+          <w:rStyle w:val="HTMLCode"/>
+          <w:rFonts w:eastAsiaTheme="minorEastAsia"/>
+          <w:color w:val="111111"/>
+        </w:rPr>
+        <w:t xml:space="preserve">            "</w:t>
+      </w:r>
+      <w:proofErr w:type="gramStart"/>
+      <w:r>
+        <w:rPr>
+          <w:rStyle w:val="HTMLCode"/>
+          <w:rFonts w:eastAsiaTheme="minorEastAsia"/>
+          <w:color w:val="111111"/>
+        </w:rPr>
+        <w:t>answers</w:t>
+      </w:r>
+      <w:proofErr w:type="gramEnd"/>
+      <w:r>
+        <w:rPr>
+          <w:rStyle w:val="HTMLCode"/>
+          <w:rFonts w:eastAsiaTheme="minorEastAsia"/>
+          <w:color w:val="111111"/>
+        </w:rPr>
+        <w:t>": [],</w:t>
+      </w:r>
+    </w:p>
+    <w:p>
+      <w:pPr>
+        <w:pStyle w:val="HTMLPreformatted"/>
+        <w:pBdr>
+          <w:top w:val="single" w:sz="6" w:space="5" w:color="CCCCCC"/>
+          <w:left w:val="single" w:sz="6" w:space="8" w:color="CCCCCC"/>
+          <w:bottom w:val="single" w:sz="6" w:space="5" w:color="CCCCCC"/>
+          <w:right w:val="single" w:sz="6" w:space="8" w:color="CCCCCC"/>
+        </w:pBdr>
+        <w:shd w:val="clear" w:color="auto" w:fill="F8F8F8"/>
+        <w:spacing w:line="318" w:lineRule="atLeast"/>
+        <w:rPr>
+          <w:rStyle w:val="HTMLCode"/>
+          <w:rFonts w:eastAsiaTheme="minorEastAsia"/>
+          <w:color w:val="111111"/>
+        </w:rPr>
+      </w:pPr>
+      <w:r>
+        <w:rPr>
+          <w:rStyle w:val="HTMLCode"/>
+          <w:rFonts w:eastAsiaTheme="minorEastAsia"/>
+          <w:color w:val="111111"/>
+        </w:rPr>
+        <w:t xml:space="preserve">            "</w:t>
+      </w:r>
+      <w:proofErr w:type="gramStart"/>
+      <w:r>
+        <w:rPr>
+          <w:rStyle w:val="HTMLCode"/>
+          <w:rFonts w:eastAsiaTheme="minorEastAsia"/>
+          <w:color w:val="111111"/>
+        </w:rPr>
+        <w:t>version</w:t>
+      </w:r>
+      <w:proofErr w:type="gramEnd"/>
+      <w:r>
+        <w:rPr>
+          <w:rStyle w:val="HTMLCode"/>
+          <w:rFonts w:eastAsiaTheme="minorEastAsia"/>
+          <w:color w:val="111111"/>
+        </w:rPr>
+        <w:t>": 1,</w:t>
+      </w:r>
+    </w:p>
+    <w:p>
+      <w:pPr>
+        <w:pStyle w:val="HTMLPreformatted"/>
+        <w:pBdr>
+          <w:top w:val="single" w:sz="6" w:space="5" w:color="CCCCCC"/>
+          <w:left w:val="single" w:sz="6" w:space="8" w:color="CCCCCC"/>
+          <w:bottom w:val="single" w:sz="6" w:space="5" w:color="CCCCCC"/>
+          <w:right w:val="single" w:sz="6" w:space="8" w:color="CCCCCC"/>
+        </w:pBdr>
+        <w:shd w:val="clear" w:color="auto" w:fill="F8F8F8"/>
+        <w:spacing w:line="318" w:lineRule="atLeast"/>
+        <w:rPr>
+          <w:rStyle w:val="HTMLCode"/>
+          <w:rFonts w:eastAsiaTheme="minorEastAsia"/>
+          <w:color w:val="111111"/>
+        </w:rPr>
+      </w:pPr>
+      <w:r>
+        <w:rPr>
+          <w:rStyle w:val="HTMLCode"/>
+          <w:rFonts w:eastAsiaTheme="minorEastAsia"/>
+          <w:color w:val="111111"/>
+        </w:rPr>
+        <w:t xml:space="preserve">            "</w:t>
+      </w:r>
+      <w:proofErr w:type="spellStart"/>
+      <w:proofErr w:type="gramStart"/>
+      <w:r>
+        <w:rPr>
+          <w:rStyle w:val="HTMLCode"/>
+          <w:rFonts w:eastAsiaTheme="minorEastAsia"/>
+          <w:color w:val="111111"/>
+        </w:rPr>
+        <w:t>createionTime</w:t>
+      </w:r>
+      <w:proofErr w:type="spellEnd"/>
+      <w:proofErr w:type="gramEnd"/>
+      <w:r>
+        <w:rPr>
+          <w:rStyle w:val="HTMLCode"/>
+          <w:rFonts w:eastAsiaTheme="minorEastAsia"/>
+          <w:color w:val="111111"/>
+        </w:rPr>
+        <w:t>": 1428509375000,</w:t>
+      </w:r>
+    </w:p>
+    <w:p>
+      <w:pPr>
+        <w:pStyle w:val="HTMLPreformatted"/>
+        <w:pBdr>
+          <w:top w:val="single" w:sz="6" w:space="5" w:color="CCCCCC"/>
+          <w:left w:val="single" w:sz="6" w:space="8" w:color="CCCCCC"/>
+          <w:bottom w:val="single" w:sz="6" w:space="5" w:color="CCCCCC"/>
+          <w:right w:val="single" w:sz="6" w:space="8" w:color="CCCCCC"/>
+        </w:pBdr>
+        <w:shd w:val="clear" w:color="auto" w:fill="F8F8F8"/>
+        <w:spacing w:line="318" w:lineRule="atLeast"/>
+        <w:rPr>
+          <w:rStyle w:val="HTMLCode"/>
+          <w:rFonts w:eastAsiaTheme="minorEastAsia"/>
+          <w:color w:val="111111"/>
+        </w:rPr>
+      </w:pPr>
+      <w:r>
+        <w:rPr>
+          <w:rStyle w:val="HTMLCode"/>
+          <w:rFonts w:eastAsiaTheme="minorEastAsia"/>
+          <w:color w:val="111111"/>
+        </w:rPr>
+        <w:t xml:space="preserve">            "</w:t>
+      </w:r>
+      <w:proofErr w:type="gramStart"/>
+      <w:r>
+        <w:rPr>
+          <w:rStyle w:val="HTMLCode"/>
+          <w:rFonts w:eastAsiaTheme="minorEastAsia"/>
+          <w:color w:val="111111"/>
+        </w:rPr>
+        <w:t>pass</w:t>
+      </w:r>
+      <w:proofErr w:type="gramEnd"/>
+      <w:r>
+        <w:rPr>
+          <w:rStyle w:val="HTMLCode"/>
+          <w:rFonts w:eastAsiaTheme="minorEastAsia"/>
+          <w:color w:val="111111"/>
+        </w:rPr>
+        <w:t>": true,</w:t>
+      </w:r>
+    </w:p>
+    <w:p>
+      <w:pPr>
+        <w:pStyle w:val="HTMLPreformatted"/>
+        <w:pBdr>
+          <w:top w:val="single" w:sz="6" w:space="5" w:color="CCCCCC"/>
+          <w:left w:val="single" w:sz="6" w:space="8" w:color="CCCCCC"/>
+          <w:bottom w:val="single" w:sz="6" w:space="5" w:color="CCCCCC"/>
+          <w:right w:val="single" w:sz="6" w:space="8" w:color="CCCCCC"/>
+        </w:pBdr>
+        <w:shd w:val="clear" w:color="auto" w:fill="F8F8F8"/>
+        <w:spacing w:line="318" w:lineRule="atLeast"/>
+        <w:rPr>
+          <w:rStyle w:val="HTMLCode"/>
+          <w:rFonts w:eastAsiaTheme="minorEastAsia"/>
+          <w:color w:val="111111"/>
+        </w:rPr>
+      </w:pPr>
+      <w:r>
+        <w:rPr>
+          <w:rStyle w:val="HTMLCode"/>
+          <w:rFonts w:eastAsiaTheme="minorEastAsia"/>
+          <w:color w:val="111111"/>
+        </w:rPr>
+        <w:t xml:space="preserve">            "</w:t>
+      </w:r>
+      <w:proofErr w:type="spellStart"/>
+      <w:proofErr w:type="gramStart"/>
+      <w:r>
+        <w:rPr>
+          <w:rStyle w:val="HTMLCode"/>
+          <w:rFonts w:eastAsiaTheme="minorEastAsia"/>
+          <w:color w:val="111111"/>
+        </w:rPr>
+        <w:t>subjectiveAnswers</w:t>
+      </w:r>
+      <w:proofErr w:type="spellEnd"/>
+      <w:proofErr w:type="gramEnd"/>
+      <w:r>
+        <w:rPr>
+          <w:rStyle w:val="HTMLCode"/>
+          <w:rFonts w:eastAsiaTheme="minorEastAsia"/>
+          <w:color w:val="111111"/>
+        </w:rPr>
+        <w:t>": []</w:t>
+      </w:r>
+    </w:p>
+    <w:p>
+      <w:pPr>
+        <w:pStyle w:val="HTMLPreformatted"/>
+        <w:pBdr>
+          <w:top w:val="single" w:sz="6" w:space="5" w:color="CCCCCC"/>
+          <w:left w:val="single" w:sz="6" w:space="8" w:color="CCCCCC"/>
+          <w:bottom w:val="single" w:sz="6" w:space="5" w:color="CCCCCC"/>
+          <w:right w:val="single" w:sz="6" w:space="8" w:color="CCCCCC"/>
+        </w:pBdr>
+        <w:shd w:val="clear" w:color="auto" w:fill="F8F8F8"/>
+        <w:spacing w:line="318" w:lineRule="atLeast"/>
+        <w:rPr>
+          <w:rStyle w:val="HTMLCode"/>
+          <w:rFonts w:eastAsiaTheme="minorEastAsia"/>
+          <w:color w:val="111111"/>
+        </w:rPr>
+      </w:pPr>
+      <w:r>
+        <w:rPr>
+          <w:rStyle w:val="HTMLCode"/>
+          <w:rFonts w:eastAsiaTheme="minorEastAsia"/>
+          <w:color w:val="111111"/>
+        </w:rPr>
+        <w:t xml:space="preserve">        },</w:t>
+      </w:r>
+    </w:p>
+    <w:p>
+      <w:pPr>
+        <w:pStyle w:val="HTMLPreformatted"/>
+        <w:pBdr>
+          <w:top w:val="single" w:sz="6" w:space="5" w:color="CCCCCC"/>
+          <w:left w:val="single" w:sz="6" w:space="8" w:color="CCCCCC"/>
+          <w:bottom w:val="single" w:sz="6" w:space="5" w:color="CCCCCC"/>
+          <w:right w:val="single" w:sz="6" w:space="8" w:color="CCCCCC"/>
+        </w:pBdr>
+        <w:shd w:val="clear" w:color="auto" w:fill="F8F8F8"/>
+        <w:spacing w:line="318" w:lineRule="atLeast"/>
+        <w:rPr>
+          <w:rStyle w:val="HTMLCode"/>
+          <w:rFonts w:eastAsiaTheme="minorEastAsia"/>
+          <w:color w:val="111111"/>
+        </w:rPr>
+      </w:pPr>
+      <w:r>
+        <w:rPr>
+          <w:rStyle w:val="HTMLCode"/>
+          <w:rFonts w:eastAsiaTheme="minorEastAsia"/>
+          <w:color w:val="111111"/>
+        </w:rPr>
+        <w:t xml:space="preserve">        {</w:t>
+      </w:r>
+    </w:p>
+    <w:p>
+      <w:pPr>
+        <w:pStyle w:val="HTMLPreformatted"/>
+        <w:pBdr>
+          <w:top w:val="single" w:sz="6" w:space="5" w:color="CCCCCC"/>
+          <w:left w:val="single" w:sz="6" w:space="8" w:color="CCCCCC"/>
+          <w:bottom w:val="single" w:sz="6" w:space="5" w:color="CCCCCC"/>
+          <w:right w:val="single" w:sz="6" w:space="8" w:color="CCCCCC"/>
+        </w:pBdr>
+        <w:shd w:val="clear" w:color="auto" w:fill="F8F8F8"/>
+        <w:spacing w:line="318" w:lineRule="atLeast"/>
+        <w:rPr>
+          <w:rStyle w:val="HTMLCode"/>
+          <w:rFonts w:eastAsiaTheme="minorEastAsia"/>
+          <w:color w:val="111111"/>
+        </w:rPr>
+      </w:pPr>
+      <w:r>
+        <w:rPr>
+          <w:rStyle w:val="HTMLCode"/>
+          <w:rFonts w:eastAsiaTheme="minorEastAsia"/>
+          <w:color w:val="111111"/>
+        </w:rPr>
+        <w:t xml:space="preserve">            "</w:t>
+      </w:r>
+      <w:proofErr w:type="gramStart"/>
+      <w:r>
+        <w:rPr>
+          <w:rStyle w:val="HTMLCode"/>
+          <w:rFonts w:eastAsiaTheme="minorEastAsia"/>
+          <w:color w:val="111111"/>
+        </w:rPr>
+        <w:t>id</w:t>
+      </w:r>
+      <w:proofErr w:type="gramEnd"/>
+      <w:r>
+        <w:rPr>
+          <w:rStyle w:val="HTMLCode"/>
+          <w:rFonts w:eastAsiaTheme="minorEastAsia"/>
+          <w:color w:val="111111"/>
+        </w:rPr>
+        <w:t>": 3,</w:t>
+      </w:r>
+    </w:p>
+    <w:p>
+      <w:pPr>
+        <w:pStyle w:val="HTMLPreformatted"/>
+        <w:pBdr>
+          <w:top w:val="single" w:sz="6" w:space="5" w:color="CCCCCC"/>
+          <w:left w:val="single" w:sz="6" w:space="8" w:color="CCCCCC"/>
+          <w:bottom w:val="single" w:sz="6" w:space="5" w:color="CCCCCC"/>
+          <w:right w:val="single" w:sz="6" w:space="8" w:color="CCCCCC"/>
+        </w:pBdr>
+        <w:shd w:val="clear" w:color="auto" w:fill="F8F8F8"/>
+        <w:spacing w:line="318" w:lineRule="atLeast"/>
+        <w:rPr>
+          <w:rStyle w:val="HTMLCode"/>
+          <w:rFonts w:eastAsiaTheme="minorEastAsia"/>
+          <w:color w:val="111111"/>
+        </w:rPr>
+      </w:pPr>
+      <w:r>
+        <w:rPr>
+          <w:rStyle w:val="HTMLCode"/>
+          <w:rFonts w:eastAsiaTheme="minorEastAsia"/>
+          <w:color w:val="111111"/>
+        </w:rPr>
+        <w:t xml:space="preserve">            "</w:t>
+      </w:r>
+      <w:proofErr w:type="gramStart"/>
+      <w:r>
+        <w:rPr>
+          <w:rStyle w:val="HTMLCode"/>
+          <w:rFonts w:eastAsiaTheme="minorEastAsia"/>
+          <w:color w:val="111111"/>
+        </w:rPr>
+        <w:t>questions</w:t>
+      </w:r>
+      <w:proofErr w:type="gramEnd"/>
+      <w:r>
+        <w:rPr>
+          <w:rStyle w:val="HTMLCode"/>
+          <w:rFonts w:eastAsiaTheme="minorEastAsia"/>
+          <w:color w:val="111111"/>
+        </w:rPr>
+        <w:t>": [],</w:t>
+      </w:r>
+    </w:p>
+    <w:p>
+      <w:pPr>
+        <w:pStyle w:val="HTMLPreformatted"/>
+        <w:pBdr>
+          <w:top w:val="single" w:sz="6" w:space="5" w:color="CCCCCC"/>
+          <w:left w:val="single" w:sz="6" w:space="8" w:color="CCCCCC"/>
+          <w:bottom w:val="single" w:sz="6" w:space="5" w:color="CCCCCC"/>
+          <w:right w:val="single" w:sz="6" w:space="8" w:color="CCCCCC"/>
+        </w:pBdr>
+        <w:shd w:val="clear" w:color="auto" w:fill="F8F8F8"/>
+        <w:spacing w:line="318" w:lineRule="atLeast"/>
+        <w:rPr>
+          <w:rStyle w:val="HTMLCode"/>
+          <w:rFonts w:eastAsiaTheme="minorEastAsia"/>
+          <w:color w:val="111111"/>
+        </w:rPr>
+      </w:pPr>
+      <w:r>
+        <w:rPr>
+          <w:rStyle w:val="HTMLCode"/>
+          <w:rFonts w:eastAsiaTheme="minorEastAsia"/>
+          <w:color w:val="111111"/>
+        </w:rPr>
+        <w:lastRenderedPageBreak/>
+        <w:t xml:space="preserve">            "</w:t>
+      </w:r>
+      <w:proofErr w:type="spellStart"/>
+      <w:proofErr w:type="gramStart"/>
+      <w:r>
+        <w:rPr>
+          <w:rStyle w:val="HTMLCode"/>
+          <w:rFonts w:eastAsiaTheme="minorEastAsia"/>
+          <w:color w:val="111111"/>
+        </w:rPr>
+        <w:t>bookId</w:t>
+      </w:r>
+      <w:proofErr w:type="spellEnd"/>
+      <w:proofErr w:type="gramEnd"/>
+      <w:r>
+        <w:rPr>
+          <w:rStyle w:val="HTMLCode"/>
+          <w:rFonts w:eastAsiaTheme="minorEastAsia"/>
+          <w:color w:val="111111"/>
+        </w:rPr>
+        <w:t>": 1,</w:t>
+      </w:r>
+    </w:p>
+    <w:p>
+      <w:pPr>
+        <w:pStyle w:val="HTMLPreformatted"/>
+        <w:pBdr>
+          <w:top w:val="single" w:sz="6" w:space="5" w:color="CCCCCC"/>
+          <w:left w:val="single" w:sz="6" w:space="8" w:color="CCCCCC"/>
+          <w:bottom w:val="single" w:sz="6" w:space="5" w:color="CCCCCC"/>
+          <w:right w:val="single" w:sz="6" w:space="8" w:color="CCCCCC"/>
+        </w:pBdr>
+        <w:shd w:val="clear" w:color="auto" w:fill="F8F8F8"/>
+        <w:spacing w:line="318" w:lineRule="atLeast"/>
+        <w:rPr>
+          <w:rStyle w:val="HTMLCode"/>
+          <w:rFonts w:eastAsiaTheme="minorEastAsia" w:hint="eastAsia"/>
+          <w:color w:val="111111"/>
+        </w:rPr>
+      </w:pPr>
+      <w:r>
+        <w:rPr>
+          <w:rStyle w:val="HTMLCode"/>
+          <w:rFonts w:eastAsiaTheme="minorEastAsia" w:hint="eastAsia"/>
+          <w:color w:val="111111"/>
+        </w:rPr>
+        <w:t xml:space="preserve">            "</w:t>
+      </w:r>
+      <w:proofErr w:type="gramStart"/>
+      <w:r>
+        <w:rPr>
+          <w:rStyle w:val="HTMLCode"/>
+          <w:rFonts w:eastAsiaTheme="minorEastAsia" w:hint="eastAsia"/>
+          <w:color w:val="111111"/>
+        </w:rPr>
+        <w:t>name</w:t>
+      </w:r>
+      <w:proofErr w:type="gramEnd"/>
+      <w:r>
+        <w:rPr>
+          <w:rStyle w:val="HTMLCode"/>
+          <w:rFonts w:eastAsiaTheme="minorEastAsia" w:hint="eastAsia"/>
+          <w:color w:val="111111"/>
+        </w:rPr>
+        <w:t>": "</w:t>
+      </w:r>
+      <w:r>
+        <w:rPr>
+          <w:rStyle w:val="HTMLCode"/>
+          <w:rFonts w:eastAsiaTheme="minorEastAsia" w:hint="eastAsia"/>
+          <w:color w:val="111111"/>
+        </w:rPr>
+        <w:t>宝宝快乐涂色（套装共</w:t>
+      </w:r>
+      <w:r>
+        <w:rPr>
+          <w:rStyle w:val="HTMLCode"/>
+          <w:rFonts w:eastAsiaTheme="minorEastAsia" w:hint="eastAsia"/>
+          <w:color w:val="111111"/>
+        </w:rPr>
+        <w:t>4</w:t>
+      </w:r>
+      <w:r>
+        <w:rPr>
+          <w:rStyle w:val="HTMLCode"/>
+          <w:rFonts w:eastAsiaTheme="minorEastAsia" w:hint="eastAsia"/>
+          <w:color w:val="111111"/>
+        </w:rPr>
+        <w:t>册）</w:t>
+      </w:r>
+      <w:r>
+        <w:rPr>
+          <w:rStyle w:val="HTMLCode"/>
+          <w:rFonts w:eastAsiaTheme="minorEastAsia" w:hint="eastAsia"/>
+          <w:color w:val="111111"/>
+        </w:rPr>
+        <w:t>",</w:t>
+      </w:r>
+    </w:p>
+    <w:p>
+      <w:pPr>
+        <w:pStyle w:val="HTMLPreformatted"/>
+        <w:pBdr>
+          <w:top w:val="single" w:sz="6" w:space="5" w:color="CCCCCC"/>
+          <w:left w:val="single" w:sz="6" w:space="8" w:color="CCCCCC"/>
+          <w:bottom w:val="single" w:sz="6" w:space="5" w:color="CCCCCC"/>
+          <w:right w:val="single" w:sz="6" w:space="8" w:color="CCCCCC"/>
+        </w:pBdr>
+        <w:shd w:val="clear" w:color="auto" w:fill="F8F8F8"/>
+        <w:spacing w:line="318" w:lineRule="atLeast"/>
+        <w:rPr>
+          <w:rStyle w:val="HTMLCode"/>
+          <w:rFonts w:eastAsiaTheme="minorEastAsia"/>
+          <w:color w:val="111111"/>
+        </w:rPr>
+      </w:pPr>
+      <w:r>
+        <w:rPr>
+          <w:rStyle w:val="HTMLCode"/>
+          <w:rFonts w:eastAsiaTheme="minorEastAsia"/>
+          <w:color w:val="111111"/>
+        </w:rPr>
+        <w:t xml:space="preserve">            "</w:t>
+      </w:r>
+      <w:proofErr w:type="spellStart"/>
+      <w:proofErr w:type="gramStart"/>
+      <w:r>
+        <w:rPr>
+          <w:rStyle w:val="HTMLCode"/>
+          <w:rFonts w:eastAsiaTheme="minorEastAsia"/>
+          <w:color w:val="111111"/>
+        </w:rPr>
+        <w:t>creationTime</w:t>
+      </w:r>
+      <w:proofErr w:type="spellEnd"/>
+      <w:proofErr w:type="gramEnd"/>
+      <w:r>
+        <w:rPr>
+          <w:rStyle w:val="HTMLCode"/>
+          <w:rFonts w:eastAsiaTheme="minorEastAsia"/>
+          <w:color w:val="111111"/>
+        </w:rPr>
+        <w:t>": 1428509426000,</w:t>
+      </w:r>
+    </w:p>
+    <w:p>
+      <w:pPr>
+        <w:pStyle w:val="HTMLPreformatted"/>
+        <w:pBdr>
+          <w:top w:val="single" w:sz="6" w:space="5" w:color="CCCCCC"/>
+          <w:left w:val="single" w:sz="6" w:space="8" w:color="CCCCCC"/>
+          <w:bottom w:val="single" w:sz="6" w:space="5" w:color="CCCCCC"/>
+          <w:right w:val="single" w:sz="6" w:space="8" w:color="CCCCCC"/>
+        </w:pBdr>
+        <w:shd w:val="clear" w:color="auto" w:fill="F8F8F8"/>
+        <w:spacing w:line="318" w:lineRule="atLeast"/>
+        <w:rPr>
+          <w:rStyle w:val="HTMLCode"/>
+          <w:rFonts w:eastAsiaTheme="minorEastAsia"/>
+          <w:color w:val="111111"/>
+        </w:rPr>
+      </w:pPr>
+      <w:r>
+        <w:rPr>
+          <w:rStyle w:val="HTMLCode"/>
+          <w:rFonts w:eastAsiaTheme="minorEastAsia"/>
+          <w:color w:val="111111"/>
+        </w:rPr>
+        <w:t xml:space="preserve">            "</w:t>
+      </w:r>
+      <w:proofErr w:type="spellStart"/>
+      <w:proofErr w:type="gramStart"/>
+      <w:r>
+        <w:rPr>
+          <w:rStyle w:val="HTMLCode"/>
+          <w:rFonts w:eastAsiaTheme="minorEastAsia"/>
+          <w:color w:val="111111"/>
+        </w:rPr>
+        <w:t>pictureUrl</w:t>
+      </w:r>
+      <w:proofErr w:type="spellEnd"/>
+      <w:proofErr w:type="gramEnd"/>
+      <w:r>
+        <w:rPr>
+          <w:rStyle w:val="HTMLCode"/>
+          <w:rFonts w:eastAsiaTheme="minorEastAsia"/>
+          <w:color w:val="111111"/>
+        </w:rPr>
+        <w:t>": "http://img10.360buyimg.com/n1/g10/M00/07/1E/rBEQWFE2o7YIAAAAAALoqsWcnlUAABjYwL0pDIAAujC695.jpg",</w:t>
+      </w:r>
+    </w:p>
+    <w:p>
+      <w:pPr>
+        <w:pStyle w:val="HTMLPreformatted"/>
+        <w:pBdr>
+          <w:top w:val="single" w:sz="6" w:space="5" w:color="CCCCCC"/>
+          <w:left w:val="single" w:sz="6" w:space="8" w:color="CCCCCC"/>
+          <w:bottom w:val="single" w:sz="6" w:space="5" w:color="CCCCCC"/>
+          <w:right w:val="single" w:sz="6" w:space="8" w:color="CCCCCC"/>
+        </w:pBdr>
+        <w:shd w:val="clear" w:color="auto" w:fill="F8F8F8"/>
+        <w:spacing w:line="318" w:lineRule="atLeast"/>
+        <w:rPr>
+          <w:rStyle w:val="HTMLCode"/>
+          <w:rFonts w:eastAsiaTheme="minorEastAsia"/>
+          <w:color w:val="111111"/>
+        </w:rPr>
+      </w:pPr>
+      <w:r>
+        <w:rPr>
+          <w:rStyle w:val="HTMLCode"/>
+          <w:rFonts w:eastAsiaTheme="minorEastAsia"/>
+          <w:color w:val="111111"/>
+        </w:rPr>
+        <w:t xml:space="preserve">            "</w:t>
+      </w:r>
+      <w:proofErr w:type="spellStart"/>
+      <w:proofErr w:type="gramStart"/>
+      <w:r>
+        <w:rPr>
+          <w:rStyle w:val="HTMLCode"/>
+          <w:rFonts w:eastAsiaTheme="minorEastAsia"/>
+          <w:color w:val="111111"/>
+        </w:rPr>
+        <w:t>studentId</w:t>
+      </w:r>
+      <w:proofErr w:type="spellEnd"/>
+      <w:proofErr w:type="gramEnd"/>
+      <w:r>
+        <w:rPr>
+          <w:rStyle w:val="HTMLCode"/>
+          <w:rFonts w:eastAsiaTheme="minorEastAsia"/>
+          <w:color w:val="111111"/>
+        </w:rPr>
+        <w:t>": 1,</w:t>
+      </w:r>
+    </w:p>
+    <w:p>
+      <w:pPr>
+        <w:pStyle w:val="HTMLPreformatted"/>
+        <w:pBdr>
+          <w:top w:val="single" w:sz="6" w:space="5" w:color="CCCCCC"/>
+          <w:left w:val="single" w:sz="6" w:space="8" w:color="CCCCCC"/>
+          <w:bottom w:val="single" w:sz="6" w:space="5" w:color="CCCCCC"/>
+          <w:right w:val="single" w:sz="6" w:space="8" w:color="CCCCCC"/>
+        </w:pBdr>
+        <w:shd w:val="clear" w:color="auto" w:fill="F8F8F8"/>
+        <w:spacing w:line="318" w:lineRule="atLeast"/>
+        <w:rPr>
+          <w:rStyle w:val="HTMLCode"/>
+          <w:rFonts w:eastAsiaTheme="minorEastAsia"/>
+          <w:color w:val="111111"/>
+        </w:rPr>
+      </w:pPr>
+      <w:r>
+        <w:rPr>
+          <w:rStyle w:val="HTMLCode"/>
+          <w:rFonts w:eastAsiaTheme="minorEastAsia"/>
+          <w:color w:val="111111"/>
+        </w:rPr>
+        <w:t xml:space="preserve">            "</w:t>
+      </w:r>
+      <w:proofErr w:type="spellStart"/>
+      <w:proofErr w:type="gramStart"/>
+      <w:r>
+        <w:rPr>
+          <w:rStyle w:val="HTMLCode"/>
+          <w:rFonts w:eastAsiaTheme="minorEastAsia"/>
+          <w:color w:val="111111"/>
+        </w:rPr>
+        <w:t>examType</w:t>
+      </w:r>
+      <w:proofErr w:type="spellEnd"/>
+      <w:proofErr w:type="gramEnd"/>
+      <w:r>
+        <w:rPr>
+          <w:rStyle w:val="HTMLCode"/>
+          <w:rFonts w:eastAsiaTheme="minorEastAsia"/>
+          <w:color w:val="111111"/>
+        </w:rPr>
+        <w:t>": "VERIFY",</w:t>
+      </w:r>
+    </w:p>
+    <w:p>
+      <w:pPr>
+        <w:pStyle w:val="HTMLPreformatted"/>
+        <w:pBdr>
+          <w:top w:val="single" w:sz="6" w:space="5" w:color="CCCCCC"/>
+          <w:left w:val="single" w:sz="6" w:space="8" w:color="CCCCCC"/>
+          <w:bottom w:val="single" w:sz="6" w:space="5" w:color="CCCCCC"/>
+          <w:right w:val="single" w:sz="6" w:space="8" w:color="CCCCCC"/>
+        </w:pBdr>
+        <w:shd w:val="clear" w:color="auto" w:fill="F8F8F8"/>
+        <w:spacing w:line="318" w:lineRule="atLeast"/>
+        <w:rPr>
+          <w:rStyle w:val="HTMLCode"/>
+          <w:rFonts w:eastAsiaTheme="minorEastAsia"/>
+          <w:color w:val="111111"/>
+        </w:rPr>
+      </w:pPr>
+      <w:r>
+        <w:rPr>
+          <w:rStyle w:val="HTMLCode"/>
+          <w:rFonts w:eastAsiaTheme="minorEastAsia"/>
+          <w:color w:val="111111"/>
+        </w:rPr>
+        <w:t xml:space="preserve">            "</w:t>
+      </w:r>
+      <w:proofErr w:type="spellStart"/>
+      <w:proofErr w:type="gramStart"/>
+      <w:r>
+        <w:rPr>
+          <w:rStyle w:val="HTMLCode"/>
+          <w:rFonts w:eastAsiaTheme="minorEastAsia"/>
+          <w:color w:val="111111"/>
+        </w:rPr>
+        <w:t>examScore</w:t>
+      </w:r>
+      <w:proofErr w:type="spellEnd"/>
+      <w:proofErr w:type="gramEnd"/>
+      <w:r>
+        <w:rPr>
+          <w:rStyle w:val="HTMLCode"/>
+          <w:rFonts w:eastAsiaTheme="minorEastAsia"/>
+          <w:color w:val="111111"/>
+        </w:rPr>
+        <w:t>": 70,</w:t>
+      </w:r>
+    </w:p>
+    <w:p>
+      <w:pPr>
+        <w:pStyle w:val="HTMLPreformatted"/>
+        <w:pBdr>
+          <w:top w:val="single" w:sz="6" w:space="5" w:color="CCCCCC"/>
+          <w:left w:val="single" w:sz="6" w:space="8" w:color="CCCCCC"/>
+          <w:bottom w:val="single" w:sz="6" w:space="5" w:color="CCCCCC"/>
+          <w:right w:val="single" w:sz="6" w:space="8" w:color="CCCCCC"/>
+        </w:pBdr>
+        <w:shd w:val="clear" w:color="auto" w:fill="F8F8F8"/>
+        <w:spacing w:line="318" w:lineRule="atLeast"/>
+        <w:rPr>
+          <w:rStyle w:val="HTMLCode"/>
+          <w:rFonts w:eastAsiaTheme="minorEastAsia"/>
+          <w:color w:val="111111"/>
+        </w:rPr>
+      </w:pPr>
+      <w:r>
+        <w:rPr>
+          <w:rStyle w:val="HTMLCode"/>
+          <w:rFonts w:eastAsiaTheme="minorEastAsia"/>
+          <w:color w:val="111111"/>
+        </w:rPr>
+        <w:t xml:space="preserve">            "</w:t>
+      </w:r>
+      <w:proofErr w:type="spellStart"/>
+      <w:proofErr w:type="gramStart"/>
+      <w:r>
+        <w:rPr>
+          <w:rStyle w:val="HTMLCode"/>
+          <w:rFonts w:eastAsiaTheme="minorEastAsia"/>
+          <w:color w:val="111111"/>
+        </w:rPr>
+        <w:t>passCount</w:t>
+      </w:r>
+      <w:proofErr w:type="spellEnd"/>
+      <w:proofErr w:type="gramEnd"/>
+      <w:r>
+        <w:rPr>
+          <w:rStyle w:val="HTMLCode"/>
+          <w:rFonts w:eastAsiaTheme="minorEastAsia"/>
+          <w:color w:val="111111"/>
+        </w:rPr>
+        <w:t>": 7,</w:t>
+      </w:r>
+    </w:p>
+    <w:p>
+      <w:pPr>
+        <w:pStyle w:val="HTMLPreformatted"/>
+        <w:pBdr>
+          <w:top w:val="single" w:sz="6" w:space="5" w:color="CCCCCC"/>
+          <w:left w:val="single" w:sz="6" w:space="8" w:color="CCCCCC"/>
+          <w:bottom w:val="single" w:sz="6" w:space="5" w:color="CCCCCC"/>
+          <w:right w:val="single" w:sz="6" w:space="8" w:color="CCCCCC"/>
+        </w:pBdr>
+        <w:shd w:val="clear" w:color="auto" w:fill="F8F8F8"/>
+        <w:spacing w:line="318" w:lineRule="atLeast"/>
+        <w:rPr>
+          <w:rStyle w:val="HTMLCode"/>
+          <w:rFonts w:eastAsiaTheme="minorEastAsia"/>
+          <w:color w:val="111111"/>
+        </w:rPr>
+      </w:pPr>
+      <w:r>
+        <w:rPr>
+          <w:rStyle w:val="HTMLCode"/>
+          <w:rFonts w:eastAsiaTheme="minorEastAsia"/>
+          <w:color w:val="111111"/>
+        </w:rPr>
+        <w:t xml:space="preserve">            "</w:t>
+      </w:r>
+      <w:proofErr w:type="spellStart"/>
+      <w:proofErr w:type="gramStart"/>
+      <w:r>
+        <w:rPr>
+          <w:rStyle w:val="HTMLCode"/>
+          <w:rFonts w:eastAsiaTheme="minorEastAsia"/>
+          <w:color w:val="111111"/>
+        </w:rPr>
+        <w:t>failCount</w:t>
+      </w:r>
+      <w:proofErr w:type="spellEnd"/>
+      <w:proofErr w:type="gramEnd"/>
+      <w:r>
+        <w:rPr>
+          <w:rStyle w:val="HTMLCode"/>
+          <w:rFonts w:eastAsiaTheme="minorEastAsia"/>
+          <w:color w:val="111111"/>
+        </w:rPr>
+        <w:t>": 3,</w:t>
+      </w:r>
+    </w:p>
+    <w:p>
+      <w:pPr>
+        <w:pStyle w:val="HTMLPreformatted"/>
+        <w:pBdr>
+          <w:top w:val="single" w:sz="6" w:space="5" w:color="CCCCCC"/>
+          <w:left w:val="single" w:sz="6" w:space="8" w:color="CCCCCC"/>
+          <w:bottom w:val="single" w:sz="6" w:space="5" w:color="CCCCCC"/>
+          <w:right w:val="single" w:sz="6" w:space="8" w:color="CCCCCC"/>
+        </w:pBdr>
+        <w:shd w:val="clear" w:color="auto" w:fill="F8F8F8"/>
+        <w:spacing w:line="318" w:lineRule="atLeast"/>
+        <w:rPr>
+          <w:rStyle w:val="HTMLCode"/>
+          <w:rFonts w:eastAsiaTheme="minorEastAsia"/>
+          <w:color w:val="111111"/>
+        </w:rPr>
+      </w:pPr>
+      <w:r>
+        <w:rPr>
+          <w:rStyle w:val="HTMLCode"/>
+          <w:rFonts w:eastAsiaTheme="minorEastAsia"/>
+          <w:color w:val="111111"/>
+        </w:rPr>
+        <w:t xml:space="preserve">            "</w:t>
+      </w:r>
+      <w:proofErr w:type="spellStart"/>
+      <w:proofErr w:type="gramStart"/>
+      <w:r>
+        <w:rPr>
+          <w:rStyle w:val="HTMLCode"/>
+          <w:rFonts w:eastAsiaTheme="minorEastAsia"/>
+          <w:color w:val="111111"/>
+        </w:rPr>
+        <w:t>questionNum</w:t>
+      </w:r>
+      <w:proofErr w:type="spellEnd"/>
+      <w:proofErr w:type="gramEnd"/>
+      <w:r>
+        <w:rPr>
+          <w:rStyle w:val="HTMLCode"/>
+          <w:rFonts w:eastAsiaTheme="minorEastAsia"/>
+          <w:color w:val="111111"/>
+        </w:rPr>
+        <w:t>": 10,</w:t>
+      </w:r>
+    </w:p>
+    <w:p>
+      <w:pPr>
+        <w:pStyle w:val="HTMLPreformatted"/>
+        <w:pBdr>
+          <w:top w:val="single" w:sz="6" w:space="5" w:color="CCCCCC"/>
+          <w:left w:val="single" w:sz="6" w:space="8" w:color="CCCCCC"/>
+          <w:bottom w:val="single" w:sz="6" w:space="5" w:color="CCCCCC"/>
+          <w:right w:val="single" w:sz="6" w:space="8" w:color="CCCCCC"/>
+        </w:pBdr>
+        <w:shd w:val="clear" w:color="auto" w:fill="F8F8F8"/>
+        <w:spacing w:line="318" w:lineRule="atLeast"/>
+        <w:rPr>
+          <w:rStyle w:val="HTMLCode"/>
+          <w:rFonts w:eastAsiaTheme="minorEastAsia"/>
+          <w:color w:val="111111"/>
+        </w:rPr>
+      </w:pPr>
+      <w:r>
+        <w:rPr>
+          <w:rStyle w:val="HTMLCode"/>
+          <w:rFonts w:eastAsiaTheme="minorEastAsia"/>
+          <w:color w:val="111111"/>
+        </w:rPr>
+        <w:t xml:space="preserve">            "</w:t>
+      </w:r>
+      <w:proofErr w:type="gramStart"/>
+      <w:r>
+        <w:rPr>
+          <w:rStyle w:val="HTMLCode"/>
+          <w:rFonts w:eastAsiaTheme="minorEastAsia"/>
+          <w:color w:val="111111"/>
+        </w:rPr>
+        <w:t>answers</w:t>
+      </w:r>
+      <w:proofErr w:type="gramEnd"/>
+      <w:r>
+        <w:rPr>
+          <w:rStyle w:val="HTMLCode"/>
+          <w:rFonts w:eastAsiaTheme="minorEastAsia"/>
+          <w:color w:val="111111"/>
+        </w:rPr>
+        <w:t>": [],</w:t>
+      </w:r>
+    </w:p>
+    <w:p>
+      <w:pPr>
+        <w:pStyle w:val="HTMLPreformatted"/>
+        <w:pBdr>
+          <w:top w:val="single" w:sz="6" w:space="5" w:color="CCCCCC"/>
+          <w:left w:val="single" w:sz="6" w:space="8" w:color="CCCCCC"/>
+          <w:bottom w:val="single" w:sz="6" w:space="5" w:color="CCCCCC"/>
+          <w:right w:val="single" w:sz="6" w:space="8" w:color="CCCCCC"/>
+        </w:pBdr>
+        <w:shd w:val="clear" w:color="auto" w:fill="F8F8F8"/>
+        <w:spacing w:line="318" w:lineRule="atLeast"/>
+        <w:rPr>
+          <w:rStyle w:val="HTMLCode"/>
+          <w:rFonts w:eastAsiaTheme="minorEastAsia"/>
+          <w:color w:val="111111"/>
+        </w:rPr>
+      </w:pPr>
+      <w:r>
+        <w:rPr>
+          <w:rStyle w:val="HTMLCode"/>
+          <w:rFonts w:eastAsiaTheme="minorEastAsia"/>
+          <w:color w:val="111111"/>
+        </w:rPr>
+        <w:t xml:space="preserve">            "</w:t>
+      </w:r>
+      <w:proofErr w:type="gramStart"/>
+      <w:r>
+        <w:rPr>
+          <w:rStyle w:val="HTMLCode"/>
+          <w:rFonts w:eastAsiaTheme="minorEastAsia"/>
+          <w:color w:val="111111"/>
+        </w:rPr>
+        <w:t>version</w:t>
+      </w:r>
+      <w:proofErr w:type="gramEnd"/>
+      <w:r>
+        <w:rPr>
+          <w:rStyle w:val="HTMLCode"/>
+          <w:rFonts w:eastAsiaTheme="minorEastAsia"/>
+          <w:color w:val="111111"/>
+        </w:rPr>
+        <w:t>": 1,</w:t>
+      </w:r>
+    </w:p>
+    <w:p>
+      <w:pPr>
+        <w:pStyle w:val="HTMLPreformatted"/>
+        <w:pBdr>
+          <w:top w:val="single" w:sz="6" w:space="5" w:color="CCCCCC"/>
+          <w:left w:val="single" w:sz="6" w:space="8" w:color="CCCCCC"/>
+          <w:bottom w:val="single" w:sz="6" w:space="5" w:color="CCCCCC"/>
+          <w:right w:val="single" w:sz="6" w:space="8" w:color="CCCCCC"/>
+        </w:pBdr>
+        <w:shd w:val="clear" w:color="auto" w:fill="F8F8F8"/>
+        <w:spacing w:line="318" w:lineRule="atLeast"/>
+        <w:rPr>
+          <w:rStyle w:val="HTMLCode"/>
+          <w:rFonts w:eastAsiaTheme="minorEastAsia"/>
+          <w:color w:val="111111"/>
+        </w:rPr>
+      </w:pPr>
+      <w:r>
+        <w:rPr>
+          <w:rStyle w:val="HTMLCode"/>
+          <w:rFonts w:eastAsiaTheme="minorEastAsia"/>
+          <w:color w:val="111111"/>
+        </w:rPr>
+        <w:t xml:space="preserve">            "</w:t>
+      </w:r>
+      <w:proofErr w:type="spellStart"/>
+      <w:proofErr w:type="gramStart"/>
+      <w:r>
+        <w:rPr>
+          <w:rStyle w:val="HTMLCode"/>
+          <w:rFonts w:eastAsiaTheme="minorEastAsia"/>
+          <w:color w:val="111111"/>
+        </w:rPr>
+        <w:t>createionTime</w:t>
+      </w:r>
+      <w:proofErr w:type="spellEnd"/>
+      <w:proofErr w:type="gramEnd"/>
+      <w:r>
+        <w:rPr>
+          <w:rStyle w:val="HTMLCode"/>
+          <w:rFonts w:eastAsiaTheme="minorEastAsia"/>
+          <w:color w:val="111111"/>
+        </w:rPr>
+        <w:t>": 1428509426000,</w:t>
+      </w:r>
+    </w:p>
+    <w:p>
+      <w:pPr>
+        <w:pStyle w:val="HTMLPreformatted"/>
+        <w:pBdr>
+          <w:top w:val="single" w:sz="6" w:space="5" w:color="CCCCCC"/>
+          <w:left w:val="single" w:sz="6" w:space="8" w:color="CCCCCC"/>
+          <w:bottom w:val="single" w:sz="6" w:space="5" w:color="CCCCCC"/>
+          <w:right w:val="single" w:sz="6" w:space="8" w:color="CCCCCC"/>
+        </w:pBdr>
+        <w:shd w:val="clear" w:color="auto" w:fill="F8F8F8"/>
+        <w:spacing w:line="318" w:lineRule="atLeast"/>
+        <w:rPr>
+          <w:rStyle w:val="HTMLCode"/>
+          <w:rFonts w:eastAsiaTheme="minorEastAsia"/>
+          <w:color w:val="111111"/>
+        </w:rPr>
+      </w:pPr>
+      <w:r>
+        <w:rPr>
+          <w:rStyle w:val="HTMLCode"/>
+          <w:rFonts w:eastAsiaTheme="minorEastAsia"/>
+          <w:color w:val="111111"/>
+        </w:rPr>
+        <w:t xml:space="preserve">            "</w:t>
+      </w:r>
+      <w:proofErr w:type="gramStart"/>
+      <w:r>
+        <w:rPr>
+          <w:rStyle w:val="HTMLCode"/>
+          <w:rFonts w:eastAsiaTheme="minorEastAsia"/>
+          <w:color w:val="111111"/>
+        </w:rPr>
+        <w:t>pass</w:t>
+      </w:r>
+      <w:proofErr w:type="gramEnd"/>
+      <w:r>
+        <w:rPr>
+          <w:rStyle w:val="HTMLCode"/>
+          <w:rFonts w:eastAsiaTheme="minorEastAsia"/>
+          <w:color w:val="111111"/>
+        </w:rPr>
+        <w:t>": true,</w:t>
+      </w:r>
+    </w:p>
+    <w:p>
+      <w:pPr>
+        <w:pStyle w:val="HTMLPreformatted"/>
+        <w:pBdr>
+          <w:top w:val="single" w:sz="6" w:space="5" w:color="CCCCCC"/>
+          <w:left w:val="single" w:sz="6" w:space="8" w:color="CCCCCC"/>
+          <w:bottom w:val="single" w:sz="6" w:space="5" w:color="CCCCCC"/>
+          <w:right w:val="single" w:sz="6" w:space="8" w:color="CCCCCC"/>
+        </w:pBdr>
+        <w:shd w:val="clear" w:color="auto" w:fill="F8F8F8"/>
+        <w:spacing w:line="318" w:lineRule="atLeast"/>
+        <w:rPr>
+          <w:rStyle w:val="HTMLCode"/>
+          <w:rFonts w:eastAsiaTheme="minorEastAsia"/>
+          <w:color w:val="111111"/>
+        </w:rPr>
+      </w:pPr>
+      <w:r>
+        <w:rPr>
+          <w:rStyle w:val="HTMLCode"/>
+          <w:rFonts w:eastAsiaTheme="minorEastAsia"/>
+          <w:color w:val="111111"/>
+        </w:rPr>
+        <w:t xml:space="preserve">            "</w:t>
+      </w:r>
+      <w:proofErr w:type="spellStart"/>
+      <w:proofErr w:type="gramStart"/>
+      <w:r>
+        <w:rPr>
+          <w:rStyle w:val="HTMLCode"/>
+          <w:rFonts w:eastAsiaTheme="minorEastAsia"/>
+          <w:color w:val="111111"/>
+        </w:rPr>
+        <w:t>subjectiveAnswers</w:t>
+      </w:r>
+      <w:proofErr w:type="spellEnd"/>
+      <w:proofErr w:type="gramEnd"/>
+      <w:r>
+        <w:rPr>
+          <w:rStyle w:val="HTMLCode"/>
+          <w:rFonts w:eastAsiaTheme="minorEastAsia"/>
+          <w:color w:val="111111"/>
+        </w:rPr>
+        <w:t>": []</w:t>
+      </w:r>
+    </w:p>
+    <w:p>
+      <w:pPr>
+        <w:pStyle w:val="HTMLPreformatted"/>
+        <w:pBdr>
+          <w:top w:val="single" w:sz="6" w:space="5" w:color="CCCCCC"/>
+          <w:left w:val="single" w:sz="6" w:space="8" w:color="CCCCCC"/>
+          <w:bottom w:val="single" w:sz="6" w:space="5" w:color="CCCCCC"/>
+          <w:right w:val="single" w:sz="6" w:space="8" w:color="CCCCCC"/>
+        </w:pBdr>
+        <w:shd w:val="clear" w:color="auto" w:fill="F8F8F8"/>
+        <w:spacing w:line="318" w:lineRule="atLeast"/>
+        <w:rPr>
+          <w:rStyle w:val="HTMLCode"/>
+          <w:rFonts w:eastAsiaTheme="minorEastAsia"/>
+          <w:color w:val="111111"/>
+        </w:rPr>
+      </w:pPr>
+      <w:r>
+        <w:rPr>
+          <w:rStyle w:val="HTMLCode"/>
+          <w:rFonts w:eastAsiaTheme="minorEastAsia"/>
+          <w:color w:val="111111"/>
+        </w:rPr>
+        <w:t xml:space="preserve">        }</w:t>
+      </w:r>
+    </w:p>
+    <w:p>
+      <w:pPr>
+        <w:pStyle w:val="HTMLPreformatted"/>
+        <w:pBdr>
+          <w:top w:val="single" w:sz="6" w:space="5" w:color="CCCCCC"/>
+          <w:left w:val="single" w:sz="6" w:space="8" w:color="CCCCCC"/>
+          <w:bottom w:val="single" w:sz="6" w:space="5" w:color="CCCCCC"/>
+          <w:right w:val="single" w:sz="6" w:space="8" w:color="CCCCCC"/>
+        </w:pBdr>
+        <w:shd w:val="clear" w:color="auto" w:fill="F8F8F8"/>
+        <w:spacing w:line="318" w:lineRule="atLeast"/>
+        <w:rPr>
+          <w:rStyle w:val="HTMLCode"/>
+          <w:rFonts w:eastAsiaTheme="minorEastAsia"/>
+          <w:color w:val="111111"/>
+        </w:rPr>
+      </w:pPr>
+      <w:r>
+        <w:rPr>
+          <w:rStyle w:val="HTMLCode"/>
+          <w:rFonts w:eastAsiaTheme="minorEastAsia"/>
+          <w:color w:val="111111"/>
+        </w:rPr>
+        <w:t xml:space="preserve">    ],</w:t>
+      </w:r>
+    </w:p>
+    <w:p>
+      <w:pPr>
+        <w:pStyle w:val="HTMLPreformatted"/>
+        <w:pBdr>
+          <w:top w:val="single" w:sz="6" w:space="5" w:color="CCCCCC"/>
+          <w:left w:val="single" w:sz="6" w:space="8" w:color="CCCCCC"/>
+          <w:bottom w:val="single" w:sz="6" w:space="5" w:color="CCCCCC"/>
+          <w:right w:val="single" w:sz="6" w:space="8" w:color="CCCCCC"/>
+        </w:pBdr>
+        <w:shd w:val="clear" w:color="auto" w:fill="F8F8F8"/>
+        <w:spacing w:line="318" w:lineRule="atLeast"/>
+        <w:rPr>
+          <w:rStyle w:val="HTMLCode"/>
+          <w:rFonts w:eastAsiaTheme="minorEastAsia"/>
+          <w:color w:val="111111"/>
+        </w:rPr>
+      </w:pPr>
+      <w:r>
+        <w:rPr>
+          <w:rStyle w:val="HTMLCode"/>
+          <w:rFonts w:eastAsiaTheme="minorEastAsia"/>
+          <w:color w:val="111111"/>
+        </w:rPr>
+        <w:t xml:space="preserve">    "</w:t>
+      </w:r>
+      <w:proofErr w:type="spellStart"/>
+      <w:proofErr w:type="gramStart"/>
+      <w:r>
+        <w:rPr>
+          <w:rStyle w:val="HTMLCode"/>
+          <w:rFonts w:eastAsiaTheme="minorEastAsia"/>
+          <w:color w:val="111111"/>
+        </w:rPr>
         <w:t>passRate</w:t>
       </w:r>
       <w:proofErr w:type="spellEnd"/>
-      <w:r>
-        <w:rPr>
-          <w:color w:val="111111"/>
-        </w:rPr>
-        <w:t>":</w:t>
-      </w:r>
-      <w:r>
-        <w:rPr>
-          <w:rStyle w:val="HTMLCode"/>
-          <w:rFonts w:eastAsiaTheme="minorEastAsia" w:hint="eastAsia"/>
-          <w:color w:val="111111"/>
-        </w:rPr>
-        <w:t>60,</w:t>
-      </w:r>
-    </w:p>
-    <w:p>
-      <w:pPr>
-        <w:pStyle w:val="HTMLPreformatted"/>
-        <w:pBdr>
-          <w:top w:val="single" w:sz="6" w:space="5" w:color="CCCCCC"/>
-          <w:left w:val="single" w:sz="6" w:space="8" w:color="CCCCCC"/>
-          <w:bottom w:val="single" w:sz="6" w:space="5" w:color="CCCCCC"/>
-          <w:right w:val="single" w:sz="6" w:space="8" w:color="CCCCCC"/>
-        </w:pBdr>
-        <w:shd w:val="clear" w:color="auto" w:fill="F8F8F8"/>
-        <w:spacing w:line="318" w:lineRule="atLeast"/>
-        <w:rPr>
-          <w:rStyle w:val="HTMLCode"/>
-          <w:rFonts w:eastAsiaTheme="minorEastAsia" w:hint="eastAsia"/>
-          <w:color w:val="111111"/>
-        </w:rPr>
-      </w:pPr>
-      <w:r>
-        <w:rPr>
-          <w:color w:val="111111"/>
-        </w:rPr>
-        <w:t>"</w:t>
-      </w:r>
-      <w:proofErr w:type="spellStart"/>
-      <w:proofErr w:type="gramStart"/>
-      <w:r>
-        <w:rPr>
-          <w:rFonts w:eastAsiaTheme="minorEastAsia" w:hint="eastAsia"/>
-          <w:color w:val="111111"/>
-        </w:rPr>
-        <w:t>examDTOs</w:t>
-      </w:r>
-      <w:proofErr w:type="spellEnd"/>
-      <w:proofErr w:type="gramEnd"/>
-      <w:r>
-        <w:rPr>
-          <w:color w:val="111111"/>
-        </w:rPr>
-        <w:t>"</w:t>
-      </w:r>
-      <w:r>
-        <w:rPr>
-          <w:rStyle w:val="HTMLCode"/>
-          <w:rFonts w:eastAsiaTheme="minorEastAsia" w:hint="eastAsia"/>
-          <w:color w:val="111111"/>
-        </w:rPr>
-        <w:t>:</w:t>
-      </w:r>
-      <w:r>
-        <w:rPr>
-          <w:rStyle w:val="HTMLCode"/>
-          <w:color w:val="111111"/>
-        </w:rPr>
-        <w:t>[</w:t>
-      </w:r>
-      <w:r>
-        <w:rPr>
-          <w:rStyle w:val="HTMLCode"/>
-          <w:rFonts w:eastAsiaTheme="minorEastAsia" w:hint="eastAsia"/>
-          <w:color w:val="111111"/>
-        </w:rPr>
-        <w:t>{</w:t>
-      </w:r>
-    </w:p>
-    <w:p>
-      <w:pPr>
-        <w:pStyle w:val="HTMLPreformatted"/>
-        <w:pBdr>
-          <w:top w:val="single" w:sz="6" w:space="5" w:color="CCCCCC"/>
-          <w:left w:val="single" w:sz="6" w:space="8" w:color="CCCCCC"/>
-          <w:bottom w:val="single" w:sz="6" w:space="5" w:color="CCCCCC"/>
-          <w:right w:val="single" w:sz="6" w:space="8" w:color="CCCCCC"/>
-        </w:pBdr>
-        <w:shd w:val="clear" w:color="auto" w:fill="F8F8F8"/>
-        <w:tabs>
-          <w:tab w:val="clear" w:pos="2748"/>
-          <w:tab w:val="clear" w:pos="3664"/>
-          <w:tab w:val="clear" w:pos="4580"/>
-          <w:tab w:val="clear" w:pos="5496"/>
-          <w:tab w:val="clear" w:pos="6412"/>
-          <w:tab w:val="clear" w:pos="7328"/>
-          <w:tab w:val="clear" w:pos="8244"/>
-          <w:tab w:val="clear" w:pos="9160"/>
-          <w:tab w:val="clear" w:pos="10076"/>
-          <w:tab w:val="clear" w:pos="10992"/>
-          <w:tab w:val="clear" w:pos="11908"/>
-          <w:tab w:val="clear" w:pos="12824"/>
-          <w:tab w:val="clear" w:pos="13740"/>
-          <w:tab w:val="clear" w:pos="14656"/>
-          <w:tab w:val="left" w:pos="2880"/>
-        </w:tabs>
-        <w:spacing w:line="318" w:lineRule="atLeast"/>
-        <w:rPr>
-          <w:rFonts w:eastAsiaTheme="minorEastAsia" w:hint="eastAsia"/>
-          <w:color w:val="111111"/>
-        </w:rPr>
-      </w:pPr>
-      <w:r>
-        <w:rPr>
-          <w:rStyle w:val="HTMLCode"/>
-          <w:color w:val="111111"/>
-        </w:rPr>
-        <w:t xml:space="preserve">  </w:t>
-      </w:r>
-      <w:r>
-        <w:rPr>
-          <w:color w:val="111111"/>
-        </w:rPr>
-        <w:t>"</w:t>
-      </w:r>
-      <w:proofErr w:type="spellStart"/>
-      <w:proofErr w:type="gramStart"/>
-      <w:r>
-        <w:rPr>
-          <w:color w:val="111111"/>
-        </w:rPr>
-        <w:t>bookId</w:t>
-      </w:r>
-      <w:proofErr w:type="spellEnd"/>
-      <w:proofErr w:type="gramEnd"/>
-      <w:r>
-        <w:rPr>
-          <w:color w:val="111111"/>
-        </w:rPr>
-        <w:t>": 1,</w:t>
-      </w:r>
-      <w:r>
-        <w:rPr>
-          <w:color w:val="111111"/>
-        </w:rPr>
-        <w:br/>
-        <w:t xml:space="preserve">  "</w:t>
-      </w:r>
-      <w:proofErr w:type="spellStart"/>
-      <w:r>
-        <w:rPr>
-          <w:color w:val="111111"/>
-        </w:rPr>
-        <w:t>studentId</w:t>
-      </w:r>
-      <w:proofErr w:type="spellEnd"/>
-      <w:r>
-        <w:rPr>
-          <w:color w:val="111111"/>
-        </w:rPr>
-        <w:t>": 1,</w:t>
-      </w:r>
-    </w:p>
-    <w:p>
-      <w:pPr>
-        <w:pStyle w:val="HTMLPreformatted"/>
-        <w:pBdr>
-          <w:top w:val="single" w:sz="6" w:space="5" w:color="CCCCCC"/>
-          <w:left w:val="single" w:sz="6" w:space="8" w:color="CCCCCC"/>
-          <w:bottom w:val="single" w:sz="6" w:space="5" w:color="CCCCCC"/>
-          <w:right w:val="single" w:sz="6" w:space="8" w:color="CCCCCC"/>
-        </w:pBdr>
-        <w:shd w:val="clear" w:color="auto" w:fill="F8F8F8"/>
-        <w:tabs>
-          <w:tab w:val="clear" w:pos="2748"/>
-          <w:tab w:val="clear" w:pos="3664"/>
-          <w:tab w:val="clear" w:pos="4580"/>
-          <w:tab w:val="clear" w:pos="5496"/>
-          <w:tab w:val="clear" w:pos="6412"/>
-          <w:tab w:val="clear" w:pos="7328"/>
-          <w:tab w:val="clear" w:pos="8244"/>
-          <w:tab w:val="clear" w:pos="9160"/>
-          <w:tab w:val="clear" w:pos="10076"/>
-          <w:tab w:val="clear" w:pos="10992"/>
-          <w:tab w:val="clear" w:pos="11908"/>
-          <w:tab w:val="clear" w:pos="12824"/>
-          <w:tab w:val="clear" w:pos="13740"/>
-          <w:tab w:val="clear" w:pos="14656"/>
-          <w:tab w:val="left" w:pos="2880"/>
-        </w:tabs>
-        <w:spacing w:line="318" w:lineRule="atLeast"/>
-        <w:rPr>
-          <w:rFonts w:eastAsiaTheme="minorEastAsia" w:hint="eastAsia"/>
-          <w:color w:val="111111"/>
-        </w:rPr>
-      </w:pPr>
-      <w:r>
-        <w:rPr>
-          <w:color w:val="111111"/>
-        </w:rPr>
-        <w:t>"</w:t>
-      </w:r>
-      <w:proofErr w:type="gramStart"/>
-      <w:r>
-        <w:rPr>
-          <w:rFonts w:eastAsiaTheme="minorEastAsia" w:hint="eastAsia"/>
-          <w:color w:val="111111"/>
-        </w:rPr>
-        <w:t>name</w:t>
-      </w:r>
-      <w:proofErr w:type="gramEnd"/>
-      <w:r>
-        <w:rPr>
-          <w:color w:val="111111"/>
-        </w:rPr>
-        <w:t xml:space="preserve">": </w:t>
-      </w:r>
-      <w:r>
-        <w:rPr>
-          <w:rFonts w:eastAsiaTheme="minorEastAsia"/>
-          <w:color w:val="111111"/>
-        </w:rPr>
-        <w:t>“</w:t>
-      </w:r>
-      <w:r>
-        <w:rPr>
-          <w:rFonts w:eastAsiaTheme="minorEastAsia" w:hint="eastAsia"/>
-          <w:color w:val="111111"/>
-        </w:rPr>
-        <w:t>小猫钓鱼</w:t>
-      </w:r>
-      <w:r>
-        <w:rPr>
-          <w:rFonts w:eastAsiaTheme="minorEastAsia"/>
-          <w:color w:val="111111"/>
-        </w:rPr>
-        <w:t>”</w:t>
-      </w:r>
-      <w:r>
-        <w:rPr>
-          <w:color w:val="111111"/>
-        </w:rPr>
-        <w:t>,</w:t>
-      </w:r>
-    </w:p>
-    <w:p>
-      <w:pPr>
-        <w:pStyle w:val="HTMLPreformatted"/>
-        <w:pBdr>
-          <w:top w:val="single" w:sz="6" w:space="5" w:color="CCCCCC"/>
-          <w:left w:val="single" w:sz="6" w:space="8" w:color="CCCCCC"/>
-          <w:bottom w:val="single" w:sz="6" w:space="5" w:color="CCCCCC"/>
-          <w:right w:val="single" w:sz="6" w:space="8" w:color="CCCCCC"/>
-        </w:pBdr>
-        <w:shd w:val="clear" w:color="auto" w:fill="F8F8F8"/>
-        <w:tabs>
-          <w:tab w:val="clear" w:pos="2748"/>
-          <w:tab w:val="clear" w:pos="3664"/>
-          <w:tab w:val="clear" w:pos="4580"/>
-          <w:tab w:val="clear" w:pos="5496"/>
-          <w:tab w:val="clear" w:pos="6412"/>
-          <w:tab w:val="clear" w:pos="7328"/>
-          <w:tab w:val="clear" w:pos="8244"/>
-          <w:tab w:val="clear" w:pos="9160"/>
-          <w:tab w:val="clear" w:pos="10076"/>
-          <w:tab w:val="clear" w:pos="10992"/>
-          <w:tab w:val="clear" w:pos="11908"/>
-          <w:tab w:val="clear" w:pos="12824"/>
-          <w:tab w:val="clear" w:pos="13740"/>
-          <w:tab w:val="clear" w:pos="14656"/>
-          <w:tab w:val="left" w:pos="2880"/>
-        </w:tabs>
-        <w:spacing w:line="318" w:lineRule="atLeast"/>
-        <w:rPr>
-          <w:rFonts w:eastAsiaTheme="minorEastAsia" w:hint="eastAsia"/>
-          <w:color w:val="111111"/>
-        </w:rPr>
-      </w:pPr>
-      <w:r>
-        <w:rPr>
-          <w:color w:val="111111"/>
-        </w:rPr>
-        <w:t>"</w:t>
-      </w:r>
-      <w:proofErr w:type="spellStart"/>
-      <w:proofErr w:type="gramStart"/>
-      <w:r>
-        <w:rPr>
-          <w:rFonts w:eastAsiaTheme="minorEastAsia" w:hint="eastAsia"/>
-          <w:color w:val="111111"/>
-        </w:rPr>
-        <w:t>pictureUrl</w:t>
-      </w:r>
-      <w:proofErr w:type="spellEnd"/>
-      <w:proofErr w:type="gramEnd"/>
-      <w:r>
-        <w:rPr>
-          <w:color w:val="111111"/>
-        </w:rPr>
-        <w:t>": 1,</w:t>
-      </w:r>
-    </w:p>
-    <w:p>
-      <w:pPr>
-        <w:pStyle w:val="HTMLPreformatted"/>
-        <w:pBdr>
-          <w:top w:val="single" w:sz="6" w:space="5" w:color="CCCCCC"/>
-          <w:left w:val="single" w:sz="6" w:space="8" w:color="CCCCCC"/>
-          <w:bottom w:val="single" w:sz="6" w:space="5" w:color="CCCCCC"/>
-          <w:right w:val="single" w:sz="6" w:space="8" w:color="CCCCCC"/>
-        </w:pBdr>
-        <w:shd w:val="clear" w:color="auto" w:fill="F8F8F8"/>
-        <w:tabs>
-          <w:tab w:val="clear" w:pos="2748"/>
-          <w:tab w:val="clear" w:pos="3664"/>
-          <w:tab w:val="clear" w:pos="4580"/>
-          <w:tab w:val="clear" w:pos="5496"/>
-          <w:tab w:val="clear" w:pos="6412"/>
-          <w:tab w:val="clear" w:pos="7328"/>
-          <w:tab w:val="clear" w:pos="8244"/>
-          <w:tab w:val="clear" w:pos="9160"/>
-          <w:tab w:val="clear" w:pos="10076"/>
-          <w:tab w:val="clear" w:pos="10992"/>
-          <w:tab w:val="clear" w:pos="11908"/>
-          <w:tab w:val="clear" w:pos="12824"/>
-          <w:tab w:val="clear" w:pos="13740"/>
-          <w:tab w:val="clear" w:pos="14656"/>
-          <w:tab w:val="left" w:pos="2880"/>
-        </w:tabs>
-        <w:spacing w:line="318" w:lineRule="atLeast"/>
-        <w:rPr>
-          <w:color w:val="111111"/>
-        </w:rPr>
-      </w:pPr>
-      <w:r>
-        <w:rPr>
-          <w:color w:val="111111"/>
-        </w:rPr>
-        <w:t xml:space="preserve"> “</w:t>
-      </w:r>
-      <w:proofErr w:type="spellStart"/>
-      <w:proofErr w:type="gramStart"/>
-      <w:r>
-        <w:rPr>
-          <w:color w:val="111111"/>
-        </w:rPr>
-        <w:t>examType</w:t>
-      </w:r>
-      <w:proofErr w:type="spellEnd"/>
-      <w:proofErr w:type="gramEnd"/>
-      <w:r>
-        <w:rPr>
-          <w:rFonts w:eastAsia="宋体"/>
-          <w:color w:val="111111"/>
-        </w:rPr>
-        <w:t>”:</w:t>
-      </w:r>
-      <w:r>
-        <w:rPr>
-          <w:color w:val="111111"/>
-        </w:rPr>
-        <w:t xml:space="preserve"> “</w:t>
-      </w:r>
-      <w:r>
-        <w:rPr>
-          <w:rFonts w:eastAsiaTheme="minorEastAsia" w:hint="eastAsia"/>
-          <w:color w:val="111111"/>
-        </w:rPr>
-        <w:t>VERIFY</w:t>
-      </w:r>
-      <w:r>
-        <w:rPr>
-          <w:color w:val="111111"/>
-        </w:rPr>
-        <w:t>”</w:t>
-      </w:r>
-    </w:p>
-    <w:p>
-      <w:pPr>
-        <w:pStyle w:val="HTMLPreformatted"/>
-        <w:pBdr>
-          <w:top w:val="single" w:sz="6" w:space="5" w:color="CCCCCC"/>
-          <w:left w:val="single" w:sz="6" w:space="8" w:color="CCCCCC"/>
-          <w:bottom w:val="single" w:sz="6" w:space="5" w:color="CCCCCC"/>
-          <w:right w:val="single" w:sz="6" w:space="8" w:color="CCCCCC"/>
-        </w:pBdr>
-        <w:shd w:val="clear" w:color="auto" w:fill="F8F8F8"/>
-        <w:tabs>
-          <w:tab w:val="clear" w:pos="2748"/>
-          <w:tab w:val="clear" w:pos="3664"/>
-          <w:tab w:val="clear" w:pos="4580"/>
-          <w:tab w:val="clear" w:pos="5496"/>
-          <w:tab w:val="clear" w:pos="6412"/>
-          <w:tab w:val="clear" w:pos="7328"/>
-          <w:tab w:val="clear" w:pos="8244"/>
-          <w:tab w:val="clear" w:pos="9160"/>
-          <w:tab w:val="clear" w:pos="10076"/>
-          <w:tab w:val="clear" w:pos="10992"/>
-          <w:tab w:val="clear" w:pos="11908"/>
-          <w:tab w:val="clear" w:pos="12824"/>
-          <w:tab w:val="clear" w:pos="13740"/>
-          <w:tab w:val="clear" w:pos="14656"/>
-          <w:tab w:val="left" w:pos="2880"/>
-        </w:tabs>
-        <w:spacing w:line="318" w:lineRule="atLeast"/>
-        <w:rPr>
-          <w:color w:val="111111"/>
-        </w:rPr>
-      </w:pPr>
-      <w:r>
-        <w:rPr>
-          <w:color w:val="111111"/>
-        </w:rPr>
-        <w:t>“</w:t>
-      </w:r>
-      <w:proofErr w:type="gramStart"/>
-      <w:r>
-        <w:rPr>
-          <w:color w:val="111111"/>
-        </w:rPr>
-        <w:t>questions</w:t>
-      </w:r>
-      <w:proofErr w:type="gramEnd"/>
-      <w:r>
-        <w:rPr>
-          <w:color w:val="111111"/>
-        </w:rPr>
-        <w:t>”:[{</w:t>
-      </w:r>
-    </w:p>
-    <w:p>
-      <w:pPr>
-        <w:pStyle w:val="HTMLPreformatted"/>
-        <w:pBdr>
-          <w:top w:val="single" w:sz="6" w:space="5" w:color="CCCCCC"/>
-          <w:left w:val="single" w:sz="6" w:space="8" w:color="CCCCCC"/>
-          <w:bottom w:val="single" w:sz="6" w:space="5" w:color="CCCCCC"/>
-          <w:right w:val="single" w:sz="6" w:space="8" w:color="CCCCCC"/>
-        </w:pBdr>
-        <w:shd w:val="clear" w:color="auto" w:fill="F8F8F8"/>
-        <w:tabs>
-          <w:tab w:val="clear" w:pos="2748"/>
-          <w:tab w:val="clear" w:pos="3664"/>
-          <w:tab w:val="clear" w:pos="4580"/>
-          <w:tab w:val="clear" w:pos="5496"/>
-          <w:tab w:val="clear" w:pos="6412"/>
-          <w:tab w:val="clear" w:pos="7328"/>
-          <w:tab w:val="clear" w:pos="8244"/>
-          <w:tab w:val="clear" w:pos="9160"/>
-          <w:tab w:val="clear" w:pos="10076"/>
-          <w:tab w:val="clear" w:pos="10992"/>
-          <w:tab w:val="clear" w:pos="11908"/>
-          <w:tab w:val="clear" w:pos="12824"/>
-          <w:tab w:val="clear" w:pos="13740"/>
-          <w:tab w:val="clear" w:pos="14656"/>
-          <w:tab w:val="left" w:pos="2880"/>
-        </w:tabs>
-        <w:spacing w:line="318" w:lineRule="atLeast"/>
-        <w:rPr>
-          <w:color w:val="111111"/>
-        </w:rPr>
-      </w:pPr>
-      <w:r>
-        <w:rPr>
-          <w:color w:val="111111"/>
-        </w:rPr>
-        <w:lastRenderedPageBreak/>
-        <w:t>}],</w:t>
-      </w:r>
-    </w:p>
-    <w:p>
-      <w:pPr>
-        <w:pStyle w:val="HTMLPreformatted"/>
-        <w:pBdr>
-          <w:top w:val="single" w:sz="6" w:space="5" w:color="CCCCCC"/>
-          <w:left w:val="single" w:sz="6" w:space="8" w:color="CCCCCC"/>
-          <w:bottom w:val="single" w:sz="6" w:space="5" w:color="CCCCCC"/>
-          <w:right w:val="single" w:sz="6" w:space="8" w:color="CCCCCC"/>
-        </w:pBdr>
-        <w:shd w:val="clear" w:color="auto" w:fill="F8F8F8"/>
-        <w:tabs>
-          <w:tab w:val="clear" w:pos="2748"/>
-          <w:tab w:val="clear" w:pos="3664"/>
-          <w:tab w:val="clear" w:pos="4580"/>
-          <w:tab w:val="clear" w:pos="5496"/>
-          <w:tab w:val="clear" w:pos="6412"/>
-          <w:tab w:val="clear" w:pos="7328"/>
-          <w:tab w:val="clear" w:pos="8244"/>
-          <w:tab w:val="clear" w:pos="9160"/>
-          <w:tab w:val="clear" w:pos="10076"/>
-          <w:tab w:val="clear" w:pos="10992"/>
-          <w:tab w:val="clear" w:pos="11908"/>
-          <w:tab w:val="clear" w:pos="12824"/>
-          <w:tab w:val="clear" w:pos="13740"/>
-          <w:tab w:val="clear" w:pos="14656"/>
-          <w:tab w:val="left" w:pos="2880"/>
-        </w:tabs>
-        <w:spacing w:line="318" w:lineRule="atLeast"/>
-        <w:rPr>
-          <w:color w:val="111111"/>
-        </w:rPr>
-      </w:pPr>
-      <w:r>
-        <w:rPr>
-          <w:color w:val="111111"/>
-        </w:rPr>
-        <w:t>“</w:t>
-      </w:r>
-      <w:proofErr w:type="gramStart"/>
-      <w:r>
-        <w:rPr>
-          <w:color w:val="111111"/>
-        </w:rPr>
-        <w:t>answers</w:t>
-      </w:r>
-      <w:proofErr w:type="gramEnd"/>
-      <w:r>
-        <w:rPr>
-          <w:color w:val="111111"/>
-        </w:rPr>
-        <w:t>”:[{</w:t>
-      </w:r>
-    </w:p>
-    <w:p>
-      <w:pPr>
-        <w:pStyle w:val="HTMLPreformatted"/>
-        <w:pBdr>
-          <w:top w:val="single" w:sz="6" w:space="5" w:color="CCCCCC"/>
-          <w:left w:val="single" w:sz="6" w:space="8" w:color="CCCCCC"/>
-          <w:bottom w:val="single" w:sz="6" w:space="5" w:color="CCCCCC"/>
-          <w:right w:val="single" w:sz="6" w:space="8" w:color="CCCCCC"/>
-        </w:pBdr>
-        <w:shd w:val="clear" w:color="auto" w:fill="F8F8F8"/>
-        <w:tabs>
-          <w:tab w:val="clear" w:pos="2748"/>
-          <w:tab w:val="clear" w:pos="3664"/>
-          <w:tab w:val="clear" w:pos="4580"/>
-          <w:tab w:val="clear" w:pos="5496"/>
-          <w:tab w:val="clear" w:pos="6412"/>
-          <w:tab w:val="clear" w:pos="7328"/>
-          <w:tab w:val="clear" w:pos="8244"/>
-          <w:tab w:val="clear" w:pos="9160"/>
-          <w:tab w:val="clear" w:pos="10076"/>
-          <w:tab w:val="clear" w:pos="10992"/>
-          <w:tab w:val="clear" w:pos="11908"/>
-          <w:tab w:val="clear" w:pos="12824"/>
-          <w:tab w:val="clear" w:pos="13740"/>
-          <w:tab w:val="clear" w:pos="14656"/>
-          <w:tab w:val="left" w:pos="2880"/>
-        </w:tabs>
-        <w:spacing w:line="318" w:lineRule="atLeast"/>
-        <w:rPr>
-          <w:color w:val="111111"/>
-        </w:rPr>
-      </w:pPr>
-      <w:r>
-        <w:rPr>
-          <w:color w:val="111111"/>
-        </w:rPr>
-        <w:t>}]</w:t>
-      </w:r>
-    </w:p>
-    <w:p>
-      <w:pPr>
-        <w:pStyle w:val="HTMLPreformatted"/>
-        <w:pBdr>
-          <w:top w:val="single" w:sz="6" w:space="5" w:color="CCCCCC"/>
-          <w:left w:val="single" w:sz="6" w:space="8" w:color="CCCCCC"/>
-          <w:bottom w:val="single" w:sz="6" w:space="5" w:color="CCCCCC"/>
-          <w:right w:val="single" w:sz="6" w:space="8" w:color="CCCCCC"/>
-        </w:pBdr>
-        <w:shd w:val="clear" w:color="auto" w:fill="F8F8F8"/>
-        <w:tabs>
-          <w:tab w:val="clear" w:pos="2748"/>
-          <w:tab w:val="clear" w:pos="3664"/>
-          <w:tab w:val="clear" w:pos="4580"/>
-          <w:tab w:val="clear" w:pos="5496"/>
-          <w:tab w:val="clear" w:pos="6412"/>
-          <w:tab w:val="clear" w:pos="7328"/>
-          <w:tab w:val="clear" w:pos="8244"/>
-          <w:tab w:val="clear" w:pos="9160"/>
-          <w:tab w:val="clear" w:pos="10076"/>
-          <w:tab w:val="clear" w:pos="10992"/>
-          <w:tab w:val="clear" w:pos="11908"/>
-          <w:tab w:val="clear" w:pos="12824"/>
-          <w:tab w:val="clear" w:pos="13740"/>
-          <w:tab w:val="clear" w:pos="14656"/>
-          <w:tab w:val="left" w:pos="2880"/>
-        </w:tabs>
-        <w:spacing w:line="318" w:lineRule="atLeast"/>
-        <w:rPr>
-          <w:color w:val="111111"/>
-        </w:rPr>
-      </w:pPr>
-      <w:r>
-        <w:rPr>
-          <w:color w:val="111111"/>
-        </w:rPr>
-        <w:t>“</w:t>
-      </w:r>
-      <w:proofErr w:type="spellStart"/>
-      <w:proofErr w:type="gramStart"/>
-      <w:r>
-        <w:rPr>
-          <w:color w:val="111111"/>
-        </w:rPr>
-        <w:t>isPass</w:t>
-      </w:r>
-      <w:proofErr w:type="spellEnd"/>
-      <w:proofErr w:type="gramEnd"/>
-      <w:r>
-        <w:rPr>
-          <w:color w:val="111111"/>
-        </w:rPr>
-        <w:t>”:true,</w:t>
-      </w:r>
-    </w:p>
-    <w:p>
-      <w:pPr>
-        <w:pStyle w:val="HTMLPreformatted"/>
-        <w:pBdr>
-          <w:top w:val="single" w:sz="6" w:space="5" w:color="CCCCCC"/>
-          <w:left w:val="single" w:sz="6" w:space="8" w:color="CCCCCC"/>
-          <w:bottom w:val="single" w:sz="6" w:space="5" w:color="CCCCCC"/>
-          <w:right w:val="single" w:sz="6" w:space="8" w:color="CCCCCC"/>
-        </w:pBdr>
-        <w:shd w:val="clear" w:color="auto" w:fill="F8F8F8"/>
-        <w:tabs>
-          <w:tab w:val="clear" w:pos="2748"/>
-          <w:tab w:val="clear" w:pos="3664"/>
-          <w:tab w:val="clear" w:pos="4580"/>
-          <w:tab w:val="clear" w:pos="5496"/>
-          <w:tab w:val="clear" w:pos="6412"/>
-          <w:tab w:val="clear" w:pos="7328"/>
-          <w:tab w:val="clear" w:pos="8244"/>
-          <w:tab w:val="clear" w:pos="9160"/>
-          <w:tab w:val="clear" w:pos="10076"/>
-          <w:tab w:val="clear" w:pos="10992"/>
-          <w:tab w:val="clear" w:pos="11908"/>
-          <w:tab w:val="clear" w:pos="12824"/>
-          <w:tab w:val="clear" w:pos="13740"/>
-          <w:tab w:val="clear" w:pos="14656"/>
-          <w:tab w:val="left" w:pos="2880"/>
-        </w:tabs>
-        <w:spacing w:line="318" w:lineRule="atLeast"/>
-        <w:rPr>
-          <w:rFonts w:eastAsia="宋体"/>
-          <w:color w:val="111111"/>
-        </w:rPr>
-      </w:pPr>
-      <w:r>
-        <w:rPr>
-          <w:rFonts w:eastAsia="宋体"/>
-          <w:color w:val="111111"/>
-        </w:rPr>
-        <w:t>“</w:t>
-      </w:r>
-      <w:proofErr w:type="spellStart"/>
-      <w:proofErr w:type="gramStart"/>
-      <w:r>
-        <w:rPr>
-          <w:rFonts w:eastAsia="宋体"/>
-          <w:color w:val="111111"/>
-        </w:rPr>
-        <w:t>examScore</w:t>
-      </w:r>
-      <w:proofErr w:type="spellEnd"/>
-      <w:proofErr w:type="gramEnd"/>
-      <w:r>
-        <w:rPr>
-          <w:rFonts w:eastAsia="宋体"/>
-          <w:color w:val="111111"/>
-        </w:rPr>
-        <w:t>”:100,</w:t>
-      </w:r>
-    </w:p>
-    <w:p>
-      <w:pPr>
-        <w:pStyle w:val="HTMLPreformatted"/>
-        <w:pBdr>
-          <w:top w:val="single" w:sz="6" w:space="5" w:color="CCCCCC"/>
-          <w:left w:val="single" w:sz="6" w:space="8" w:color="CCCCCC"/>
-          <w:bottom w:val="single" w:sz="6" w:space="5" w:color="CCCCCC"/>
-          <w:right w:val="single" w:sz="6" w:space="8" w:color="CCCCCC"/>
-        </w:pBdr>
-        <w:shd w:val="clear" w:color="auto" w:fill="F8F8F8"/>
-        <w:tabs>
-          <w:tab w:val="clear" w:pos="2748"/>
-          <w:tab w:val="clear" w:pos="3664"/>
-          <w:tab w:val="clear" w:pos="4580"/>
-          <w:tab w:val="clear" w:pos="5496"/>
-          <w:tab w:val="clear" w:pos="6412"/>
-          <w:tab w:val="clear" w:pos="7328"/>
-          <w:tab w:val="clear" w:pos="8244"/>
-          <w:tab w:val="clear" w:pos="9160"/>
-          <w:tab w:val="clear" w:pos="10076"/>
-          <w:tab w:val="clear" w:pos="10992"/>
-          <w:tab w:val="clear" w:pos="11908"/>
-          <w:tab w:val="clear" w:pos="12824"/>
-          <w:tab w:val="clear" w:pos="13740"/>
-          <w:tab w:val="clear" w:pos="14656"/>
-          <w:tab w:val="left" w:pos="2880"/>
-        </w:tabs>
-        <w:spacing w:line="318" w:lineRule="atLeast"/>
-        <w:rPr>
-          <w:rFonts w:eastAsia="宋体"/>
-          <w:color w:val="111111"/>
-        </w:rPr>
-      </w:pPr>
-      <w:r>
-        <w:rPr>
-          <w:rFonts w:eastAsia="宋体"/>
-          <w:color w:val="111111"/>
-        </w:rPr>
-        <w:t>“</w:t>
-      </w:r>
-      <w:proofErr w:type="spellStart"/>
-      <w:proofErr w:type="gramStart"/>
-      <w:r>
-        <w:rPr>
-          <w:rFonts w:eastAsia="宋体"/>
-          <w:color w:val="111111"/>
-        </w:rPr>
-        <w:t>passCount</w:t>
-      </w:r>
-      <w:proofErr w:type="spellEnd"/>
-      <w:proofErr w:type="gramEnd"/>
-      <w:r>
-        <w:rPr>
-          <w:rFonts w:eastAsia="宋体"/>
-          <w:color w:val="111111"/>
-        </w:rPr>
-        <w:t>”:10,</w:t>
-      </w:r>
-    </w:p>
-    <w:p>
-      <w:pPr>
-        <w:pStyle w:val="HTMLPreformatted"/>
-        <w:pBdr>
-          <w:top w:val="single" w:sz="6" w:space="5" w:color="CCCCCC"/>
-          <w:left w:val="single" w:sz="6" w:space="8" w:color="CCCCCC"/>
-          <w:bottom w:val="single" w:sz="6" w:space="5" w:color="CCCCCC"/>
-          <w:right w:val="single" w:sz="6" w:space="8" w:color="CCCCCC"/>
-        </w:pBdr>
-        <w:shd w:val="clear" w:color="auto" w:fill="F8F8F8"/>
-        <w:tabs>
-          <w:tab w:val="clear" w:pos="2748"/>
-          <w:tab w:val="clear" w:pos="3664"/>
-          <w:tab w:val="clear" w:pos="4580"/>
-          <w:tab w:val="clear" w:pos="5496"/>
-          <w:tab w:val="clear" w:pos="6412"/>
-          <w:tab w:val="clear" w:pos="7328"/>
-          <w:tab w:val="clear" w:pos="8244"/>
-          <w:tab w:val="clear" w:pos="9160"/>
-          <w:tab w:val="clear" w:pos="10076"/>
-          <w:tab w:val="clear" w:pos="10992"/>
-          <w:tab w:val="clear" w:pos="11908"/>
-          <w:tab w:val="clear" w:pos="12824"/>
-          <w:tab w:val="clear" w:pos="13740"/>
-          <w:tab w:val="clear" w:pos="14656"/>
-          <w:tab w:val="left" w:pos="2880"/>
-        </w:tabs>
-        <w:spacing w:line="318" w:lineRule="atLeast"/>
-        <w:rPr>
-          <w:rFonts w:eastAsia="宋体"/>
-          <w:color w:val="111111"/>
-        </w:rPr>
-      </w:pPr>
-      <w:r>
-        <w:rPr>
-          <w:rFonts w:eastAsia="宋体"/>
-          <w:color w:val="111111"/>
-        </w:rPr>
-        <w:t>“</w:t>
-      </w:r>
-      <w:proofErr w:type="spellStart"/>
-      <w:proofErr w:type="gramStart"/>
-      <w:r>
-        <w:rPr>
-          <w:rFonts w:eastAsia="宋体"/>
-          <w:color w:val="111111"/>
-        </w:rPr>
-        <w:t>failCount</w:t>
-      </w:r>
-      <w:proofErr w:type="spellEnd"/>
-      <w:proofErr w:type="gramEnd"/>
-      <w:r>
-        <w:rPr>
-          <w:rFonts w:eastAsia="宋体"/>
-          <w:color w:val="111111"/>
-        </w:rPr>
-        <w:t>”:0,</w:t>
-      </w:r>
-    </w:p>
-    <w:p>
-      <w:pPr>
-        <w:pStyle w:val="HTMLPreformatted"/>
-        <w:pBdr>
-          <w:top w:val="single" w:sz="6" w:space="5" w:color="CCCCCC"/>
-          <w:left w:val="single" w:sz="6" w:space="8" w:color="CCCCCC"/>
-          <w:bottom w:val="single" w:sz="6" w:space="5" w:color="CCCCCC"/>
-          <w:right w:val="single" w:sz="6" w:space="8" w:color="CCCCCC"/>
-        </w:pBdr>
-        <w:shd w:val="clear" w:color="auto" w:fill="F8F8F8"/>
-        <w:tabs>
-          <w:tab w:val="clear" w:pos="2748"/>
-          <w:tab w:val="clear" w:pos="3664"/>
-          <w:tab w:val="clear" w:pos="4580"/>
-          <w:tab w:val="clear" w:pos="5496"/>
-          <w:tab w:val="clear" w:pos="6412"/>
-          <w:tab w:val="clear" w:pos="7328"/>
-          <w:tab w:val="clear" w:pos="8244"/>
-          <w:tab w:val="clear" w:pos="9160"/>
-          <w:tab w:val="clear" w:pos="10076"/>
-          <w:tab w:val="clear" w:pos="10992"/>
-          <w:tab w:val="clear" w:pos="11908"/>
-          <w:tab w:val="clear" w:pos="12824"/>
-          <w:tab w:val="clear" w:pos="13740"/>
-          <w:tab w:val="clear" w:pos="14656"/>
-          <w:tab w:val="left" w:pos="2880"/>
-        </w:tabs>
-        <w:spacing w:line="318" w:lineRule="atLeast"/>
-        <w:rPr>
-          <w:rFonts w:eastAsia="宋体" w:hint="eastAsia"/>
-          <w:color w:val="111111"/>
-        </w:rPr>
-      </w:pPr>
-      <w:r>
-        <w:rPr>
-          <w:rFonts w:eastAsia="宋体"/>
-          <w:color w:val="111111"/>
-        </w:rPr>
-        <w:t>“</w:t>
-      </w:r>
-      <w:proofErr w:type="spellStart"/>
-      <w:r>
-        <w:rPr>
-          <w:rFonts w:eastAsia="宋体"/>
-          <w:color w:val="111111"/>
-        </w:rPr>
-        <w:t>questionNum</w:t>
-      </w:r>
-      <w:proofErr w:type="spellEnd"/>
-      <w:r>
-        <w:rPr>
-          <w:rFonts w:eastAsia="宋体"/>
-          <w:color w:val="111111"/>
-        </w:rPr>
-        <w:t>”:10</w:t>
-      </w:r>
-      <w:r>
-        <w:rPr>
-          <w:rFonts w:eastAsia="宋体" w:hint="eastAsia"/>
-          <w:color w:val="111111"/>
-        </w:rPr>
-        <w:t>},</w:t>
-      </w:r>
-    </w:p>
-    <w:p>
-      <w:pPr>
-        <w:pStyle w:val="HTMLPreformatted"/>
-        <w:pBdr>
-          <w:top w:val="single" w:sz="6" w:space="5" w:color="CCCCCC"/>
-          <w:left w:val="single" w:sz="6" w:space="8" w:color="CCCCCC"/>
-          <w:bottom w:val="single" w:sz="6" w:space="5" w:color="CCCCCC"/>
-          <w:right w:val="single" w:sz="6" w:space="8" w:color="CCCCCC"/>
-        </w:pBdr>
-        <w:shd w:val="clear" w:color="auto" w:fill="F8F8F8"/>
-        <w:spacing w:line="318" w:lineRule="atLeast"/>
-        <w:rPr>
-          <w:rStyle w:val="HTMLCode"/>
-          <w:rFonts w:eastAsiaTheme="minorEastAsia" w:hint="eastAsia"/>
-          <w:color w:val="111111"/>
-        </w:rPr>
-      </w:pPr>
-      <w:r>
-        <w:rPr>
-          <w:rStyle w:val="HTMLCode"/>
-          <w:rFonts w:eastAsiaTheme="minorEastAsia" w:hint="eastAsia"/>
-          <w:color w:val="111111"/>
-        </w:rPr>
-        <w:t>{</w:t>
-      </w:r>
-    </w:p>
-    <w:p>
-      <w:pPr>
-        <w:pStyle w:val="HTMLPreformatted"/>
-        <w:pBdr>
-          <w:top w:val="single" w:sz="6" w:space="5" w:color="CCCCCC"/>
-          <w:left w:val="single" w:sz="6" w:space="8" w:color="CCCCCC"/>
-          <w:bottom w:val="single" w:sz="6" w:space="5" w:color="CCCCCC"/>
-          <w:right w:val="single" w:sz="6" w:space="8" w:color="CCCCCC"/>
-        </w:pBdr>
-        <w:shd w:val="clear" w:color="auto" w:fill="F8F8F8"/>
-        <w:tabs>
-          <w:tab w:val="clear" w:pos="2748"/>
-          <w:tab w:val="clear" w:pos="3664"/>
-          <w:tab w:val="clear" w:pos="4580"/>
-          <w:tab w:val="clear" w:pos="5496"/>
-          <w:tab w:val="clear" w:pos="6412"/>
-          <w:tab w:val="clear" w:pos="7328"/>
-          <w:tab w:val="clear" w:pos="8244"/>
-          <w:tab w:val="clear" w:pos="9160"/>
-          <w:tab w:val="clear" w:pos="10076"/>
-          <w:tab w:val="clear" w:pos="10992"/>
-          <w:tab w:val="clear" w:pos="11908"/>
-          <w:tab w:val="clear" w:pos="12824"/>
-          <w:tab w:val="clear" w:pos="13740"/>
-          <w:tab w:val="clear" w:pos="14656"/>
-          <w:tab w:val="left" w:pos="2880"/>
-        </w:tabs>
-        <w:spacing w:line="318" w:lineRule="atLeast"/>
-        <w:rPr>
-          <w:rFonts w:eastAsiaTheme="minorEastAsia" w:hint="eastAsia"/>
-          <w:color w:val="111111"/>
-        </w:rPr>
-      </w:pPr>
-      <w:r>
-        <w:rPr>
-          <w:rStyle w:val="HTMLCode"/>
-          <w:color w:val="111111"/>
-        </w:rPr>
-        <w:t xml:space="preserve">  </w:t>
-      </w:r>
-      <w:r>
-        <w:rPr>
-          <w:color w:val="111111"/>
-        </w:rPr>
-        <w:t>"</w:t>
-      </w:r>
-      <w:proofErr w:type="spellStart"/>
-      <w:proofErr w:type="gramStart"/>
-      <w:r>
-        <w:rPr>
-          <w:color w:val="111111"/>
-        </w:rPr>
-        <w:t>bookId</w:t>
-      </w:r>
-      <w:proofErr w:type="spellEnd"/>
-      <w:proofErr w:type="gramEnd"/>
-      <w:r>
-        <w:rPr>
-          <w:color w:val="111111"/>
-        </w:rPr>
-        <w:t xml:space="preserve">": </w:t>
-      </w:r>
-      <w:r>
-        <w:rPr>
-          <w:rFonts w:eastAsiaTheme="minorEastAsia" w:hint="eastAsia"/>
-          <w:color w:val="111111"/>
-        </w:rPr>
-        <w:t>2</w:t>
-      </w:r>
-      <w:r>
-        <w:rPr>
-          <w:color w:val="111111"/>
-        </w:rPr>
-        <w:t>,</w:t>
-      </w:r>
-      <w:r>
-        <w:rPr>
-          <w:color w:val="111111"/>
-        </w:rPr>
-        <w:br/>
-        <w:t xml:space="preserve">  "</w:t>
-      </w:r>
-      <w:proofErr w:type="spellStart"/>
-      <w:r>
-        <w:rPr>
-          <w:color w:val="111111"/>
-        </w:rPr>
-        <w:t>studentId</w:t>
-      </w:r>
-      <w:proofErr w:type="spellEnd"/>
-      <w:r>
-        <w:rPr>
-          <w:color w:val="111111"/>
-        </w:rPr>
-        <w:t>": 1,</w:t>
-      </w:r>
-    </w:p>
-    <w:p>
-      <w:pPr>
-        <w:pStyle w:val="HTMLPreformatted"/>
-        <w:pBdr>
-          <w:top w:val="single" w:sz="6" w:space="5" w:color="CCCCCC"/>
-          <w:left w:val="single" w:sz="6" w:space="8" w:color="CCCCCC"/>
-          <w:bottom w:val="single" w:sz="6" w:space="5" w:color="CCCCCC"/>
-          <w:right w:val="single" w:sz="6" w:space="8" w:color="CCCCCC"/>
-        </w:pBdr>
-        <w:shd w:val="clear" w:color="auto" w:fill="F8F8F8"/>
-        <w:tabs>
-          <w:tab w:val="clear" w:pos="2748"/>
-          <w:tab w:val="clear" w:pos="3664"/>
-          <w:tab w:val="clear" w:pos="4580"/>
-          <w:tab w:val="clear" w:pos="5496"/>
-          <w:tab w:val="clear" w:pos="6412"/>
-          <w:tab w:val="clear" w:pos="7328"/>
-          <w:tab w:val="clear" w:pos="8244"/>
-          <w:tab w:val="clear" w:pos="9160"/>
-          <w:tab w:val="clear" w:pos="10076"/>
-          <w:tab w:val="clear" w:pos="10992"/>
-          <w:tab w:val="clear" w:pos="11908"/>
-          <w:tab w:val="clear" w:pos="12824"/>
-          <w:tab w:val="clear" w:pos="13740"/>
-          <w:tab w:val="clear" w:pos="14656"/>
-          <w:tab w:val="left" w:pos="2880"/>
-        </w:tabs>
-        <w:spacing w:line="318" w:lineRule="atLeast"/>
-        <w:rPr>
-          <w:rFonts w:eastAsiaTheme="minorEastAsia" w:hint="eastAsia"/>
-          <w:color w:val="111111"/>
-        </w:rPr>
-      </w:pPr>
-      <w:r>
-        <w:rPr>
-          <w:color w:val="111111"/>
-        </w:rPr>
-        <w:t>"</w:t>
-      </w:r>
-      <w:proofErr w:type="gramStart"/>
-      <w:r>
-        <w:rPr>
-          <w:rFonts w:eastAsiaTheme="minorEastAsia" w:hint="eastAsia"/>
-          <w:color w:val="111111"/>
-        </w:rPr>
-        <w:t>name</w:t>
-      </w:r>
-      <w:proofErr w:type="gramEnd"/>
-      <w:r>
-        <w:rPr>
-          <w:color w:val="111111"/>
-        </w:rPr>
-        <w:t xml:space="preserve">": </w:t>
-      </w:r>
-      <w:r>
-        <w:rPr>
-          <w:rFonts w:eastAsiaTheme="minorEastAsia"/>
-          <w:color w:val="111111"/>
-        </w:rPr>
-        <w:t>“</w:t>
-      </w:r>
-      <w:r>
-        <w:rPr>
-          <w:rFonts w:eastAsiaTheme="minorEastAsia" w:hint="eastAsia"/>
-          <w:color w:val="111111"/>
-        </w:rPr>
-        <w:t>小马过河</w:t>
-      </w:r>
-      <w:r>
-        <w:rPr>
-          <w:rFonts w:eastAsiaTheme="minorEastAsia"/>
-          <w:color w:val="111111"/>
-        </w:rPr>
-        <w:t>”</w:t>
-      </w:r>
-      <w:r>
-        <w:rPr>
-          <w:color w:val="111111"/>
-        </w:rPr>
-        <w:t>,</w:t>
-      </w:r>
-    </w:p>
-    <w:p>
-      <w:pPr>
-        <w:pStyle w:val="HTMLPreformatted"/>
-        <w:pBdr>
-          <w:top w:val="single" w:sz="6" w:space="5" w:color="CCCCCC"/>
-          <w:left w:val="single" w:sz="6" w:space="8" w:color="CCCCCC"/>
-          <w:bottom w:val="single" w:sz="6" w:space="5" w:color="CCCCCC"/>
-          <w:right w:val="single" w:sz="6" w:space="8" w:color="CCCCCC"/>
-        </w:pBdr>
-        <w:shd w:val="clear" w:color="auto" w:fill="F8F8F8"/>
-        <w:tabs>
-          <w:tab w:val="clear" w:pos="2748"/>
-          <w:tab w:val="clear" w:pos="3664"/>
-          <w:tab w:val="clear" w:pos="4580"/>
-          <w:tab w:val="clear" w:pos="5496"/>
-          <w:tab w:val="clear" w:pos="6412"/>
-          <w:tab w:val="clear" w:pos="7328"/>
-          <w:tab w:val="clear" w:pos="8244"/>
-          <w:tab w:val="clear" w:pos="9160"/>
-          <w:tab w:val="clear" w:pos="10076"/>
-          <w:tab w:val="clear" w:pos="10992"/>
-          <w:tab w:val="clear" w:pos="11908"/>
-          <w:tab w:val="clear" w:pos="12824"/>
-          <w:tab w:val="clear" w:pos="13740"/>
-          <w:tab w:val="clear" w:pos="14656"/>
-          <w:tab w:val="left" w:pos="2880"/>
-        </w:tabs>
-        <w:spacing w:line="318" w:lineRule="atLeast"/>
-        <w:rPr>
-          <w:rFonts w:eastAsiaTheme="minorEastAsia" w:hint="eastAsia"/>
-          <w:color w:val="111111"/>
-        </w:rPr>
-      </w:pPr>
-      <w:r>
-        <w:rPr>
-          <w:color w:val="111111"/>
-        </w:rPr>
-        <w:t>"</w:t>
-      </w:r>
-      <w:proofErr w:type="spellStart"/>
-      <w:proofErr w:type="gramStart"/>
-      <w:r>
-        <w:rPr>
-          <w:rFonts w:eastAsiaTheme="minorEastAsia" w:hint="eastAsia"/>
-          <w:color w:val="111111"/>
-        </w:rPr>
-        <w:t>pictureUrl</w:t>
-      </w:r>
-      <w:proofErr w:type="spellEnd"/>
-      <w:proofErr w:type="gramEnd"/>
-      <w:r>
-        <w:rPr>
-          <w:color w:val="111111"/>
-        </w:rPr>
-        <w:t>": 1,</w:t>
-      </w:r>
-    </w:p>
-    <w:p>
-      <w:pPr>
-        <w:pStyle w:val="HTMLPreformatted"/>
-        <w:pBdr>
-          <w:top w:val="single" w:sz="6" w:space="5" w:color="CCCCCC"/>
-          <w:left w:val="single" w:sz="6" w:space="8" w:color="CCCCCC"/>
-          <w:bottom w:val="single" w:sz="6" w:space="5" w:color="CCCCCC"/>
-          <w:right w:val="single" w:sz="6" w:space="8" w:color="CCCCCC"/>
-        </w:pBdr>
-        <w:shd w:val="clear" w:color="auto" w:fill="F8F8F8"/>
-        <w:tabs>
-          <w:tab w:val="clear" w:pos="2748"/>
-          <w:tab w:val="clear" w:pos="3664"/>
-          <w:tab w:val="clear" w:pos="4580"/>
-          <w:tab w:val="clear" w:pos="5496"/>
-          <w:tab w:val="clear" w:pos="6412"/>
-          <w:tab w:val="clear" w:pos="7328"/>
-          <w:tab w:val="clear" w:pos="8244"/>
-          <w:tab w:val="clear" w:pos="9160"/>
-          <w:tab w:val="clear" w:pos="10076"/>
-          <w:tab w:val="clear" w:pos="10992"/>
-          <w:tab w:val="clear" w:pos="11908"/>
-          <w:tab w:val="clear" w:pos="12824"/>
-          <w:tab w:val="clear" w:pos="13740"/>
-          <w:tab w:val="clear" w:pos="14656"/>
-          <w:tab w:val="left" w:pos="2880"/>
-        </w:tabs>
-        <w:spacing w:line="318" w:lineRule="atLeast"/>
-        <w:rPr>
-          <w:color w:val="111111"/>
-        </w:rPr>
-      </w:pPr>
-      <w:r>
-        <w:rPr>
-          <w:color w:val="111111"/>
-        </w:rPr>
-        <w:t xml:space="preserve"> “</w:t>
-      </w:r>
-      <w:proofErr w:type="spellStart"/>
-      <w:proofErr w:type="gramStart"/>
-      <w:r>
-        <w:rPr>
-          <w:color w:val="111111"/>
-        </w:rPr>
-        <w:t>examType</w:t>
-      </w:r>
-      <w:proofErr w:type="spellEnd"/>
-      <w:proofErr w:type="gramEnd"/>
-      <w:r>
-        <w:rPr>
-          <w:rFonts w:eastAsia="宋体"/>
-          <w:color w:val="111111"/>
-        </w:rPr>
-        <w:t>”:</w:t>
-      </w:r>
-      <w:r>
-        <w:rPr>
-          <w:color w:val="111111"/>
-        </w:rPr>
-        <w:t xml:space="preserve"> “</w:t>
-      </w:r>
-      <w:r>
-        <w:rPr>
-          <w:rFonts w:eastAsiaTheme="minorEastAsia" w:hint="eastAsia"/>
-          <w:color w:val="111111"/>
-        </w:rPr>
-        <w:t>VERIFY</w:t>
-      </w:r>
-      <w:r>
-        <w:rPr>
-          <w:color w:val="111111"/>
-        </w:rPr>
-        <w:t>”</w:t>
-      </w:r>
-    </w:p>
-    <w:p>
-      <w:pPr>
-        <w:pStyle w:val="HTMLPreformatted"/>
-        <w:pBdr>
-          <w:top w:val="single" w:sz="6" w:space="5" w:color="CCCCCC"/>
-          <w:left w:val="single" w:sz="6" w:space="8" w:color="CCCCCC"/>
-          <w:bottom w:val="single" w:sz="6" w:space="5" w:color="CCCCCC"/>
-          <w:right w:val="single" w:sz="6" w:space="8" w:color="CCCCCC"/>
-        </w:pBdr>
-        <w:shd w:val="clear" w:color="auto" w:fill="F8F8F8"/>
-        <w:tabs>
-          <w:tab w:val="clear" w:pos="2748"/>
-          <w:tab w:val="clear" w:pos="3664"/>
-          <w:tab w:val="clear" w:pos="4580"/>
-          <w:tab w:val="clear" w:pos="5496"/>
-          <w:tab w:val="clear" w:pos="6412"/>
-          <w:tab w:val="clear" w:pos="7328"/>
-          <w:tab w:val="clear" w:pos="8244"/>
-          <w:tab w:val="clear" w:pos="9160"/>
-          <w:tab w:val="clear" w:pos="10076"/>
-          <w:tab w:val="clear" w:pos="10992"/>
-          <w:tab w:val="clear" w:pos="11908"/>
-          <w:tab w:val="clear" w:pos="12824"/>
-          <w:tab w:val="clear" w:pos="13740"/>
-          <w:tab w:val="clear" w:pos="14656"/>
-          <w:tab w:val="left" w:pos="2880"/>
-        </w:tabs>
-        <w:spacing w:line="318" w:lineRule="atLeast"/>
-        <w:rPr>
-          <w:color w:val="111111"/>
-        </w:rPr>
-      </w:pPr>
-      <w:r>
-        <w:rPr>
-          <w:color w:val="111111"/>
-        </w:rPr>
-        <w:t>“</w:t>
-      </w:r>
-      <w:proofErr w:type="gramStart"/>
-      <w:r>
-        <w:rPr>
-          <w:color w:val="111111"/>
-        </w:rPr>
-        <w:t>questions</w:t>
-      </w:r>
-      <w:proofErr w:type="gramEnd"/>
-      <w:r>
-        <w:rPr>
-          <w:color w:val="111111"/>
-        </w:rPr>
-        <w:t>”:[{</w:t>
-      </w:r>
-    </w:p>
-    <w:p>
-      <w:pPr>
-        <w:pStyle w:val="HTMLPreformatted"/>
-        <w:pBdr>
-          <w:top w:val="single" w:sz="6" w:space="5" w:color="CCCCCC"/>
-          <w:left w:val="single" w:sz="6" w:space="8" w:color="CCCCCC"/>
-          <w:bottom w:val="single" w:sz="6" w:space="5" w:color="CCCCCC"/>
-          <w:right w:val="single" w:sz="6" w:space="8" w:color="CCCCCC"/>
-        </w:pBdr>
-        <w:shd w:val="clear" w:color="auto" w:fill="F8F8F8"/>
-        <w:tabs>
-          <w:tab w:val="clear" w:pos="2748"/>
-          <w:tab w:val="clear" w:pos="3664"/>
-          <w:tab w:val="clear" w:pos="4580"/>
-          <w:tab w:val="clear" w:pos="5496"/>
-          <w:tab w:val="clear" w:pos="6412"/>
-          <w:tab w:val="clear" w:pos="7328"/>
-          <w:tab w:val="clear" w:pos="8244"/>
-          <w:tab w:val="clear" w:pos="9160"/>
-          <w:tab w:val="clear" w:pos="10076"/>
-          <w:tab w:val="clear" w:pos="10992"/>
-          <w:tab w:val="clear" w:pos="11908"/>
-          <w:tab w:val="clear" w:pos="12824"/>
-          <w:tab w:val="clear" w:pos="13740"/>
-          <w:tab w:val="clear" w:pos="14656"/>
-          <w:tab w:val="left" w:pos="2880"/>
-        </w:tabs>
-        <w:spacing w:line="318" w:lineRule="atLeast"/>
-        <w:rPr>
-          <w:color w:val="111111"/>
-        </w:rPr>
-      </w:pPr>
-      <w:r>
-        <w:rPr>
-          <w:color w:val="111111"/>
-        </w:rPr>
-        <w:t>}],</w:t>
-      </w:r>
-    </w:p>
-    <w:p>
-      <w:pPr>
-        <w:pStyle w:val="HTMLPreformatted"/>
-        <w:pBdr>
-          <w:top w:val="single" w:sz="6" w:space="5" w:color="CCCCCC"/>
-          <w:left w:val="single" w:sz="6" w:space="8" w:color="CCCCCC"/>
-          <w:bottom w:val="single" w:sz="6" w:space="5" w:color="CCCCCC"/>
-          <w:right w:val="single" w:sz="6" w:space="8" w:color="CCCCCC"/>
-        </w:pBdr>
-        <w:shd w:val="clear" w:color="auto" w:fill="F8F8F8"/>
-        <w:tabs>
-          <w:tab w:val="clear" w:pos="2748"/>
-          <w:tab w:val="clear" w:pos="3664"/>
-          <w:tab w:val="clear" w:pos="4580"/>
-          <w:tab w:val="clear" w:pos="5496"/>
-          <w:tab w:val="clear" w:pos="6412"/>
-          <w:tab w:val="clear" w:pos="7328"/>
-          <w:tab w:val="clear" w:pos="8244"/>
-          <w:tab w:val="clear" w:pos="9160"/>
-          <w:tab w:val="clear" w:pos="10076"/>
-          <w:tab w:val="clear" w:pos="10992"/>
-          <w:tab w:val="clear" w:pos="11908"/>
-          <w:tab w:val="clear" w:pos="12824"/>
-          <w:tab w:val="clear" w:pos="13740"/>
-          <w:tab w:val="clear" w:pos="14656"/>
-          <w:tab w:val="left" w:pos="2880"/>
-        </w:tabs>
-        <w:spacing w:line="318" w:lineRule="atLeast"/>
-        <w:rPr>
-          <w:color w:val="111111"/>
-        </w:rPr>
-      </w:pPr>
-      <w:r>
-        <w:rPr>
-          <w:color w:val="111111"/>
-        </w:rPr>
-        <w:t>“</w:t>
-      </w:r>
-      <w:proofErr w:type="gramStart"/>
-      <w:r>
-        <w:rPr>
-          <w:color w:val="111111"/>
-        </w:rPr>
-        <w:t>answers</w:t>
-      </w:r>
-      <w:proofErr w:type="gramEnd"/>
-      <w:r>
-        <w:rPr>
-          <w:color w:val="111111"/>
-        </w:rPr>
-        <w:t>”:[{</w:t>
-      </w:r>
-    </w:p>
-    <w:p>
-      <w:pPr>
-        <w:pStyle w:val="HTMLPreformatted"/>
-        <w:pBdr>
-          <w:top w:val="single" w:sz="6" w:space="5" w:color="CCCCCC"/>
-          <w:left w:val="single" w:sz="6" w:space="8" w:color="CCCCCC"/>
-          <w:bottom w:val="single" w:sz="6" w:space="5" w:color="CCCCCC"/>
-          <w:right w:val="single" w:sz="6" w:space="8" w:color="CCCCCC"/>
-        </w:pBdr>
-        <w:shd w:val="clear" w:color="auto" w:fill="F8F8F8"/>
-        <w:tabs>
-          <w:tab w:val="clear" w:pos="2748"/>
-          <w:tab w:val="clear" w:pos="3664"/>
-          <w:tab w:val="clear" w:pos="4580"/>
-          <w:tab w:val="clear" w:pos="5496"/>
-          <w:tab w:val="clear" w:pos="6412"/>
-          <w:tab w:val="clear" w:pos="7328"/>
-          <w:tab w:val="clear" w:pos="8244"/>
-          <w:tab w:val="clear" w:pos="9160"/>
-          <w:tab w:val="clear" w:pos="10076"/>
-          <w:tab w:val="clear" w:pos="10992"/>
-          <w:tab w:val="clear" w:pos="11908"/>
-          <w:tab w:val="clear" w:pos="12824"/>
-          <w:tab w:val="clear" w:pos="13740"/>
-          <w:tab w:val="clear" w:pos="14656"/>
-          <w:tab w:val="left" w:pos="2880"/>
-        </w:tabs>
-        <w:spacing w:line="318" w:lineRule="atLeast"/>
-        <w:rPr>
-          <w:color w:val="111111"/>
-        </w:rPr>
-      </w:pPr>
-      <w:r>
-        <w:rPr>
-          <w:color w:val="111111"/>
-        </w:rPr>
-        <w:t>}]</w:t>
-      </w:r>
-    </w:p>
-    <w:p>
-      <w:pPr>
-        <w:pStyle w:val="HTMLPreformatted"/>
-        <w:pBdr>
-          <w:top w:val="single" w:sz="6" w:space="5" w:color="CCCCCC"/>
-          <w:left w:val="single" w:sz="6" w:space="8" w:color="CCCCCC"/>
-          <w:bottom w:val="single" w:sz="6" w:space="5" w:color="CCCCCC"/>
-          <w:right w:val="single" w:sz="6" w:space="8" w:color="CCCCCC"/>
-        </w:pBdr>
-        <w:shd w:val="clear" w:color="auto" w:fill="F8F8F8"/>
-        <w:tabs>
-          <w:tab w:val="clear" w:pos="2748"/>
-          <w:tab w:val="clear" w:pos="3664"/>
-          <w:tab w:val="clear" w:pos="4580"/>
-          <w:tab w:val="clear" w:pos="5496"/>
-          <w:tab w:val="clear" w:pos="6412"/>
-          <w:tab w:val="clear" w:pos="7328"/>
-          <w:tab w:val="clear" w:pos="8244"/>
-          <w:tab w:val="clear" w:pos="9160"/>
-          <w:tab w:val="clear" w:pos="10076"/>
-          <w:tab w:val="clear" w:pos="10992"/>
-          <w:tab w:val="clear" w:pos="11908"/>
-          <w:tab w:val="clear" w:pos="12824"/>
-          <w:tab w:val="clear" w:pos="13740"/>
-          <w:tab w:val="clear" w:pos="14656"/>
-          <w:tab w:val="left" w:pos="2880"/>
-        </w:tabs>
-        <w:spacing w:line="318" w:lineRule="atLeast"/>
-        <w:rPr>
-          <w:color w:val="111111"/>
-        </w:rPr>
-      </w:pPr>
-      <w:r>
-        <w:rPr>
-          <w:color w:val="111111"/>
-        </w:rPr>
-        <w:t>“</w:t>
-      </w:r>
-      <w:proofErr w:type="spellStart"/>
-      <w:proofErr w:type="gramStart"/>
-      <w:r>
-        <w:rPr>
-          <w:color w:val="111111"/>
-        </w:rPr>
-        <w:t>isPass</w:t>
-      </w:r>
-      <w:proofErr w:type="spellEnd"/>
-      <w:proofErr w:type="gramEnd"/>
-      <w:r>
-        <w:rPr>
-          <w:color w:val="111111"/>
-        </w:rPr>
-        <w:t>”:true,</w:t>
-      </w:r>
-    </w:p>
-    <w:p>
-      <w:pPr>
-        <w:pStyle w:val="HTMLPreformatted"/>
-        <w:pBdr>
-          <w:top w:val="single" w:sz="6" w:space="5" w:color="CCCCCC"/>
-          <w:left w:val="single" w:sz="6" w:space="8" w:color="CCCCCC"/>
-          <w:bottom w:val="single" w:sz="6" w:space="5" w:color="CCCCCC"/>
-          <w:right w:val="single" w:sz="6" w:space="8" w:color="CCCCCC"/>
-        </w:pBdr>
-        <w:shd w:val="clear" w:color="auto" w:fill="F8F8F8"/>
-        <w:tabs>
-          <w:tab w:val="clear" w:pos="2748"/>
-          <w:tab w:val="clear" w:pos="3664"/>
-          <w:tab w:val="clear" w:pos="4580"/>
-          <w:tab w:val="clear" w:pos="5496"/>
-          <w:tab w:val="clear" w:pos="6412"/>
-          <w:tab w:val="clear" w:pos="7328"/>
-          <w:tab w:val="clear" w:pos="8244"/>
-          <w:tab w:val="clear" w:pos="9160"/>
-          <w:tab w:val="clear" w:pos="10076"/>
-          <w:tab w:val="clear" w:pos="10992"/>
-          <w:tab w:val="clear" w:pos="11908"/>
-          <w:tab w:val="clear" w:pos="12824"/>
-          <w:tab w:val="clear" w:pos="13740"/>
-          <w:tab w:val="clear" w:pos="14656"/>
-          <w:tab w:val="left" w:pos="2880"/>
-        </w:tabs>
-        <w:spacing w:line="318" w:lineRule="atLeast"/>
-        <w:rPr>
-          <w:rFonts w:eastAsia="宋体"/>
-          <w:color w:val="111111"/>
-        </w:rPr>
-      </w:pPr>
-      <w:r>
-        <w:rPr>
-          <w:rFonts w:eastAsia="宋体"/>
-          <w:color w:val="111111"/>
-        </w:rPr>
-        <w:t>“</w:t>
-      </w:r>
-      <w:proofErr w:type="spellStart"/>
-      <w:proofErr w:type="gramStart"/>
-      <w:r>
-        <w:rPr>
-          <w:rFonts w:eastAsia="宋体"/>
-          <w:color w:val="111111"/>
-        </w:rPr>
-        <w:t>examScore</w:t>
-      </w:r>
-      <w:proofErr w:type="spellEnd"/>
-      <w:proofErr w:type="gramEnd"/>
-      <w:r>
-        <w:rPr>
-          <w:rFonts w:eastAsia="宋体"/>
-          <w:color w:val="111111"/>
-        </w:rPr>
-        <w:t>”:100,</w:t>
-      </w:r>
-    </w:p>
-    <w:p>
-      <w:pPr>
-        <w:pStyle w:val="HTMLPreformatted"/>
-        <w:pBdr>
-          <w:top w:val="single" w:sz="6" w:space="5" w:color="CCCCCC"/>
-          <w:left w:val="single" w:sz="6" w:space="8" w:color="CCCCCC"/>
-          <w:bottom w:val="single" w:sz="6" w:space="5" w:color="CCCCCC"/>
-          <w:right w:val="single" w:sz="6" w:space="8" w:color="CCCCCC"/>
-        </w:pBdr>
-        <w:shd w:val="clear" w:color="auto" w:fill="F8F8F8"/>
-        <w:tabs>
-          <w:tab w:val="clear" w:pos="2748"/>
-          <w:tab w:val="clear" w:pos="3664"/>
-          <w:tab w:val="clear" w:pos="4580"/>
-          <w:tab w:val="clear" w:pos="5496"/>
-          <w:tab w:val="clear" w:pos="6412"/>
-          <w:tab w:val="clear" w:pos="7328"/>
-          <w:tab w:val="clear" w:pos="8244"/>
-          <w:tab w:val="clear" w:pos="9160"/>
-          <w:tab w:val="clear" w:pos="10076"/>
-          <w:tab w:val="clear" w:pos="10992"/>
-          <w:tab w:val="clear" w:pos="11908"/>
-          <w:tab w:val="clear" w:pos="12824"/>
-          <w:tab w:val="clear" w:pos="13740"/>
-          <w:tab w:val="clear" w:pos="14656"/>
-          <w:tab w:val="left" w:pos="2880"/>
-        </w:tabs>
-        <w:spacing w:line="318" w:lineRule="atLeast"/>
-        <w:rPr>
-          <w:rFonts w:eastAsia="宋体"/>
-          <w:color w:val="111111"/>
-        </w:rPr>
-      </w:pPr>
-      <w:r>
-        <w:rPr>
-          <w:rFonts w:eastAsia="宋体"/>
-          <w:color w:val="111111"/>
-        </w:rPr>
-        <w:t>“</w:t>
-      </w:r>
-      <w:proofErr w:type="spellStart"/>
-      <w:proofErr w:type="gramStart"/>
-      <w:r>
-        <w:rPr>
-          <w:rFonts w:eastAsia="宋体"/>
-          <w:color w:val="111111"/>
-        </w:rPr>
-        <w:t>passCount</w:t>
-      </w:r>
-      <w:proofErr w:type="spellEnd"/>
-      <w:proofErr w:type="gramEnd"/>
-      <w:r>
-        <w:rPr>
-          <w:rFonts w:eastAsia="宋体"/>
-          <w:color w:val="111111"/>
-        </w:rPr>
-        <w:t>”:10,</w:t>
-      </w:r>
-    </w:p>
-    <w:p>
-      <w:pPr>
-        <w:pStyle w:val="HTMLPreformatted"/>
-        <w:pBdr>
-          <w:top w:val="single" w:sz="6" w:space="5" w:color="CCCCCC"/>
-          <w:left w:val="single" w:sz="6" w:space="8" w:color="CCCCCC"/>
-          <w:bottom w:val="single" w:sz="6" w:space="5" w:color="CCCCCC"/>
-          <w:right w:val="single" w:sz="6" w:space="8" w:color="CCCCCC"/>
-        </w:pBdr>
-        <w:shd w:val="clear" w:color="auto" w:fill="F8F8F8"/>
-        <w:tabs>
-          <w:tab w:val="clear" w:pos="2748"/>
-          <w:tab w:val="clear" w:pos="3664"/>
-          <w:tab w:val="clear" w:pos="4580"/>
-          <w:tab w:val="clear" w:pos="5496"/>
-          <w:tab w:val="clear" w:pos="6412"/>
-          <w:tab w:val="clear" w:pos="7328"/>
-          <w:tab w:val="clear" w:pos="8244"/>
-          <w:tab w:val="clear" w:pos="9160"/>
-          <w:tab w:val="clear" w:pos="10076"/>
-          <w:tab w:val="clear" w:pos="10992"/>
-          <w:tab w:val="clear" w:pos="11908"/>
-          <w:tab w:val="clear" w:pos="12824"/>
-          <w:tab w:val="clear" w:pos="13740"/>
-          <w:tab w:val="clear" w:pos="14656"/>
-          <w:tab w:val="left" w:pos="2880"/>
-        </w:tabs>
-        <w:spacing w:line="318" w:lineRule="atLeast"/>
-        <w:rPr>
-          <w:rFonts w:eastAsia="宋体"/>
-          <w:color w:val="111111"/>
-        </w:rPr>
-      </w:pPr>
-      <w:r>
-        <w:rPr>
-          <w:rFonts w:eastAsia="宋体"/>
-          <w:color w:val="111111"/>
-        </w:rPr>
-        <w:t>“</w:t>
-      </w:r>
-      <w:proofErr w:type="spellStart"/>
-      <w:proofErr w:type="gramStart"/>
-      <w:r>
-        <w:rPr>
-          <w:rFonts w:eastAsia="宋体"/>
-          <w:color w:val="111111"/>
-        </w:rPr>
-        <w:t>failCount</w:t>
-      </w:r>
-      <w:proofErr w:type="spellEnd"/>
-      <w:proofErr w:type="gramEnd"/>
-      <w:r>
-        <w:rPr>
-          <w:rFonts w:eastAsia="宋体"/>
-          <w:color w:val="111111"/>
-        </w:rPr>
-        <w:t>”:0,</w:t>
-      </w:r>
-    </w:p>
-    <w:p>
-      <w:pPr>
-        <w:pStyle w:val="HTMLPreformatted"/>
-        <w:pBdr>
-          <w:top w:val="single" w:sz="6" w:space="5" w:color="CCCCCC"/>
-          <w:left w:val="single" w:sz="6" w:space="8" w:color="CCCCCC"/>
-          <w:bottom w:val="single" w:sz="6" w:space="5" w:color="CCCCCC"/>
-          <w:right w:val="single" w:sz="6" w:space="8" w:color="CCCCCC"/>
-        </w:pBdr>
-        <w:shd w:val="clear" w:color="auto" w:fill="F8F8F8"/>
-        <w:tabs>
-          <w:tab w:val="clear" w:pos="2748"/>
-          <w:tab w:val="clear" w:pos="3664"/>
-          <w:tab w:val="clear" w:pos="4580"/>
-          <w:tab w:val="clear" w:pos="5496"/>
-          <w:tab w:val="clear" w:pos="6412"/>
-          <w:tab w:val="clear" w:pos="7328"/>
-          <w:tab w:val="clear" w:pos="8244"/>
-          <w:tab w:val="clear" w:pos="9160"/>
-          <w:tab w:val="clear" w:pos="10076"/>
-          <w:tab w:val="clear" w:pos="10992"/>
-          <w:tab w:val="clear" w:pos="11908"/>
-          <w:tab w:val="clear" w:pos="12824"/>
-          <w:tab w:val="clear" w:pos="13740"/>
-          <w:tab w:val="clear" w:pos="14656"/>
-          <w:tab w:val="left" w:pos="2880"/>
-        </w:tabs>
-        <w:spacing w:line="318" w:lineRule="atLeast"/>
-        <w:rPr>
-          <w:rFonts w:eastAsia="宋体"/>
-          <w:color w:val="111111"/>
-        </w:rPr>
-      </w:pPr>
-      <w:r>
-        <w:rPr>
-          <w:rFonts w:eastAsia="宋体"/>
-          <w:color w:val="111111"/>
-        </w:rPr>
-        <w:t>“</w:t>
-      </w:r>
-      <w:proofErr w:type="spellStart"/>
-      <w:r>
-        <w:rPr>
-          <w:rFonts w:eastAsia="宋体"/>
-          <w:color w:val="111111"/>
-        </w:rPr>
-        <w:t>questionNum</w:t>
-      </w:r>
-      <w:proofErr w:type="spellEnd"/>
-      <w:r>
-        <w:rPr>
-          <w:rFonts w:eastAsia="宋体"/>
-          <w:color w:val="111111"/>
-        </w:rPr>
-        <w:t>”:10</w:t>
-      </w:r>
-      <w:r>
-        <w:rPr>
-          <w:rFonts w:eastAsia="宋体" w:hint="eastAsia"/>
-          <w:color w:val="111111"/>
-        </w:rPr>
-        <w:t>}</w:t>
-      </w:r>
-    </w:p>
-    <w:p>
-      <w:pPr>
-        <w:pStyle w:val="HTMLPreformatted"/>
-        <w:pBdr>
-          <w:top w:val="single" w:sz="6" w:space="5" w:color="CCCCCC"/>
-          <w:left w:val="single" w:sz="6" w:space="8" w:color="CCCCCC"/>
-          <w:bottom w:val="single" w:sz="6" w:space="5" w:color="CCCCCC"/>
-          <w:right w:val="single" w:sz="6" w:space="8" w:color="CCCCCC"/>
-        </w:pBdr>
-        <w:shd w:val="clear" w:color="auto" w:fill="F8F8F8"/>
-        <w:tabs>
-          <w:tab w:val="clear" w:pos="2748"/>
-          <w:tab w:val="clear" w:pos="3664"/>
-          <w:tab w:val="clear" w:pos="4580"/>
-          <w:tab w:val="clear" w:pos="5496"/>
-          <w:tab w:val="clear" w:pos="6412"/>
-          <w:tab w:val="clear" w:pos="7328"/>
-          <w:tab w:val="clear" w:pos="8244"/>
-          <w:tab w:val="clear" w:pos="9160"/>
-          <w:tab w:val="clear" w:pos="10076"/>
-          <w:tab w:val="clear" w:pos="10992"/>
-          <w:tab w:val="clear" w:pos="11908"/>
-          <w:tab w:val="clear" w:pos="12824"/>
-          <w:tab w:val="clear" w:pos="13740"/>
-          <w:tab w:val="clear" w:pos="14656"/>
-          <w:tab w:val="left" w:pos="2880"/>
-        </w:tabs>
-        <w:spacing w:line="318" w:lineRule="atLeast"/>
-        <w:rPr>
-          <w:rFonts w:eastAsia="宋体"/>
-          <w:color w:val="111111"/>
-        </w:rPr>
-      </w:pPr>
-    </w:p>
-    <w:p>
-      <w:pPr>
-        <w:pStyle w:val="HTMLPreformatted"/>
-        <w:pBdr>
-          <w:top w:val="single" w:sz="6" w:space="5" w:color="CCCCCC"/>
-          <w:left w:val="single" w:sz="6" w:space="8" w:color="CCCCCC"/>
-          <w:bottom w:val="single" w:sz="6" w:space="5" w:color="CCCCCC"/>
-          <w:right w:val="single" w:sz="6" w:space="8" w:color="CCCCCC"/>
-        </w:pBdr>
-        <w:shd w:val="clear" w:color="auto" w:fill="F8F8F8"/>
-        <w:spacing w:line="318" w:lineRule="atLeast"/>
-        <w:rPr>
-          <w:rFonts w:ascii="Liberation Sans" w:eastAsiaTheme="minorEastAsia" w:hAnsi="Liberation Sans" w:cs="Liberation Sans" w:hint="eastAsia"/>
-          <w:b/>
-          <w:bCs/>
-          <w:color w:val="000000"/>
-          <w:sz w:val="40"/>
-          <w:szCs w:val="40"/>
-        </w:rPr>
-      </w:pPr>
-      <w:r>
-        <w:rPr>
-          <w:rStyle w:val="HTMLCode"/>
-          <w:color w:val="111111"/>
-        </w:rPr>
-        <w:t>]</w:t>
-      </w:r>
-      <w:r>
-        <w:rPr>
-          <w:rStyle w:val="HTMLCode"/>
-          <w:rFonts w:eastAsiaTheme="minorEastAsia" w:hint="eastAsia"/>
+      <w:proofErr w:type="gramEnd"/>
+      <w:r>
+        <w:rPr>
+          <w:rStyle w:val="HTMLCode"/>
+          <w:rFonts w:eastAsiaTheme="minorEastAsia"/>
+          <w:color w:val="111111"/>
+        </w:rPr>
+        <w:t>": 80</w:t>
+      </w:r>
+    </w:p>
+    <w:p>
+      <w:pPr>
+        <w:pStyle w:val="HTMLPreformatted"/>
+        <w:pBdr>
+          <w:top w:val="single" w:sz="6" w:space="5" w:color="CCCCCC"/>
+          <w:left w:val="single" w:sz="6" w:space="8" w:color="CCCCCC"/>
+          <w:bottom w:val="single" w:sz="6" w:space="5" w:color="CCCCCC"/>
+          <w:right w:val="single" w:sz="6" w:space="8" w:color="CCCCCC"/>
+        </w:pBdr>
+        <w:shd w:val="clear" w:color="auto" w:fill="F8F8F8"/>
+        <w:spacing w:line="318" w:lineRule="atLeast"/>
+        <w:rPr>
+          <w:rStyle w:val="HTMLCode"/>
+          <w:rFonts w:eastAsiaTheme="minorEastAsia"/>
+          <w:color w:val="111111"/>
+        </w:rPr>
+      </w:pPr>
+      <w:r>
+        <w:rPr>
+          <w:rStyle w:val="HTMLCode"/>
+          <w:rFonts w:eastAsiaTheme="minorEastAsia"/>
           <w:color w:val="111111"/>
         </w:rPr>
         <w:t>}</w:t>
@@ -16233,7 +17100,7 @@
         <w:shd w:val="clear" w:color="auto" w:fill="FFFFFF"/>
         <w:spacing w:before="251" w:beforeAutospacing="0" w:after="251" w:afterAutospacing="0" w:line="375" w:lineRule="atLeast"/>
         <w:rPr>
-          <w:rFonts w:ascii="宋体" w:eastAsia="宋体" w:hAnsi="宋体" w:cs="宋体" w:hint="eastAsia"/>
+          <w:rFonts w:ascii="宋体" w:eastAsia="宋体" w:hAnsi="宋体" w:cs="宋体"/>
           <w:color w:val="111111"/>
           <w:sz w:val="23"/>
           <w:szCs w:val="23"/>

</xml_diff>